<commit_message>
feat[pm]: checked registers and charter
</commit_message>
<xml_diff>
--- a/project-managment/lab-2/ИСР продуктовая.docx
+++ b/project-managment/lab-2/ИСР продуктовая.docx
@@ -38,15 +38,73 @@
         </w:numPr>
       </w:pPr>
       <w:r>
-        <w:t>Веб-приложение «</w:t>
+        <w:t>Веб-приложение «Списываний.нет»</w:t>
       </w:r>
-      <w:proofErr w:type="spellStart"/>
+    </w:p>
+    <w:p>
+      <w:pPr>
+        <w:pStyle w:val="a3"/>
+        <w:numPr>
+          <w:ilvl w:val="1"/>
+          <w:numId w:val="2"/>
+        </w:numPr>
+        <w:rPr>
+          <w:lang w:val="en-US"/>
+        </w:rPr>
+      </w:pPr>
       <w:r>
-        <w:t>Списываний.нет</w:t>
+        <w:t>Развёртывание приложения на хостинге</w:t>
       </w:r>
-      <w:proofErr w:type="spellEnd"/>
+    </w:p>
+    <w:p>
+      <w:pPr>
+        <w:pStyle w:val="a3"/>
+        <w:numPr>
+          <w:ilvl w:val="2"/>
+          <w:numId w:val="2"/>
+        </w:numPr>
+        <w:rPr>
+          <w:lang w:val="en-US"/>
+        </w:rPr>
+      </w:pPr>
       <w:r>
-        <w:t>»</w:t>
+        <w:t>Аренда хостинга</w:t>
+      </w:r>
+    </w:p>
+    <w:p>
+      <w:pPr>
+        <w:pStyle w:val="a3"/>
+        <w:numPr>
+          <w:ilvl w:val="2"/>
+          <w:numId w:val="2"/>
+        </w:numPr>
+        <w:rPr>
+          <w:lang w:val="en-US"/>
+        </w:rPr>
+      </w:pPr>
+      <w:r>
+        <w:t>Конфигурация хостинга</w:t>
+      </w:r>
+    </w:p>
+    <w:p>
+      <w:pPr>
+        <w:pStyle w:val="a3"/>
+        <w:numPr>
+          <w:ilvl w:val="2"/>
+          <w:numId w:val="2"/>
+        </w:numPr>
+        <w:rPr>
+          <w:lang w:val="en-US"/>
+        </w:rPr>
+      </w:pPr>
+      <w:r>
+        <w:t xml:space="preserve">Настройка </w:t>
+      </w:r>
+      <w:r>
+        <w:rPr>
+          <w:lang w:val="en-US"/>
+        </w:rPr>
+        <w:t>CI/CD</w:t>
       </w:r>
     </w:p>
     <w:p>
@@ -81,13 +139,8 @@
           <w:numId w:val="2"/>
         </w:numPr>
       </w:pPr>
-      <w:proofErr w:type="spellStart"/>
       <w:r>
-        <w:t>Анонимизатор</w:t>
-      </w:r>
-      <w:proofErr w:type="spellEnd"/>
-      <w:r>
-        <w:t xml:space="preserve"> файлов</w:t>
+        <w:t>Анонимизатор файлов</w:t>
       </w:r>
     </w:p>
     <w:p>
@@ -135,13 +188,7 @@
         </w:rPr>
       </w:pPr>
       <w:r>
-        <w:t xml:space="preserve">Скачивание </w:t>
-      </w:r>
-      <w:r>
-        <w:t>шпаргалк</w:t>
-      </w:r>
-      <w:r>
-        <w:t>и</w:t>
+        <w:t>Скачивание шпаргалки</w:t>
       </w:r>
     </w:p>
     <w:p>
@@ -156,13 +203,7 @@
         </w:rPr>
       </w:pPr>
       <w:r>
-        <w:t xml:space="preserve">Просмотр </w:t>
-      </w:r>
-      <w:r>
-        <w:t>шпаргалк</w:t>
-      </w:r>
-      <w:r>
-        <w:t>и</w:t>
+        <w:t>Просмотр шпаргалки</w:t>
       </w:r>
     </w:p>
     <w:p>
@@ -259,72 +300,6 @@
           <w:ilvl w:val="1"/>
           <w:numId w:val="2"/>
         </w:numPr>
-        <w:rPr>
-          <w:lang w:val="en-US"/>
-        </w:rPr>
-      </w:pPr>
-      <w:r>
-        <w:t>Развёртывание приложения на хостинге</w:t>
-      </w:r>
-    </w:p>
-    <w:p>
-      <w:pPr>
-        <w:pStyle w:val="a3"/>
-        <w:numPr>
-          <w:ilvl w:val="2"/>
-          <w:numId w:val="2"/>
-        </w:numPr>
-        <w:rPr>
-          <w:lang w:val="en-US"/>
-        </w:rPr>
-      </w:pPr>
-      <w:r>
-        <w:t>Аренда хостинга</w:t>
-      </w:r>
-    </w:p>
-    <w:p>
-      <w:pPr>
-        <w:pStyle w:val="a3"/>
-        <w:numPr>
-          <w:ilvl w:val="2"/>
-          <w:numId w:val="2"/>
-        </w:numPr>
-        <w:rPr>
-          <w:lang w:val="en-US"/>
-        </w:rPr>
-      </w:pPr>
-      <w:r>
-        <w:t>Конфигурация хостинга</w:t>
-      </w:r>
-    </w:p>
-    <w:p>
-      <w:pPr>
-        <w:pStyle w:val="a3"/>
-        <w:numPr>
-          <w:ilvl w:val="2"/>
-          <w:numId w:val="2"/>
-        </w:numPr>
-        <w:rPr>
-          <w:lang w:val="en-US"/>
-        </w:rPr>
-      </w:pPr>
-      <w:r>
-        <w:t xml:space="preserve">Настройка </w:t>
-      </w:r>
-      <w:r>
-        <w:rPr>
-          <w:lang w:val="en-US"/>
-        </w:rPr>
-        <w:t>CI/CD</w:t>
-      </w:r>
-    </w:p>
-    <w:p>
-      <w:pPr>
-        <w:pStyle w:val="a3"/>
-        <w:numPr>
-          <w:ilvl w:val="1"/>
-          <w:numId w:val="2"/>
-        </w:numPr>
         <w:spacing w:line="259" w:lineRule="auto"/>
         <w:jc w:val="left"/>
         <w:sectPr>
@@ -356,9 +331,9 @@
         </w:rPr>
         <w:lastRenderedPageBreak/>
         <w:drawing>
-          <wp:inline distT="0" distB="0" distL="0" distR="0" wp14:anchorId="5B7B507C" wp14:editId="4FD1126E">
+          <wp:inline distT="0" distB="0" distL="0" distR="0" wp14:anchorId="5B7B507C" wp14:editId="44A12C6C">
             <wp:extent cx="9000000" cy="6444000"/>
-            <wp:effectExtent l="38100" t="0" r="10795" b="0"/>
+            <wp:effectExtent l="0" t="0" r="10795" b="0"/>
             <wp:docPr id="1451289315" name="Схема 4"/>
             <wp:cNvGraphicFramePr/>
             <a:graphic xmlns:a="http://schemas.openxmlformats.org/drawingml/2006/main">
@@ -2065,7 +2040,7 @@
         </a:p>
       </dgm:t>
     </dgm:pt>
-    <dgm:pt modelId="{E56247F2-4418-4465-8D98-3520FC8A397A}">
+    <dgm:pt modelId="{B5939EED-25C2-4543-87CB-DA6FEF76ED23}">
       <dgm:prSet/>
       <dgm:spPr/>
       <dgm:t>
@@ -2078,12 +2053,12 @@
           </a:pPr>
           <a:r>
             <a:rPr lang="ru-RU"/>
-            <a:t>1.1 Модуль загрузки шпаргалок</a:t>
+            <a:t>1.1 Развёртывание приложения на хостинге</a:t>
           </a:r>
         </a:p>
       </dgm:t>
     </dgm:pt>
-    <dgm:pt modelId="{461EECAE-3CAE-483C-A18E-BCF02789AC84}" type="parTrans" cxnId="{B960D869-E9D1-4DEE-B177-A1634FA794C7}">
+    <dgm:pt modelId="{15397E73-1C85-47E0-96B2-D90F47B16A7D}" type="parTrans" cxnId="{BF90E84C-1D16-4E1C-9C92-F42B7401AFA2}">
       <dgm:prSet/>
       <dgm:spPr/>
       <dgm:t>
@@ -2094,7 +2069,7 @@
         </a:p>
       </dgm:t>
     </dgm:pt>
-    <dgm:pt modelId="{925C5779-C21B-44A8-90E5-74B390F1989A}" type="sibTrans" cxnId="{B960D869-E9D1-4DEE-B177-A1634FA794C7}">
+    <dgm:pt modelId="{A4BDC2DB-854A-46C9-8C7C-8D814D22D05A}" type="sibTrans" cxnId="{BF90E84C-1D16-4E1C-9C92-F42B7401AFA2}">
       <dgm:prSet/>
       <dgm:spPr/>
       <dgm:t>
@@ -2105,7 +2080,7 @@
         </a:p>
       </dgm:t>
     </dgm:pt>
-    <dgm:pt modelId="{4153887A-7C09-4868-8A16-F1DC8B1F9BE1}">
+    <dgm:pt modelId="{7E924C13-E8FC-43DF-8980-A4D8AC790701}">
       <dgm:prSet/>
       <dgm:spPr/>
       <dgm:t>
@@ -2118,12 +2093,12 @@
           </a:pPr>
           <a:r>
             <a:rPr lang="ru-RU"/>
-            <a:t>1.1.1 Поддержка разных типов файлов</a:t>
+            <a:t>1.1.1 Аренда хостинга</a:t>
           </a:r>
         </a:p>
       </dgm:t>
     </dgm:pt>
-    <dgm:pt modelId="{21EBE5B0-88A1-4011-9952-19925FB4F575}" type="parTrans" cxnId="{AC5CF8E1-D4C9-4502-8448-6F6FE9C91F32}">
+    <dgm:pt modelId="{6090FEF0-BF2B-469F-86E7-0EFC5C2355C8}" type="parTrans" cxnId="{62DA6D9E-7ED7-4122-A868-697030890479}">
       <dgm:prSet/>
       <dgm:spPr/>
       <dgm:t>
@@ -2134,7 +2109,7 @@
         </a:p>
       </dgm:t>
     </dgm:pt>
-    <dgm:pt modelId="{44E1EC52-DB13-489C-AD47-10B8082F2B76}" type="sibTrans" cxnId="{AC5CF8E1-D4C9-4502-8448-6F6FE9C91F32}">
+    <dgm:pt modelId="{B7662C05-A39C-4974-BC4A-952AAA2B4F4D}" type="sibTrans" cxnId="{62DA6D9E-7ED7-4122-A868-697030890479}">
       <dgm:prSet/>
       <dgm:spPr/>
       <dgm:t>
@@ -2145,7 +2120,7 @@
         </a:p>
       </dgm:t>
     </dgm:pt>
-    <dgm:pt modelId="{9F93CC0E-99FC-4D96-A165-1F9DD7664DAC}">
+    <dgm:pt modelId="{5367A845-1763-4A72-9B17-1D734FB80ED8}">
       <dgm:prSet/>
       <dgm:spPr/>
       <dgm:t>
@@ -2158,12 +2133,12 @@
           </a:pPr>
           <a:r>
             <a:rPr lang="ru-RU"/>
-            <a:t>1.1.2 Анонимизатор файлов</a:t>
+            <a:t>1.1.2 Конфигурация хостинга</a:t>
           </a:r>
         </a:p>
       </dgm:t>
     </dgm:pt>
-    <dgm:pt modelId="{55CECC81-8949-4070-968B-73DA7FD95212}" type="parTrans" cxnId="{D1B9C157-56F7-4EBB-9E94-0CC7AB5FD6A3}">
+    <dgm:pt modelId="{5EBD9C79-C4F8-42C0-9FA4-C8FE31FD4B59}" type="parTrans" cxnId="{A85BB44D-649D-4D0E-A462-FD9C266938BA}">
       <dgm:prSet/>
       <dgm:spPr/>
       <dgm:t>
@@ -2174,7 +2149,7 @@
         </a:p>
       </dgm:t>
     </dgm:pt>
-    <dgm:pt modelId="{B3734EFF-0D3B-41E8-9E21-D6788D0EE76B}" type="sibTrans" cxnId="{D1B9C157-56F7-4EBB-9E94-0CC7AB5FD6A3}">
+    <dgm:pt modelId="{3C801C04-9870-42BC-9412-BD919B4AE9D3}" type="sibTrans" cxnId="{A85BB44D-649D-4D0E-A462-FD9C266938BA}">
       <dgm:prSet/>
       <dgm:spPr/>
       <dgm:t>
@@ -2185,7 +2160,7 @@
         </a:p>
       </dgm:t>
     </dgm:pt>
-    <dgm:pt modelId="{1682C004-A59B-4510-BBA0-D7C4F924E4C9}">
+    <dgm:pt modelId="{3683EDBF-50F4-49C7-A2D0-6FAF5F17B6E6}">
       <dgm:prSet/>
       <dgm:spPr/>
       <dgm:t>
@@ -2198,12 +2173,17 @@
           </a:pPr>
           <a:r>
             <a:rPr lang="ru-RU"/>
-            <a:t>1.1.3 Система хранения</a:t>
+            <a:t>1.1.3 Настройка </a:t>
           </a:r>
+          <a:r>
+            <a:rPr lang="en-US"/>
+            <a:t>CI/CD</a:t>
+          </a:r>
+          <a:endParaRPr lang="ru-RU"/>
         </a:p>
       </dgm:t>
     </dgm:pt>
-    <dgm:pt modelId="{750E7DFD-BD48-4957-931D-D9839AE231F5}" type="parTrans" cxnId="{A6DFBAFF-293B-40CA-A6B1-65BDD584B921}">
+    <dgm:pt modelId="{FABA9CF4-4DE4-4C5C-8A1D-063AC8166DB7}" type="parTrans" cxnId="{BDA2472E-BE57-4821-BF61-B8FDFF57B639}">
       <dgm:prSet/>
       <dgm:spPr/>
       <dgm:t>
@@ -2214,7 +2194,7 @@
         </a:p>
       </dgm:t>
     </dgm:pt>
-    <dgm:pt modelId="{E3B64730-2DC9-44A7-AAE9-3DD902C4D006}" type="sibTrans" cxnId="{A6DFBAFF-293B-40CA-A6B1-65BDD584B921}">
+    <dgm:pt modelId="{E47A5E9B-DE53-463B-8BD3-8E4C00436FE4}" type="sibTrans" cxnId="{BDA2472E-BE57-4821-BF61-B8FDFF57B639}">
       <dgm:prSet/>
       <dgm:spPr/>
       <dgm:t>
@@ -2225,7 +2205,7 @@
         </a:p>
       </dgm:t>
     </dgm:pt>
-    <dgm:pt modelId="{CA676D0E-25FC-4CD6-B761-D372CC2FCC6C}">
+    <dgm:pt modelId="{D8556934-EED9-4B66-9AA3-7D307DB9D240}">
       <dgm:prSet/>
       <dgm:spPr/>
       <dgm:t>
@@ -2238,12 +2218,12 @@
           </a:pPr>
           <a:r>
             <a:rPr lang="ru-RU"/>
-            <a:t>1.2 Модуль доступа к шпаргалкам</a:t>
+            <a:t>1.2 Модуль загрузки шпаргалок</a:t>
           </a:r>
         </a:p>
       </dgm:t>
     </dgm:pt>
-    <dgm:pt modelId="{1FB8EB03-E6E7-477D-8B79-9DCECA214260}" type="parTrans" cxnId="{0FAF6B61-C75C-424A-9935-FF9309C491CC}">
+    <dgm:pt modelId="{1B60C840-B235-4858-92C3-7AA48070C8A6}" type="parTrans" cxnId="{A64FCCE9-3147-48F3-BC4B-E5F02DE4F4CC}">
       <dgm:prSet/>
       <dgm:spPr/>
       <dgm:t>
@@ -2254,7 +2234,7 @@
         </a:p>
       </dgm:t>
     </dgm:pt>
-    <dgm:pt modelId="{34A8E32B-5B39-4EF4-9A7A-0EDA808B4290}" type="sibTrans" cxnId="{0FAF6B61-C75C-424A-9935-FF9309C491CC}">
+    <dgm:pt modelId="{FAE1F2B4-E1E3-4E4F-B795-5C3B259951B9}" type="sibTrans" cxnId="{A64FCCE9-3147-48F3-BC4B-E5F02DE4F4CC}">
       <dgm:prSet/>
       <dgm:spPr/>
       <dgm:t>
@@ -2265,7 +2245,7 @@
         </a:p>
       </dgm:t>
     </dgm:pt>
-    <dgm:pt modelId="{C614CBF1-8D6C-4EDC-9B6A-16421108DE8D}">
+    <dgm:pt modelId="{9D854626-DE7D-4A6D-A5ED-99F412549970}">
       <dgm:prSet/>
       <dgm:spPr/>
       <dgm:t>
@@ -2278,12 +2258,12 @@
           </a:pPr>
           <a:r>
             <a:rPr lang="ru-RU"/>
-            <a:t>1.2.1 Скачивание шпаргалки</a:t>
+            <a:t>1.2.1 Поддержка разных типов файлов</a:t>
           </a:r>
         </a:p>
       </dgm:t>
     </dgm:pt>
-    <dgm:pt modelId="{60CE8627-DEBF-45A7-B592-9018E9C0036C}" type="parTrans" cxnId="{0F8FF7E3-8A03-49DD-AFAA-3A961F55E726}">
+    <dgm:pt modelId="{B4F3306F-86C3-4A2F-97BD-8EA927B81880}" type="parTrans" cxnId="{8649F676-9F31-4683-A394-2DA64B462616}">
       <dgm:prSet/>
       <dgm:spPr/>
       <dgm:t>
@@ -2294,7 +2274,7 @@
         </a:p>
       </dgm:t>
     </dgm:pt>
-    <dgm:pt modelId="{891F58E5-5CD5-4FF7-9B1B-555A41B355F3}" type="sibTrans" cxnId="{0F8FF7E3-8A03-49DD-AFAA-3A961F55E726}">
+    <dgm:pt modelId="{C56A9CD4-E707-4ECF-98EE-7530FD034AB2}" type="sibTrans" cxnId="{8649F676-9F31-4683-A394-2DA64B462616}">
       <dgm:prSet/>
       <dgm:spPr/>
       <dgm:t>
@@ -2305,7 +2285,7 @@
         </a:p>
       </dgm:t>
     </dgm:pt>
-    <dgm:pt modelId="{CCEC76C1-7BD3-4B67-BF14-199401D5B171}">
+    <dgm:pt modelId="{2226A197-1C04-483A-963B-490786A03587}">
       <dgm:prSet/>
       <dgm:spPr/>
       <dgm:t>
@@ -2318,12 +2298,12 @@
           </a:pPr>
           <a:r>
             <a:rPr lang="ru-RU"/>
-            <a:t>1.2.2 Просмотр шпаргалки</a:t>
+            <a:t>1.2.2 Анонимизатор файлов</a:t>
           </a:r>
         </a:p>
       </dgm:t>
     </dgm:pt>
-    <dgm:pt modelId="{DF43D719-2991-4CC5-8BCC-96E0FFBC2319}" type="parTrans" cxnId="{9224E00B-8B4F-4057-A57A-261DE9EB0B61}">
+    <dgm:pt modelId="{D2F39041-66EB-4542-A64B-804A583EB19A}" type="parTrans" cxnId="{D65B691D-38FD-40E1-A67E-0381A4C0818A}">
       <dgm:prSet/>
       <dgm:spPr/>
       <dgm:t>
@@ -2334,7 +2314,7 @@
         </a:p>
       </dgm:t>
     </dgm:pt>
-    <dgm:pt modelId="{9AF6BBE0-34E8-4D0A-98B9-7189777476EA}" type="sibTrans" cxnId="{9224E00B-8B4F-4057-A57A-261DE9EB0B61}">
+    <dgm:pt modelId="{1BB580D8-D7E8-4907-81AF-4B36880E32FB}" type="sibTrans" cxnId="{D65B691D-38FD-40E1-A67E-0381A4C0818A}">
       <dgm:prSet/>
       <dgm:spPr/>
       <dgm:t>
@@ -2345,7 +2325,7 @@
         </a:p>
       </dgm:t>
     </dgm:pt>
-    <dgm:pt modelId="{AE42911C-D51F-4DF6-89F0-F8347349BD4A}">
+    <dgm:pt modelId="{15E418AD-327C-4449-A29F-9B37AA7CECBB}">
       <dgm:prSet/>
       <dgm:spPr/>
       <dgm:t>
@@ -2358,12 +2338,12 @@
           </a:pPr>
           <a:r>
             <a:rPr lang="ru-RU"/>
-            <a:t>1.2.3 Система поиска шпаргалок</a:t>
+            <a:t>1.2.3 Система хранения</a:t>
           </a:r>
         </a:p>
       </dgm:t>
     </dgm:pt>
-    <dgm:pt modelId="{BE18F3AF-3FF2-4D57-9F52-9C050D40C164}" type="parTrans" cxnId="{7DC9FE9E-2542-4A60-B83C-AAFA7B7C0A15}">
+    <dgm:pt modelId="{8C5222B3-2578-4C82-89B5-0F65535DEE4B}" type="parTrans" cxnId="{88E7180C-6840-4571-8914-B872A1D275B2}">
       <dgm:prSet/>
       <dgm:spPr/>
       <dgm:t>
@@ -2374,7 +2354,7 @@
         </a:p>
       </dgm:t>
     </dgm:pt>
-    <dgm:pt modelId="{1CF427B5-B3AB-4FCE-90C6-D14194A3131B}" type="sibTrans" cxnId="{7DC9FE9E-2542-4A60-B83C-AAFA7B7C0A15}">
+    <dgm:pt modelId="{49E6E166-5862-4FFF-8E19-42D7CE48A19C}" type="sibTrans" cxnId="{88E7180C-6840-4571-8914-B872A1D275B2}">
       <dgm:prSet/>
       <dgm:spPr/>
       <dgm:t>
@@ -2385,7 +2365,7 @@
         </a:p>
       </dgm:t>
     </dgm:pt>
-    <dgm:pt modelId="{F32D72BF-B97D-44B8-BE11-4D871E4CA780}">
+    <dgm:pt modelId="{79BE7BA4-486A-4FB4-AEE3-B450A693F558}">
       <dgm:prSet/>
       <dgm:spPr/>
       <dgm:t>
@@ -2398,12 +2378,12 @@
           </a:pPr>
           <a:r>
             <a:rPr lang="ru-RU"/>
-            <a:t>1.3 Модуль администрирования шпаргалок</a:t>
+            <a:t>1.3 Модуль доступа к шпаргалкам</a:t>
           </a:r>
         </a:p>
       </dgm:t>
     </dgm:pt>
-    <dgm:pt modelId="{1BB7DA26-6009-4576-9F60-45EF71C0830B}" type="parTrans" cxnId="{337CCB0C-7527-480D-BE08-95AA667E0374}">
+    <dgm:pt modelId="{436FAA2D-D478-4F2D-9B1F-EF0FD4577951}" type="parTrans" cxnId="{BCB801AA-5C85-462F-81FE-3958E3C138F3}">
       <dgm:prSet/>
       <dgm:spPr/>
       <dgm:t>
@@ -2414,7 +2394,7 @@
         </a:p>
       </dgm:t>
     </dgm:pt>
-    <dgm:pt modelId="{C28057BB-18E1-4223-B5CB-642E173C1F57}" type="sibTrans" cxnId="{337CCB0C-7527-480D-BE08-95AA667E0374}">
+    <dgm:pt modelId="{A4812696-BEB1-4FD2-B702-634AEF723E51}" type="sibTrans" cxnId="{BCB801AA-5C85-462F-81FE-3958E3C138F3}">
       <dgm:prSet/>
       <dgm:spPr/>
       <dgm:t>
@@ -2425,7 +2405,7 @@
         </a:p>
       </dgm:t>
     </dgm:pt>
-    <dgm:pt modelId="{A28BF4FD-1AEB-47C7-A9D2-00AA1B6322A2}">
+    <dgm:pt modelId="{96F0549B-C84E-49C0-AE6C-5EE3A750914B}">
       <dgm:prSet/>
       <dgm:spPr/>
       <dgm:t>
@@ -2438,12 +2418,12 @@
           </a:pPr>
           <a:r>
             <a:rPr lang="ru-RU"/>
-            <a:t>1.3.1 Группировка шпаргалок</a:t>
+            <a:t>1.3.1 Скачивание шпаргалки</a:t>
           </a:r>
         </a:p>
       </dgm:t>
     </dgm:pt>
-    <dgm:pt modelId="{13313A52-1E3E-417F-8615-3BF1C2C85FCC}" type="parTrans" cxnId="{C3856119-5B64-4A08-9AF9-DDB57BD9D070}">
+    <dgm:pt modelId="{750FEC1F-E0AB-4B88-80F6-807EE3CFFDC9}" type="parTrans" cxnId="{FD8195B9-5F54-4EAE-92A3-B1CA07483FF9}">
       <dgm:prSet/>
       <dgm:spPr/>
       <dgm:t>
@@ -2454,7 +2434,7 @@
         </a:p>
       </dgm:t>
     </dgm:pt>
-    <dgm:pt modelId="{681DBC5F-138B-4231-BAEC-A3887EE49946}" type="sibTrans" cxnId="{C3856119-5B64-4A08-9AF9-DDB57BD9D070}">
+    <dgm:pt modelId="{96EA1586-F6D7-4657-9F3B-D89C8E4A9A42}" type="sibTrans" cxnId="{FD8195B9-5F54-4EAE-92A3-B1CA07483FF9}">
       <dgm:prSet/>
       <dgm:spPr/>
       <dgm:t>
@@ -2465,7 +2445,7 @@
         </a:p>
       </dgm:t>
     </dgm:pt>
-    <dgm:pt modelId="{243BDBE1-2FE9-4C8E-A385-3AD8A5BF89BD}">
+    <dgm:pt modelId="{0CFB1A97-55B2-44F0-A5EA-D4E2B334B814}">
       <dgm:prSet/>
       <dgm:spPr/>
       <dgm:t>
@@ -2478,12 +2458,12 @@
           </a:pPr>
           <a:r>
             <a:rPr lang="ru-RU"/>
-            <a:t>1.3.2 Система метаданных</a:t>
+            <a:t>1.3.2 Просмотр шпаргалки</a:t>
           </a:r>
         </a:p>
       </dgm:t>
     </dgm:pt>
-    <dgm:pt modelId="{CA4968F8-0214-40A6-ACE9-3459782D9387}" type="parTrans" cxnId="{F7C5CF35-A697-4C70-BCDB-E51A5DBBADCE}">
+    <dgm:pt modelId="{D8559360-CBCF-4DA1-AAE3-9DDCDA761DB4}" type="parTrans" cxnId="{EDA2F736-5706-4557-B772-9F4E436F57BA}">
       <dgm:prSet/>
       <dgm:spPr/>
       <dgm:t>
@@ -2494,7 +2474,7 @@
         </a:p>
       </dgm:t>
     </dgm:pt>
-    <dgm:pt modelId="{E3841C93-E180-4622-97B0-1575E1E71C84}" type="sibTrans" cxnId="{F7C5CF35-A697-4C70-BCDB-E51A5DBBADCE}">
+    <dgm:pt modelId="{7055F74B-B040-4633-B985-CCC25939F23D}" type="sibTrans" cxnId="{EDA2F736-5706-4557-B772-9F4E436F57BA}">
       <dgm:prSet/>
       <dgm:spPr/>
       <dgm:t>
@@ -2505,7 +2485,7 @@
         </a:p>
       </dgm:t>
     </dgm:pt>
-    <dgm:pt modelId="{3DC6A3D2-CDF9-4F5A-9876-0F2DEDD11279}">
+    <dgm:pt modelId="{50B9289C-2855-4217-BAAB-AFFECDFB0374}">
       <dgm:prSet/>
       <dgm:spPr/>
       <dgm:t>
@@ -2518,12 +2498,12 @@
           </a:pPr>
           <a:r>
             <a:rPr lang="ru-RU"/>
-            <a:t>1.4 Модуль отзывов о шпаргалках</a:t>
+            <a:t>1.3.3 Система поиска шпаргалок</a:t>
           </a:r>
         </a:p>
       </dgm:t>
     </dgm:pt>
-    <dgm:pt modelId="{33908DF2-2682-4B68-9996-BECAF1BE2513}" type="parTrans" cxnId="{4B2C7794-62C0-463A-A694-0F17AD5DD3ED}">
+    <dgm:pt modelId="{29D08D56-EB07-40F3-842B-FB1633165587}" type="parTrans" cxnId="{4FB25397-89E9-434B-93B2-C97D5CBDEA3B}">
       <dgm:prSet/>
       <dgm:spPr/>
       <dgm:t>
@@ -2534,7 +2514,7 @@
         </a:p>
       </dgm:t>
     </dgm:pt>
-    <dgm:pt modelId="{C07800E4-1B4C-44AB-BBA0-58420145C46F}" type="sibTrans" cxnId="{4B2C7794-62C0-463A-A694-0F17AD5DD3ED}">
+    <dgm:pt modelId="{06C9C660-7210-46E6-92A3-9DEDE79F5AB1}" type="sibTrans" cxnId="{4FB25397-89E9-434B-93B2-C97D5CBDEA3B}">
       <dgm:prSet/>
       <dgm:spPr/>
       <dgm:t>
@@ -2545,7 +2525,7 @@
         </a:p>
       </dgm:t>
     </dgm:pt>
-    <dgm:pt modelId="{59DD9104-BA6F-41CB-967A-0211284E2DAE}">
+    <dgm:pt modelId="{83A2413B-5459-40F8-B693-2DBC01B20CDB}">
       <dgm:prSet/>
       <dgm:spPr/>
       <dgm:t>
@@ -2558,12 +2538,12 @@
           </a:pPr>
           <a:r>
             <a:rPr lang="ru-RU"/>
-            <a:t>1.4.1 Анонимизация отзывов</a:t>
+            <a:t>1.4 Модуль администрирования шпаргалок</a:t>
           </a:r>
         </a:p>
       </dgm:t>
     </dgm:pt>
-    <dgm:pt modelId="{2D90A988-0052-4DDD-A7C4-449F76643177}" type="parTrans" cxnId="{90580C00-5499-423C-9C44-A71F317F6BC4}">
+    <dgm:pt modelId="{0388B6C8-F32C-4FEB-A5CB-982639164461}" type="parTrans" cxnId="{46644FFB-EC21-4209-9088-D72D2A2B534D}">
       <dgm:prSet/>
       <dgm:spPr/>
       <dgm:t>
@@ -2574,7 +2554,7 @@
         </a:p>
       </dgm:t>
     </dgm:pt>
-    <dgm:pt modelId="{7D11DA5D-E472-4AC8-90DA-7D0C56D14AB7}" type="sibTrans" cxnId="{90580C00-5499-423C-9C44-A71F317F6BC4}">
+    <dgm:pt modelId="{E6620C5A-1D64-40FD-BC7A-7B5FCD7F2E24}" type="sibTrans" cxnId="{46644FFB-EC21-4209-9088-D72D2A2B534D}">
       <dgm:prSet/>
       <dgm:spPr/>
       <dgm:t>
@@ -2585,7 +2565,7 @@
         </a:p>
       </dgm:t>
     </dgm:pt>
-    <dgm:pt modelId="{078EDA9D-7BD5-4A37-8517-BF2D89E21F9E}">
+    <dgm:pt modelId="{B09D60B9-225A-4C1C-8378-5CC81A044D9E}">
       <dgm:prSet/>
       <dgm:spPr/>
       <dgm:t>
@@ -2598,12 +2578,12 @@
           </a:pPr>
           <a:r>
             <a:rPr lang="ru-RU"/>
-            <a:t>1.4.2 Система хранения</a:t>
+            <a:t>1.4.1 Группировка шпаргалок</a:t>
           </a:r>
         </a:p>
       </dgm:t>
     </dgm:pt>
-    <dgm:pt modelId="{3CD336CF-EE41-46B9-AD9A-BCE3CD5CBE11}" type="parTrans" cxnId="{1F9AAF9F-04DC-488C-B6E8-1C801528E7AE}">
+    <dgm:pt modelId="{1E40F29A-6823-4311-A3FB-A37546E3A76B}" type="parTrans" cxnId="{A746A9FC-15B4-41FF-894E-1D2C38925D3E}">
       <dgm:prSet/>
       <dgm:spPr/>
       <dgm:t>
@@ -2614,7 +2594,7 @@
         </a:p>
       </dgm:t>
     </dgm:pt>
-    <dgm:pt modelId="{5232E130-9B33-4AD2-A01D-B658584CCC40}" type="sibTrans" cxnId="{1F9AAF9F-04DC-488C-B6E8-1C801528E7AE}">
+    <dgm:pt modelId="{8E2D1AB7-5176-4473-ACFB-9BB67EDF0683}" type="sibTrans" cxnId="{A746A9FC-15B4-41FF-894E-1D2C38925D3E}">
       <dgm:prSet/>
       <dgm:spPr/>
       <dgm:t>
@@ -2625,7 +2605,7 @@
         </a:p>
       </dgm:t>
     </dgm:pt>
-    <dgm:pt modelId="{48470791-4466-4A1A-AA22-B12984697F9E}">
+    <dgm:pt modelId="{8BB38099-0885-43FC-8157-6E1FF6C982CB}">
       <dgm:prSet/>
       <dgm:spPr/>
       <dgm:t>
@@ -2638,12 +2618,12 @@
           </a:pPr>
           <a:r>
             <a:rPr lang="ru-RU"/>
-            <a:t>1.5 Развёртывание приложения на хостинге</a:t>
+            <a:t>1.4.2 Система метаданных</a:t>
           </a:r>
         </a:p>
       </dgm:t>
     </dgm:pt>
-    <dgm:pt modelId="{B6F87AFB-B023-4946-9DF6-74DD5F338723}" type="parTrans" cxnId="{72C8ABEF-F1A4-44ED-9DD9-33098E3BC988}">
+    <dgm:pt modelId="{243E77AE-AB42-4E55-9031-6420603CF363}" type="parTrans" cxnId="{38A24EA6-F7BE-4667-A2C3-8C3FC9960671}">
       <dgm:prSet/>
       <dgm:spPr/>
       <dgm:t>
@@ -2654,7 +2634,7 @@
         </a:p>
       </dgm:t>
     </dgm:pt>
-    <dgm:pt modelId="{7A60FDF3-7A72-468E-8595-12C3C45AD5D2}" type="sibTrans" cxnId="{72C8ABEF-F1A4-44ED-9DD9-33098E3BC988}">
+    <dgm:pt modelId="{68B88EFF-E40E-4D82-B9DB-C6FFB14EAE20}" type="sibTrans" cxnId="{38A24EA6-F7BE-4667-A2C3-8C3FC9960671}">
       <dgm:prSet/>
       <dgm:spPr/>
       <dgm:t>
@@ -2665,7 +2645,7 @@
         </a:p>
       </dgm:t>
     </dgm:pt>
-    <dgm:pt modelId="{4FB81B8B-6D34-48E1-824C-4B4957B4A12D}">
+    <dgm:pt modelId="{212B08D8-AAE5-498D-92A4-397C75934A2E}">
       <dgm:prSet/>
       <dgm:spPr/>
       <dgm:t>
@@ -2678,12 +2658,12 @@
           </a:pPr>
           <a:r>
             <a:rPr lang="ru-RU"/>
-            <a:t>1.5.1 Аренда хостинга</a:t>
+            <a:t>1.5 Модуль отзывов о шпаргалках</a:t>
           </a:r>
         </a:p>
       </dgm:t>
     </dgm:pt>
-    <dgm:pt modelId="{5382A609-CE70-41EB-89E4-7492C0AB9462}" type="parTrans" cxnId="{2B3C1DB2-9D15-4708-AF88-AFA9D0A760FC}">
+    <dgm:pt modelId="{CF91C816-7764-4A7F-97AC-97C39E270504}" type="parTrans" cxnId="{BCE7A14A-6A44-4504-8329-505C48273AA3}">
       <dgm:prSet/>
       <dgm:spPr/>
       <dgm:t>
@@ -2694,7 +2674,7 @@
         </a:p>
       </dgm:t>
     </dgm:pt>
-    <dgm:pt modelId="{71BC7A5D-0AD4-41DB-884E-CFC141B1ABA3}" type="sibTrans" cxnId="{2B3C1DB2-9D15-4708-AF88-AFA9D0A760FC}">
+    <dgm:pt modelId="{A8BBF357-A667-4AA1-ACAC-3FF0D2711D5A}" type="sibTrans" cxnId="{BCE7A14A-6A44-4504-8329-505C48273AA3}">
       <dgm:prSet/>
       <dgm:spPr/>
       <dgm:t>
@@ -2705,7 +2685,7 @@
         </a:p>
       </dgm:t>
     </dgm:pt>
-    <dgm:pt modelId="{AD85836F-F8B4-43DD-92A0-E2ACB7C67940}">
+    <dgm:pt modelId="{2857925A-0F01-4DD8-924E-C6FCB0BCACA1}">
       <dgm:prSet/>
       <dgm:spPr/>
       <dgm:t>
@@ -2718,12 +2698,12 @@
           </a:pPr>
           <a:r>
             <a:rPr lang="ru-RU"/>
-            <a:t>1.5.2 Конфигурация хостинга</a:t>
+            <a:t>1.5.1 Анонимизация отзывов</a:t>
           </a:r>
         </a:p>
       </dgm:t>
     </dgm:pt>
-    <dgm:pt modelId="{6B1020C2-A50D-475C-829A-6197D2D3A637}" type="parTrans" cxnId="{4689FCE8-63AA-40E0-B202-B9536DCF94D4}">
+    <dgm:pt modelId="{9792805B-4956-4287-9DED-4BAAABD51996}" type="parTrans" cxnId="{2359FAB4-03DA-408E-B0AF-6595D0FBE920}">
       <dgm:prSet/>
       <dgm:spPr/>
       <dgm:t>
@@ -2734,7 +2714,7 @@
         </a:p>
       </dgm:t>
     </dgm:pt>
-    <dgm:pt modelId="{776DF466-24AE-4D3C-90D3-95B956043A24}" type="sibTrans" cxnId="{4689FCE8-63AA-40E0-B202-B9536DCF94D4}">
+    <dgm:pt modelId="{D56B0599-19D8-414F-9382-E9A68BC3D7A3}" type="sibTrans" cxnId="{2359FAB4-03DA-408E-B0AF-6595D0FBE920}">
       <dgm:prSet/>
       <dgm:spPr/>
       <dgm:t>
@@ -2745,7 +2725,7 @@
         </a:p>
       </dgm:t>
     </dgm:pt>
-    <dgm:pt modelId="{237C92B2-85D1-4420-BF92-24BE02670E8F}">
+    <dgm:pt modelId="{BBB6396B-30FF-4F01-8AF9-92030BCE4307}">
       <dgm:prSet/>
       <dgm:spPr/>
       <dgm:t>
@@ -2758,17 +2738,12 @@
           </a:pPr>
           <a:r>
             <a:rPr lang="ru-RU"/>
-            <a:t>1.5.3 Настройка </a:t>
+            <a:t>1.5.2 Система хранения</a:t>
           </a:r>
-          <a:r>
-            <a:rPr lang="en-US"/>
-            <a:t>CI/CD</a:t>
-          </a:r>
-          <a:endParaRPr lang="ru-RU"/>
         </a:p>
       </dgm:t>
     </dgm:pt>
-    <dgm:pt modelId="{5A781A63-A5B0-426C-B3F8-D8708840C619}" type="parTrans" cxnId="{B6529F4A-7863-4A84-9AA9-C6493A05D3C9}">
+    <dgm:pt modelId="{BED11F5E-F032-4FA4-B5BD-16D6BB295C40}" type="parTrans" cxnId="{9A1695A6-104A-4407-A4B6-3D50C18720A1}">
       <dgm:prSet/>
       <dgm:spPr/>
       <dgm:t>
@@ -2779,7 +2754,7 @@
         </a:p>
       </dgm:t>
     </dgm:pt>
-    <dgm:pt modelId="{5635BB58-FB6D-46D7-9F30-357818A9A14D}" type="sibTrans" cxnId="{B6529F4A-7863-4A84-9AA9-C6493A05D3C9}">
+    <dgm:pt modelId="{01520F50-622E-4DCF-9422-FD6BA9ABD415}" type="sibTrans" cxnId="{9A1695A6-104A-4407-A4B6-3D50C18720A1}">
       <dgm:prSet/>
       <dgm:spPr/>
       <dgm:t>
@@ -2790,7 +2765,7 @@
         </a:p>
       </dgm:t>
     </dgm:pt>
-    <dgm:pt modelId="{C7C0E75F-57A9-407A-9545-92A1578F96CC}">
+    <dgm:pt modelId="{4E9674ED-1BEC-44AC-8A4B-9454D3515A98}">
       <dgm:prSet/>
       <dgm:spPr/>
       <dgm:t>
@@ -2808,7 +2783,7 @@
         </a:p>
       </dgm:t>
     </dgm:pt>
-    <dgm:pt modelId="{E29F7E46-5DFD-486B-AB6D-352B54F7FB20}" type="parTrans" cxnId="{7421305A-A256-42D6-A900-4E65E918891C}">
+    <dgm:pt modelId="{20C5495C-61FC-45AC-8B3F-0FD888B66F2A}" type="parTrans" cxnId="{BA85B68A-B132-4465-BDD7-80CF13B67EAB}">
       <dgm:prSet/>
       <dgm:spPr/>
       <dgm:t>
@@ -2819,7 +2794,7 @@
         </a:p>
       </dgm:t>
     </dgm:pt>
-    <dgm:pt modelId="{59D5764E-470A-45E9-9985-29D40489A705}" type="sibTrans" cxnId="{7421305A-A256-42D6-A900-4E65E918891C}">
+    <dgm:pt modelId="{700D94A6-5F32-460D-94D4-5DC7C57B5EA5}" type="sibTrans" cxnId="{BA85B68A-B132-4465-BDD7-80CF13B67EAB}">
       <dgm:prSet/>
       <dgm:spPr/>
       <dgm:t>
@@ -2871,688 +2846,688 @@
       <dgm:prSet presAssocID="{43BEEC38-7CC6-473E-9D7D-8848B39465A8}" presName="hierChild2" presStyleCnt="0"/>
       <dgm:spPr/>
     </dgm:pt>
-    <dgm:pt modelId="{3BA5A215-2E65-4BB5-A50A-541B120831DC}" type="pres">
-      <dgm:prSet presAssocID="{461EECAE-3CAE-483C-A18E-BCF02789AC84}" presName="Name37" presStyleLbl="parChTrans1D2" presStyleIdx="0" presStyleCnt="6"/>
-      <dgm:spPr/>
-    </dgm:pt>
-    <dgm:pt modelId="{0BDC7173-BA74-41AA-BA5F-A5546E6810A9}" type="pres">
-      <dgm:prSet presAssocID="{E56247F2-4418-4465-8D98-3520FC8A397A}" presName="hierRoot2" presStyleCnt="0">
+    <dgm:pt modelId="{5FDB9E91-FDA7-4B16-AE61-4E61FC0125D0}" type="pres">
+      <dgm:prSet presAssocID="{15397E73-1C85-47E0-96B2-D90F47B16A7D}" presName="Name37" presStyleLbl="parChTrans1D2" presStyleIdx="0" presStyleCnt="6"/>
+      <dgm:spPr/>
+    </dgm:pt>
+    <dgm:pt modelId="{65AADDB8-965F-4FBB-B753-427BD2CEF05A}" type="pres">
+      <dgm:prSet presAssocID="{B5939EED-25C2-4543-87CB-DA6FEF76ED23}" presName="hierRoot2" presStyleCnt="0">
         <dgm:presLayoutVars>
           <dgm:hierBranch val="init"/>
         </dgm:presLayoutVars>
       </dgm:prSet>
       <dgm:spPr/>
     </dgm:pt>
-    <dgm:pt modelId="{A7809F3A-5684-4747-AD6D-482FAB25AEF0}" type="pres">
-      <dgm:prSet presAssocID="{E56247F2-4418-4465-8D98-3520FC8A397A}" presName="rootComposite" presStyleCnt="0"/>
-      <dgm:spPr/>
-    </dgm:pt>
-    <dgm:pt modelId="{77F0FCBD-4652-4738-9929-6D18F8794312}" type="pres">
-      <dgm:prSet presAssocID="{E56247F2-4418-4465-8D98-3520FC8A397A}" presName="rootText" presStyleLbl="node2" presStyleIdx="0" presStyleCnt="6">
+    <dgm:pt modelId="{B59AFCC3-404E-4BCA-9063-B97284946FDB}" type="pres">
+      <dgm:prSet presAssocID="{B5939EED-25C2-4543-87CB-DA6FEF76ED23}" presName="rootComposite" presStyleCnt="0"/>
+      <dgm:spPr/>
+    </dgm:pt>
+    <dgm:pt modelId="{C572E95C-36E8-4029-858F-B903EDCA1B97}" type="pres">
+      <dgm:prSet presAssocID="{B5939EED-25C2-4543-87CB-DA6FEF76ED23}" presName="rootText" presStyleLbl="node2" presStyleIdx="0" presStyleCnt="6">
         <dgm:presLayoutVars>
           <dgm:chPref val="3"/>
         </dgm:presLayoutVars>
       </dgm:prSet>
       <dgm:spPr/>
     </dgm:pt>
-    <dgm:pt modelId="{E75E3235-7E7C-43CD-B743-2E2DAC0AD4A3}" type="pres">
-      <dgm:prSet presAssocID="{E56247F2-4418-4465-8D98-3520FC8A397A}" presName="rootConnector" presStyleLbl="node2" presStyleIdx="0" presStyleCnt="6"/>
-      <dgm:spPr/>
-    </dgm:pt>
-    <dgm:pt modelId="{0F7232FD-5B6B-4301-8538-C59D336ED7B7}" type="pres">
-      <dgm:prSet presAssocID="{E56247F2-4418-4465-8D98-3520FC8A397A}" presName="hierChild4" presStyleCnt="0"/>
-      <dgm:spPr/>
-    </dgm:pt>
-    <dgm:pt modelId="{F5C15BB2-2E62-4F21-B723-882E41217691}" type="pres">
-      <dgm:prSet presAssocID="{21EBE5B0-88A1-4011-9952-19925FB4F575}" presName="Name37" presStyleLbl="parChTrans1D3" presStyleIdx="0" presStyleCnt="13"/>
-      <dgm:spPr/>
-    </dgm:pt>
-    <dgm:pt modelId="{D794C43D-5345-4BBC-B44D-A0B37A09ECD0}" type="pres">
-      <dgm:prSet presAssocID="{4153887A-7C09-4868-8A16-F1DC8B1F9BE1}" presName="hierRoot2" presStyleCnt="0">
+    <dgm:pt modelId="{661ECB99-BB61-462D-9F5C-60021199A9B4}" type="pres">
+      <dgm:prSet presAssocID="{B5939EED-25C2-4543-87CB-DA6FEF76ED23}" presName="rootConnector" presStyleLbl="node2" presStyleIdx="0" presStyleCnt="6"/>
+      <dgm:spPr/>
+    </dgm:pt>
+    <dgm:pt modelId="{CEED1070-E24C-4D8E-9366-7893B6F67D6A}" type="pres">
+      <dgm:prSet presAssocID="{B5939EED-25C2-4543-87CB-DA6FEF76ED23}" presName="hierChild4" presStyleCnt="0"/>
+      <dgm:spPr/>
+    </dgm:pt>
+    <dgm:pt modelId="{D32FA34F-B293-4482-BD25-DBD104D3BF29}" type="pres">
+      <dgm:prSet presAssocID="{6090FEF0-BF2B-469F-86E7-0EFC5C2355C8}" presName="Name37" presStyleLbl="parChTrans1D3" presStyleIdx="0" presStyleCnt="13"/>
+      <dgm:spPr/>
+    </dgm:pt>
+    <dgm:pt modelId="{ADD30D48-6075-4A90-8694-6E261A94950A}" type="pres">
+      <dgm:prSet presAssocID="{7E924C13-E8FC-43DF-8980-A4D8AC790701}" presName="hierRoot2" presStyleCnt="0">
         <dgm:presLayoutVars>
           <dgm:hierBranch val="init"/>
         </dgm:presLayoutVars>
       </dgm:prSet>
       <dgm:spPr/>
     </dgm:pt>
-    <dgm:pt modelId="{56DDA6B0-81E0-414D-84CD-11B06DD98FA5}" type="pres">
-      <dgm:prSet presAssocID="{4153887A-7C09-4868-8A16-F1DC8B1F9BE1}" presName="rootComposite" presStyleCnt="0"/>
-      <dgm:spPr/>
-    </dgm:pt>
-    <dgm:pt modelId="{FF011887-200F-4EAE-B520-0C0DD5B7B00B}" type="pres">
-      <dgm:prSet presAssocID="{4153887A-7C09-4868-8A16-F1DC8B1F9BE1}" presName="rootText" presStyleLbl="node3" presStyleIdx="0" presStyleCnt="13">
+    <dgm:pt modelId="{B87B42AB-C428-4DF4-BEEC-30A37E955518}" type="pres">
+      <dgm:prSet presAssocID="{7E924C13-E8FC-43DF-8980-A4D8AC790701}" presName="rootComposite" presStyleCnt="0"/>
+      <dgm:spPr/>
+    </dgm:pt>
+    <dgm:pt modelId="{7E764D80-07D5-40B7-994F-512F156E1F8B}" type="pres">
+      <dgm:prSet presAssocID="{7E924C13-E8FC-43DF-8980-A4D8AC790701}" presName="rootText" presStyleLbl="node3" presStyleIdx="0" presStyleCnt="13">
         <dgm:presLayoutVars>
           <dgm:chPref val="3"/>
         </dgm:presLayoutVars>
       </dgm:prSet>
       <dgm:spPr/>
     </dgm:pt>
-    <dgm:pt modelId="{8CFDFC6F-4753-4C24-AAD4-4EDDE9ACB237}" type="pres">
-      <dgm:prSet presAssocID="{4153887A-7C09-4868-8A16-F1DC8B1F9BE1}" presName="rootConnector" presStyleLbl="node3" presStyleIdx="0" presStyleCnt="13"/>
-      <dgm:spPr/>
-    </dgm:pt>
-    <dgm:pt modelId="{7F89F7C5-CFA7-4C53-91CC-AA8EE09ED628}" type="pres">
-      <dgm:prSet presAssocID="{4153887A-7C09-4868-8A16-F1DC8B1F9BE1}" presName="hierChild4" presStyleCnt="0"/>
-      <dgm:spPr/>
-    </dgm:pt>
-    <dgm:pt modelId="{59E3BA29-5073-4D49-A37B-97ED4C92A172}" type="pres">
-      <dgm:prSet presAssocID="{4153887A-7C09-4868-8A16-F1DC8B1F9BE1}" presName="hierChild5" presStyleCnt="0"/>
-      <dgm:spPr/>
-    </dgm:pt>
-    <dgm:pt modelId="{C6129DA1-DE80-4743-9E5A-2D7E3B32184C}" type="pres">
-      <dgm:prSet presAssocID="{55CECC81-8949-4070-968B-73DA7FD95212}" presName="Name37" presStyleLbl="parChTrans1D3" presStyleIdx="1" presStyleCnt="13"/>
-      <dgm:spPr/>
-    </dgm:pt>
-    <dgm:pt modelId="{ABA789D1-4FDC-470F-957E-D03739C36163}" type="pres">
-      <dgm:prSet presAssocID="{9F93CC0E-99FC-4D96-A165-1F9DD7664DAC}" presName="hierRoot2" presStyleCnt="0">
+    <dgm:pt modelId="{33BD00BA-26B7-44A3-BBCF-906908827497}" type="pres">
+      <dgm:prSet presAssocID="{7E924C13-E8FC-43DF-8980-A4D8AC790701}" presName="rootConnector" presStyleLbl="node3" presStyleIdx="0" presStyleCnt="13"/>
+      <dgm:spPr/>
+    </dgm:pt>
+    <dgm:pt modelId="{720E966F-EEED-4419-A46F-E1E19F0013A5}" type="pres">
+      <dgm:prSet presAssocID="{7E924C13-E8FC-43DF-8980-A4D8AC790701}" presName="hierChild4" presStyleCnt="0"/>
+      <dgm:spPr/>
+    </dgm:pt>
+    <dgm:pt modelId="{4AEC4E7B-1C9C-47EF-9439-928EC33A677F}" type="pres">
+      <dgm:prSet presAssocID="{7E924C13-E8FC-43DF-8980-A4D8AC790701}" presName="hierChild5" presStyleCnt="0"/>
+      <dgm:spPr/>
+    </dgm:pt>
+    <dgm:pt modelId="{B4A1C460-0636-44CB-B8F4-488337A2AE09}" type="pres">
+      <dgm:prSet presAssocID="{5EBD9C79-C4F8-42C0-9FA4-C8FE31FD4B59}" presName="Name37" presStyleLbl="parChTrans1D3" presStyleIdx="1" presStyleCnt="13"/>
+      <dgm:spPr/>
+    </dgm:pt>
+    <dgm:pt modelId="{9F0248C6-F798-4B3A-93E7-7346218D2EF1}" type="pres">
+      <dgm:prSet presAssocID="{5367A845-1763-4A72-9B17-1D734FB80ED8}" presName="hierRoot2" presStyleCnt="0">
         <dgm:presLayoutVars>
           <dgm:hierBranch val="init"/>
         </dgm:presLayoutVars>
       </dgm:prSet>
       <dgm:spPr/>
     </dgm:pt>
-    <dgm:pt modelId="{C58EBDC3-8668-4DE5-AA6A-3113D6E88233}" type="pres">
-      <dgm:prSet presAssocID="{9F93CC0E-99FC-4D96-A165-1F9DD7664DAC}" presName="rootComposite" presStyleCnt="0"/>
-      <dgm:spPr/>
-    </dgm:pt>
-    <dgm:pt modelId="{224CF8D4-6778-4DEE-9293-CE17035098E7}" type="pres">
-      <dgm:prSet presAssocID="{9F93CC0E-99FC-4D96-A165-1F9DD7664DAC}" presName="rootText" presStyleLbl="node3" presStyleIdx="1" presStyleCnt="13">
+    <dgm:pt modelId="{DAA71E02-F94D-4DF3-B23F-055016A933E1}" type="pres">
+      <dgm:prSet presAssocID="{5367A845-1763-4A72-9B17-1D734FB80ED8}" presName="rootComposite" presStyleCnt="0"/>
+      <dgm:spPr/>
+    </dgm:pt>
+    <dgm:pt modelId="{B4B74751-F2CC-4887-A512-6784A0C8FE6F}" type="pres">
+      <dgm:prSet presAssocID="{5367A845-1763-4A72-9B17-1D734FB80ED8}" presName="rootText" presStyleLbl="node3" presStyleIdx="1" presStyleCnt="13">
         <dgm:presLayoutVars>
           <dgm:chPref val="3"/>
         </dgm:presLayoutVars>
       </dgm:prSet>
       <dgm:spPr/>
     </dgm:pt>
-    <dgm:pt modelId="{0EA6F398-A0C6-4334-A4AB-F44E31FFEC15}" type="pres">
-      <dgm:prSet presAssocID="{9F93CC0E-99FC-4D96-A165-1F9DD7664DAC}" presName="rootConnector" presStyleLbl="node3" presStyleIdx="1" presStyleCnt="13"/>
-      <dgm:spPr/>
-    </dgm:pt>
-    <dgm:pt modelId="{D5AA00D2-A965-48A3-8D82-5A5EFE6DC75F}" type="pres">
-      <dgm:prSet presAssocID="{9F93CC0E-99FC-4D96-A165-1F9DD7664DAC}" presName="hierChild4" presStyleCnt="0"/>
-      <dgm:spPr/>
-    </dgm:pt>
-    <dgm:pt modelId="{76917607-2A80-43E0-8EC0-5FD729FFC6F9}" type="pres">
-      <dgm:prSet presAssocID="{9F93CC0E-99FC-4D96-A165-1F9DD7664DAC}" presName="hierChild5" presStyleCnt="0"/>
-      <dgm:spPr/>
-    </dgm:pt>
-    <dgm:pt modelId="{A6592390-FA93-4276-A516-23E2D8DBA968}" type="pres">
-      <dgm:prSet presAssocID="{750E7DFD-BD48-4957-931D-D9839AE231F5}" presName="Name37" presStyleLbl="parChTrans1D3" presStyleIdx="2" presStyleCnt="13"/>
-      <dgm:spPr/>
-    </dgm:pt>
-    <dgm:pt modelId="{DFABB6C7-44E4-4314-ABEC-DFA6D5C989F2}" type="pres">
-      <dgm:prSet presAssocID="{1682C004-A59B-4510-BBA0-D7C4F924E4C9}" presName="hierRoot2" presStyleCnt="0">
+    <dgm:pt modelId="{C6A21B5B-4E57-4E23-AD0E-5EBF67E0C495}" type="pres">
+      <dgm:prSet presAssocID="{5367A845-1763-4A72-9B17-1D734FB80ED8}" presName="rootConnector" presStyleLbl="node3" presStyleIdx="1" presStyleCnt="13"/>
+      <dgm:spPr/>
+    </dgm:pt>
+    <dgm:pt modelId="{6FD35A05-BE18-4A86-81D2-C06E8007A138}" type="pres">
+      <dgm:prSet presAssocID="{5367A845-1763-4A72-9B17-1D734FB80ED8}" presName="hierChild4" presStyleCnt="0"/>
+      <dgm:spPr/>
+    </dgm:pt>
+    <dgm:pt modelId="{6EA075F6-A48A-4898-90E3-3E8277F42547}" type="pres">
+      <dgm:prSet presAssocID="{5367A845-1763-4A72-9B17-1D734FB80ED8}" presName="hierChild5" presStyleCnt="0"/>
+      <dgm:spPr/>
+    </dgm:pt>
+    <dgm:pt modelId="{69F35E21-B99B-489C-BD84-2C252A21C4A4}" type="pres">
+      <dgm:prSet presAssocID="{FABA9CF4-4DE4-4C5C-8A1D-063AC8166DB7}" presName="Name37" presStyleLbl="parChTrans1D3" presStyleIdx="2" presStyleCnt="13"/>
+      <dgm:spPr/>
+    </dgm:pt>
+    <dgm:pt modelId="{E86F8FE6-CEC9-43F3-95A0-1D7C69462EB3}" type="pres">
+      <dgm:prSet presAssocID="{3683EDBF-50F4-49C7-A2D0-6FAF5F17B6E6}" presName="hierRoot2" presStyleCnt="0">
         <dgm:presLayoutVars>
           <dgm:hierBranch val="init"/>
         </dgm:presLayoutVars>
       </dgm:prSet>
       <dgm:spPr/>
     </dgm:pt>
-    <dgm:pt modelId="{07D895A5-2F55-4349-82BA-F57551585315}" type="pres">
-      <dgm:prSet presAssocID="{1682C004-A59B-4510-BBA0-D7C4F924E4C9}" presName="rootComposite" presStyleCnt="0"/>
-      <dgm:spPr/>
-    </dgm:pt>
-    <dgm:pt modelId="{E37816A7-A816-4001-BC39-140BA2D9767F}" type="pres">
-      <dgm:prSet presAssocID="{1682C004-A59B-4510-BBA0-D7C4F924E4C9}" presName="rootText" presStyleLbl="node3" presStyleIdx="2" presStyleCnt="13">
+    <dgm:pt modelId="{76AF6E9C-39BB-4527-8FD1-8CC8E5944A63}" type="pres">
+      <dgm:prSet presAssocID="{3683EDBF-50F4-49C7-A2D0-6FAF5F17B6E6}" presName="rootComposite" presStyleCnt="0"/>
+      <dgm:spPr/>
+    </dgm:pt>
+    <dgm:pt modelId="{5D4F0589-F521-4BE1-8E0E-FFB406AD9DF0}" type="pres">
+      <dgm:prSet presAssocID="{3683EDBF-50F4-49C7-A2D0-6FAF5F17B6E6}" presName="rootText" presStyleLbl="node3" presStyleIdx="2" presStyleCnt="13">
         <dgm:presLayoutVars>
           <dgm:chPref val="3"/>
         </dgm:presLayoutVars>
       </dgm:prSet>
       <dgm:spPr/>
     </dgm:pt>
-    <dgm:pt modelId="{C70C1BB5-2977-416D-8995-C33B3D50CC34}" type="pres">
-      <dgm:prSet presAssocID="{1682C004-A59B-4510-BBA0-D7C4F924E4C9}" presName="rootConnector" presStyleLbl="node3" presStyleIdx="2" presStyleCnt="13"/>
-      <dgm:spPr/>
-    </dgm:pt>
-    <dgm:pt modelId="{2151E0FD-2D51-4DDB-A643-5E979D77CA86}" type="pres">
-      <dgm:prSet presAssocID="{1682C004-A59B-4510-BBA0-D7C4F924E4C9}" presName="hierChild4" presStyleCnt="0"/>
-      <dgm:spPr/>
-    </dgm:pt>
-    <dgm:pt modelId="{C994281D-DA38-4641-AC37-9FBC7C2A1C70}" type="pres">
-      <dgm:prSet presAssocID="{1682C004-A59B-4510-BBA0-D7C4F924E4C9}" presName="hierChild5" presStyleCnt="0"/>
-      <dgm:spPr/>
-    </dgm:pt>
-    <dgm:pt modelId="{3FA1869C-2CC4-47DD-84EB-55E291F280FF}" type="pres">
-      <dgm:prSet presAssocID="{E56247F2-4418-4465-8D98-3520FC8A397A}" presName="hierChild5" presStyleCnt="0"/>
-      <dgm:spPr/>
-    </dgm:pt>
-    <dgm:pt modelId="{B21C7102-6FC9-416C-B8C1-B07AA5F89F54}" type="pres">
-      <dgm:prSet presAssocID="{1FB8EB03-E6E7-477D-8B79-9DCECA214260}" presName="Name37" presStyleLbl="parChTrans1D2" presStyleIdx="1" presStyleCnt="6"/>
-      <dgm:spPr/>
-    </dgm:pt>
-    <dgm:pt modelId="{5AAA3AC6-BEAC-40B8-83E1-30B4B66F8B9C}" type="pres">
-      <dgm:prSet presAssocID="{CA676D0E-25FC-4CD6-B761-D372CC2FCC6C}" presName="hierRoot2" presStyleCnt="0">
+    <dgm:pt modelId="{8691D930-0089-4A46-83AF-97E583635286}" type="pres">
+      <dgm:prSet presAssocID="{3683EDBF-50F4-49C7-A2D0-6FAF5F17B6E6}" presName="rootConnector" presStyleLbl="node3" presStyleIdx="2" presStyleCnt="13"/>
+      <dgm:spPr/>
+    </dgm:pt>
+    <dgm:pt modelId="{FA0EBDDB-1884-4236-B0CD-5EE7EB3A5DC2}" type="pres">
+      <dgm:prSet presAssocID="{3683EDBF-50F4-49C7-A2D0-6FAF5F17B6E6}" presName="hierChild4" presStyleCnt="0"/>
+      <dgm:spPr/>
+    </dgm:pt>
+    <dgm:pt modelId="{D949CC79-5F19-45DF-9053-1CB876B07796}" type="pres">
+      <dgm:prSet presAssocID="{3683EDBF-50F4-49C7-A2D0-6FAF5F17B6E6}" presName="hierChild5" presStyleCnt="0"/>
+      <dgm:spPr/>
+    </dgm:pt>
+    <dgm:pt modelId="{BC48736E-211F-4FEA-AE15-CEFACB7F7F9B}" type="pres">
+      <dgm:prSet presAssocID="{B5939EED-25C2-4543-87CB-DA6FEF76ED23}" presName="hierChild5" presStyleCnt="0"/>
+      <dgm:spPr/>
+    </dgm:pt>
+    <dgm:pt modelId="{4F75FDDA-8CB3-4F9E-8349-2ED6F0A3A3FF}" type="pres">
+      <dgm:prSet presAssocID="{1B60C840-B235-4858-92C3-7AA48070C8A6}" presName="Name37" presStyleLbl="parChTrans1D2" presStyleIdx="1" presStyleCnt="6"/>
+      <dgm:spPr/>
+    </dgm:pt>
+    <dgm:pt modelId="{48432CE1-CFF9-4A3A-B15C-702FC9124817}" type="pres">
+      <dgm:prSet presAssocID="{D8556934-EED9-4B66-9AA3-7D307DB9D240}" presName="hierRoot2" presStyleCnt="0">
         <dgm:presLayoutVars>
           <dgm:hierBranch val="init"/>
         </dgm:presLayoutVars>
       </dgm:prSet>
       <dgm:spPr/>
     </dgm:pt>
-    <dgm:pt modelId="{F94D9A79-D6E6-4058-ADF9-5E67D9914430}" type="pres">
-      <dgm:prSet presAssocID="{CA676D0E-25FC-4CD6-B761-D372CC2FCC6C}" presName="rootComposite" presStyleCnt="0"/>
-      <dgm:spPr/>
-    </dgm:pt>
-    <dgm:pt modelId="{422A979F-5FE8-4BEA-9F04-3F553D709FBD}" type="pres">
-      <dgm:prSet presAssocID="{CA676D0E-25FC-4CD6-B761-D372CC2FCC6C}" presName="rootText" presStyleLbl="node2" presStyleIdx="1" presStyleCnt="6">
+    <dgm:pt modelId="{685CDE7F-A4C6-4753-90A3-5C39B1A69990}" type="pres">
+      <dgm:prSet presAssocID="{D8556934-EED9-4B66-9AA3-7D307DB9D240}" presName="rootComposite" presStyleCnt="0"/>
+      <dgm:spPr/>
+    </dgm:pt>
+    <dgm:pt modelId="{47E337B9-34AB-4DA8-9DEA-8970E1753E10}" type="pres">
+      <dgm:prSet presAssocID="{D8556934-EED9-4B66-9AA3-7D307DB9D240}" presName="rootText" presStyleLbl="node2" presStyleIdx="1" presStyleCnt="6">
         <dgm:presLayoutVars>
           <dgm:chPref val="3"/>
         </dgm:presLayoutVars>
       </dgm:prSet>
       <dgm:spPr/>
     </dgm:pt>
-    <dgm:pt modelId="{4A9B94B5-A9EC-4C74-8A7D-8BED08038E46}" type="pres">
-      <dgm:prSet presAssocID="{CA676D0E-25FC-4CD6-B761-D372CC2FCC6C}" presName="rootConnector" presStyleLbl="node2" presStyleIdx="1" presStyleCnt="6"/>
-      <dgm:spPr/>
-    </dgm:pt>
-    <dgm:pt modelId="{2664C136-D1E6-4541-9455-883B34FB2936}" type="pres">
-      <dgm:prSet presAssocID="{CA676D0E-25FC-4CD6-B761-D372CC2FCC6C}" presName="hierChild4" presStyleCnt="0"/>
-      <dgm:spPr/>
-    </dgm:pt>
-    <dgm:pt modelId="{C057E67B-941C-486A-9ABC-2DC239680BCB}" type="pres">
-      <dgm:prSet presAssocID="{60CE8627-DEBF-45A7-B592-9018E9C0036C}" presName="Name37" presStyleLbl="parChTrans1D3" presStyleIdx="3" presStyleCnt="13"/>
-      <dgm:spPr/>
-    </dgm:pt>
-    <dgm:pt modelId="{ABFD7708-4516-4CF4-8658-78CB6294891A}" type="pres">
-      <dgm:prSet presAssocID="{C614CBF1-8D6C-4EDC-9B6A-16421108DE8D}" presName="hierRoot2" presStyleCnt="0">
+    <dgm:pt modelId="{273E4611-7049-4CA9-81E4-99FAA2063F98}" type="pres">
+      <dgm:prSet presAssocID="{D8556934-EED9-4B66-9AA3-7D307DB9D240}" presName="rootConnector" presStyleLbl="node2" presStyleIdx="1" presStyleCnt="6"/>
+      <dgm:spPr/>
+    </dgm:pt>
+    <dgm:pt modelId="{29D8DC05-B429-4F7F-BE32-65220FACA272}" type="pres">
+      <dgm:prSet presAssocID="{D8556934-EED9-4B66-9AA3-7D307DB9D240}" presName="hierChild4" presStyleCnt="0"/>
+      <dgm:spPr/>
+    </dgm:pt>
+    <dgm:pt modelId="{107428E8-51C5-4804-AB58-813ACED7104D}" type="pres">
+      <dgm:prSet presAssocID="{B4F3306F-86C3-4A2F-97BD-8EA927B81880}" presName="Name37" presStyleLbl="parChTrans1D3" presStyleIdx="3" presStyleCnt="13"/>
+      <dgm:spPr/>
+    </dgm:pt>
+    <dgm:pt modelId="{082A2BE3-BFBB-433E-8BFD-F454DA7D6AF0}" type="pres">
+      <dgm:prSet presAssocID="{9D854626-DE7D-4A6D-A5ED-99F412549970}" presName="hierRoot2" presStyleCnt="0">
         <dgm:presLayoutVars>
           <dgm:hierBranch val="init"/>
         </dgm:presLayoutVars>
       </dgm:prSet>
       <dgm:spPr/>
     </dgm:pt>
-    <dgm:pt modelId="{62DB3715-012B-41C2-A2C1-FE813B401AF9}" type="pres">
-      <dgm:prSet presAssocID="{C614CBF1-8D6C-4EDC-9B6A-16421108DE8D}" presName="rootComposite" presStyleCnt="0"/>
-      <dgm:spPr/>
-    </dgm:pt>
-    <dgm:pt modelId="{2DFF96E0-28D4-422F-BA74-DEF457A593A2}" type="pres">
-      <dgm:prSet presAssocID="{C614CBF1-8D6C-4EDC-9B6A-16421108DE8D}" presName="rootText" presStyleLbl="node3" presStyleIdx="3" presStyleCnt="13">
+    <dgm:pt modelId="{79195383-E4C1-4A1E-9F8F-5C68F39B8DE2}" type="pres">
+      <dgm:prSet presAssocID="{9D854626-DE7D-4A6D-A5ED-99F412549970}" presName="rootComposite" presStyleCnt="0"/>
+      <dgm:spPr/>
+    </dgm:pt>
+    <dgm:pt modelId="{881217BF-BC0C-46EB-91A3-DA6C783F0B65}" type="pres">
+      <dgm:prSet presAssocID="{9D854626-DE7D-4A6D-A5ED-99F412549970}" presName="rootText" presStyleLbl="node3" presStyleIdx="3" presStyleCnt="13">
         <dgm:presLayoutVars>
           <dgm:chPref val="3"/>
         </dgm:presLayoutVars>
       </dgm:prSet>
       <dgm:spPr/>
     </dgm:pt>
-    <dgm:pt modelId="{9A99807F-E812-48B0-AD4D-70CA357C81EB}" type="pres">
-      <dgm:prSet presAssocID="{C614CBF1-8D6C-4EDC-9B6A-16421108DE8D}" presName="rootConnector" presStyleLbl="node3" presStyleIdx="3" presStyleCnt="13"/>
-      <dgm:spPr/>
-    </dgm:pt>
-    <dgm:pt modelId="{8E9FA912-D544-4B13-A8C2-ACD3F39B1F5A}" type="pres">
-      <dgm:prSet presAssocID="{C614CBF1-8D6C-4EDC-9B6A-16421108DE8D}" presName="hierChild4" presStyleCnt="0"/>
-      <dgm:spPr/>
-    </dgm:pt>
-    <dgm:pt modelId="{021B02F2-5341-4842-83DF-6E7FA26E86D9}" type="pres">
-      <dgm:prSet presAssocID="{C614CBF1-8D6C-4EDC-9B6A-16421108DE8D}" presName="hierChild5" presStyleCnt="0"/>
-      <dgm:spPr/>
-    </dgm:pt>
-    <dgm:pt modelId="{A7146CF6-5ECE-4CB4-9875-8AEC2AA5A794}" type="pres">
-      <dgm:prSet presAssocID="{DF43D719-2991-4CC5-8BCC-96E0FFBC2319}" presName="Name37" presStyleLbl="parChTrans1D3" presStyleIdx="4" presStyleCnt="13"/>
-      <dgm:spPr/>
-    </dgm:pt>
-    <dgm:pt modelId="{F2864996-DCAB-47C7-AF52-9E4C28F18832}" type="pres">
-      <dgm:prSet presAssocID="{CCEC76C1-7BD3-4B67-BF14-199401D5B171}" presName="hierRoot2" presStyleCnt="0">
+    <dgm:pt modelId="{0E836155-D56D-4F57-B1AE-203C4632B0A5}" type="pres">
+      <dgm:prSet presAssocID="{9D854626-DE7D-4A6D-A5ED-99F412549970}" presName="rootConnector" presStyleLbl="node3" presStyleIdx="3" presStyleCnt="13"/>
+      <dgm:spPr/>
+    </dgm:pt>
+    <dgm:pt modelId="{EF4D1454-CB18-4E33-8891-EC7048DC1CDE}" type="pres">
+      <dgm:prSet presAssocID="{9D854626-DE7D-4A6D-A5ED-99F412549970}" presName="hierChild4" presStyleCnt="0"/>
+      <dgm:spPr/>
+    </dgm:pt>
+    <dgm:pt modelId="{730F0F39-BEF6-40DD-9F33-6BB922BA8102}" type="pres">
+      <dgm:prSet presAssocID="{9D854626-DE7D-4A6D-A5ED-99F412549970}" presName="hierChild5" presStyleCnt="0"/>
+      <dgm:spPr/>
+    </dgm:pt>
+    <dgm:pt modelId="{62129340-13E5-451D-A417-099CD09166E9}" type="pres">
+      <dgm:prSet presAssocID="{D2F39041-66EB-4542-A64B-804A583EB19A}" presName="Name37" presStyleLbl="parChTrans1D3" presStyleIdx="4" presStyleCnt="13"/>
+      <dgm:spPr/>
+    </dgm:pt>
+    <dgm:pt modelId="{55D51D3B-67D3-4315-BF08-8C5A6B88BF50}" type="pres">
+      <dgm:prSet presAssocID="{2226A197-1C04-483A-963B-490786A03587}" presName="hierRoot2" presStyleCnt="0">
         <dgm:presLayoutVars>
           <dgm:hierBranch val="init"/>
         </dgm:presLayoutVars>
       </dgm:prSet>
       <dgm:spPr/>
     </dgm:pt>
-    <dgm:pt modelId="{36769CB1-08A8-4AD6-A830-3D6DFAAE292E}" type="pres">
-      <dgm:prSet presAssocID="{CCEC76C1-7BD3-4B67-BF14-199401D5B171}" presName="rootComposite" presStyleCnt="0"/>
-      <dgm:spPr/>
-    </dgm:pt>
-    <dgm:pt modelId="{11E835CB-1B90-4F15-B357-B02324126E1B}" type="pres">
-      <dgm:prSet presAssocID="{CCEC76C1-7BD3-4B67-BF14-199401D5B171}" presName="rootText" presStyleLbl="node3" presStyleIdx="4" presStyleCnt="13">
+    <dgm:pt modelId="{FEE00375-A2E4-4D4E-9857-39F1692CD4B8}" type="pres">
+      <dgm:prSet presAssocID="{2226A197-1C04-483A-963B-490786A03587}" presName="rootComposite" presStyleCnt="0"/>
+      <dgm:spPr/>
+    </dgm:pt>
+    <dgm:pt modelId="{43702A76-0CE6-4F22-902E-9B0A0D198BAC}" type="pres">
+      <dgm:prSet presAssocID="{2226A197-1C04-483A-963B-490786A03587}" presName="rootText" presStyleLbl="node3" presStyleIdx="4" presStyleCnt="13">
         <dgm:presLayoutVars>
           <dgm:chPref val="3"/>
         </dgm:presLayoutVars>
       </dgm:prSet>
       <dgm:spPr/>
     </dgm:pt>
-    <dgm:pt modelId="{52420ECD-3381-4CB6-A102-8D2F92FD16EE}" type="pres">
-      <dgm:prSet presAssocID="{CCEC76C1-7BD3-4B67-BF14-199401D5B171}" presName="rootConnector" presStyleLbl="node3" presStyleIdx="4" presStyleCnt="13"/>
-      <dgm:spPr/>
-    </dgm:pt>
-    <dgm:pt modelId="{C1DEA981-88CE-4D88-9DC7-74282895DBDF}" type="pres">
-      <dgm:prSet presAssocID="{CCEC76C1-7BD3-4B67-BF14-199401D5B171}" presName="hierChild4" presStyleCnt="0"/>
-      <dgm:spPr/>
-    </dgm:pt>
-    <dgm:pt modelId="{7E4A1AB4-11D7-48BE-B865-3FFAA536279C}" type="pres">
-      <dgm:prSet presAssocID="{CCEC76C1-7BD3-4B67-BF14-199401D5B171}" presName="hierChild5" presStyleCnt="0"/>
-      <dgm:spPr/>
-    </dgm:pt>
-    <dgm:pt modelId="{619A9818-4FC4-4F99-93AC-C255FC0C833D}" type="pres">
-      <dgm:prSet presAssocID="{BE18F3AF-3FF2-4D57-9F52-9C050D40C164}" presName="Name37" presStyleLbl="parChTrans1D3" presStyleIdx="5" presStyleCnt="13"/>
-      <dgm:spPr/>
-    </dgm:pt>
-    <dgm:pt modelId="{4B00B4DC-7CCC-430A-AB8B-9D636ED1BDB8}" type="pres">
-      <dgm:prSet presAssocID="{AE42911C-D51F-4DF6-89F0-F8347349BD4A}" presName="hierRoot2" presStyleCnt="0">
+    <dgm:pt modelId="{E325F55B-8826-4F96-93DE-2AEAA963F9EB}" type="pres">
+      <dgm:prSet presAssocID="{2226A197-1C04-483A-963B-490786A03587}" presName="rootConnector" presStyleLbl="node3" presStyleIdx="4" presStyleCnt="13"/>
+      <dgm:spPr/>
+    </dgm:pt>
+    <dgm:pt modelId="{DF0FA349-55EC-4168-8A07-6DA1241A0155}" type="pres">
+      <dgm:prSet presAssocID="{2226A197-1C04-483A-963B-490786A03587}" presName="hierChild4" presStyleCnt="0"/>
+      <dgm:spPr/>
+    </dgm:pt>
+    <dgm:pt modelId="{9FD2E466-79E9-4791-A926-0D897F00C1B1}" type="pres">
+      <dgm:prSet presAssocID="{2226A197-1C04-483A-963B-490786A03587}" presName="hierChild5" presStyleCnt="0"/>
+      <dgm:spPr/>
+    </dgm:pt>
+    <dgm:pt modelId="{5B7018AB-F0A6-48A3-A42F-CAD5DFA7AF5F}" type="pres">
+      <dgm:prSet presAssocID="{8C5222B3-2578-4C82-89B5-0F65535DEE4B}" presName="Name37" presStyleLbl="parChTrans1D3" presStyleIdx="5" presStyleCnt="13"/>
+      <dgm:spPr/>
+    </dgm:pt>
+    <dgm:pt modelId="{7396C923-C20A-490F-8DE7-AB09A31E29FB}" type="pres">
+      <dgm:prSet presAssocID="{15E418AD-327C-4449-A29F-9B37AA7CECBB}" presName="hierRoot2" presStyleCnt="0">
         <dgm:presLayoutVars>
           <dgm:hierBranch val="init"/>
         </dgm:presLayoutVars>
       </dgm:prSet>
       <dgm:spPr/>
     </dgm:pt>
-    <dgm:pt modelId="{9703DA6D-6CB3-4B29-A7B5-0DC112FEB9CC}" type="pres">
-      <dgm:prSet presAssocID="{AE42911C-D51F-4DF6-89F0-F8347349BD4A}" presName="rootComposite" presStyleCnt="0"/>
-      <dgm:spPr/>
-    </dgm:pt>
-    <dgm:pt modelId="{952DCA44-301A-4622-9797-D2422EA9EA1F}" type="pres">
-      <dgm:prSet presAssocID="{AE42911C-D51F-4DF6-89F0-F8347349BD4A}" presName="rootText" presStyleLbl="node3" presStyleIdx="5" presStyleCnt="13">
+    <dgm:pt modelId="{07B69A65-295D-47E5-916F-03ECAB718A8D}" type="pres">
+      <dgm:prSet presAssocID="{15E418AD-327C-4449-A29F-9B37AA7CECBB}" presName="rootComposite" presStyleCnt="0"/>
+      <dgm:spPr/>
+    </dgm:pt>
+    <dgm:pt modelId="{5BC874EF-07FD-4B0C-8FC1-521D4DC111C3}" type="pres">
+      <dgm:prSet presAssocID="{15E418AD-327C-4449-A29F-9B37AA7CECBB}" presName="rootText" presStyleLbl="node3" presStyleIdx="5" presStyleCnt="13">
         <dgm:presLayoutVars>
           <dgm:chPref val="3"/>
         </dgm:presLayoutVars>
       </dgm:prSet>
       <dgm:spPr/>
     </dgm:pt>
-    <dgm:pt modelId="{6F6156AE-891B-483A-8466-C9A24BCD4274}" type="pres">
-      <dgm:prSet presAssocID="{AE42911C-D51F-4DF6-89F0-F8347349BD4A}" presName="rootConnector" presStyleLbl="node3" presStyleIdx="5" presStyleCnt="13"/>
-      <dgm:spPr/>
-    </dgm:pt>
-    <dgm:pt modelId="{B54EEAFC-3339-426D-A751-BF8C1EB4D19C}" type="pres">
-      <dgm:prSet presAssocID="{AE42911C-D51F-4DF6-89F0-F8347349BD4A}" presName="hierChild4" presStyleCnt="0"/>
-      <dgm:spPr/>
-    </dgm:pt>
-    <dgm:pt modelId="{2B5FC112-2D99-4565-8759-DFAEE490F9B2}" type="pres">
-      <dgm:prSet presAssocID="{AE42911C-D51F-4DF6-89F0-F8347349BD4A}" presName="hierChild5" presStyleCnt="0"/>
-      <dgm:spPr/>
-    </dgm:pt>
-    <dgm:pt modelId="{B4198749-3D4B-4A12-9FAB-1FB13CD16177}" type="pres">
-      <dgm:prSet presAssocID="{CA676D0E-25FC-4CD6-B761-D372CC2FCC6C}" presName="hierChild5" presStyleCnt="0"/>
-      <dgm:spPr/>
-    </dgm:pt>
-    <dgm:pt modelId="{6802F093-A9ED-4974-BE45-4DBD87998B43}" type="pres">
-      <dgm:prSet presAssocID="{1BB7DA26-6009-4576-9F60-45EF71C0830B}" presName="Name37" presStyleLbl="parChTrans1D2" presStyleIdx="2" presStyleCnt="6"/>
-      <dgm:spPr/>
-    </dgm:pt>
-    <dgm:pt modelId="{79BC8F08-488B-4B4F-ABB8-E6690369FEED}" type="pres">
-      <dgm:prSet presAssocID="{F32D72BF-B97D-44B8-BE11-4D871E4CA780}" presName="hierRoot2" presStyleCnt="0">
+    <dgm:pt modelId="{367319E2-D1E2-4D15-914E-98CD3A39506C}" type="pres">
+      <dgm:prSet presAssocID="{15E418AD-327C-4449-A29F-9B37AA7CECBB}" presName="rootConnector" presStyleLbl="node3" presStyleIdx="5" presStyleCnt="13"/>
+      <dgm:spPr/>
+    </dgm:pt>
+    <dgm:pt modelId="{5E11FBF4-164A-44DD-850C-B5A09A2768E4}" type="pres">
+      <dgm:prSet presAssocID="{15E418AD-327C-4449-A29F-9B37AA7CECBB}" presName="hierChild4" presStyleCnt="0"/>
+      <dgm:spPr/>
+    </dgm:pt>
+    <dgm:pt modelId="{89E795DC-C032-4973-B45C-85D58F35A1F2}" type="pres">
+      <dgm:prSet presAssocID="{15E418AD-327C-4449-A29F-9B37AA7CECBB}" presName="hierChild5" presStyleCnt="0"/>
+      <dgm:spPr/>
+    </dgm:pt>
+    <dgm:pt modelId="{E67B674D-5E29-484F-B18C-8D5E57C6BFEC}" type="pres">
+      <dgm:prSet presAssocID="{D8556934-EED9-4B66-9AA3-7D307DB9D240}" presName="hierChild5" presStyleCnt="0"/>
+      <dgm:spPr/>
+    </dgm:pt>
+    <dgm:pt modelId="{77F64CFC-3FBE-43FB-914F-177D58622BCF}" type="pres">
+      <dgm:prSet presAssocID="{436FAA2D-D478-4F2D-9B1F-EF0FD4577951}" presName="Name37" presStyleLbl="parChTrans1D2" presStyleIdx="2" presStyleCnt="6"/>
+      <dgm:spPr/>
+    </dgm:pt>
+    <dgm:pt modelId="{0843CB49-CC2C-4D83-9303-8613C4A2A673}" type="pres">
+      <dgm:prSet presAssocID="{79BE7BA4-486A-4FB4-AEE3-B450A693F558}" presName="hierRoot2" presStyleCnt="0">
         <dgm:presLayoutVars>
           <dgm:hierBranch val="init"/>
         </dgm:presLayoutVars>
       </dgm:prSet>
       <dgm:spPr/>
     </dgm:pt>
-    <dgm:pt modelId="{97BBE11F-D859-4DD1-B836-992C0747D84C}" type="pres">
-      <dgm:prSet presAssocID="{F32D72BF-B97D-44B8-BE11-4D871E4CA780}" presName="rootComposite" presStyleCnt="0"/>
-      <dgm:spPr/>
-    </dgm:pt>
-    <dgm:pt modelId="{C0AE311B-A54E-46A1-8490-6EFD5D90374E}" type="pres">
-      <dgm:prSet presAssocID="{F32D72BF-B97D-44B8-BE11-4D871E4CA780}" presName="rootText" presStyleLbl="node2" presStyleIdx="2" presStyleCnt="6">
+    <dgm:pt modelId="{E0A74D47-9328-4A8F-9082-7962FC408105}" type="pres">
+      <dgm:prSet presAssocID="{79BE7BA4-486A-4FB4-AEE3-B450A693F558}" presName="rootComposite" presStyleCnt="0"/>
+      <dgm:spPr/>
+    </dgm:pt>
+    <dgm:pt modelId="{BFA3D286-5E17-43FA-A3DD-AC0E04E6B484}" type="pres">
+      <dgm:prSet presAssocID="{79BE7BA4-486A-4FB4-AEE3-B450A693F558}" presName="rootText" presStyleLbl="node2" presStyleIdx="2" presStyleCnt="6">
         <dgm:presLayoutVars>
           <dgm:chPref val="3"/>
         </dgm:presLayoutVars>
       </dgm:prSet>
       <dgm:spPr/>
     </dgm:pt>
-    <dgm:pt modelId="{D772A669-8724-4D0B-93F3-87B87088AD31}" type="pres">
-      <dgm:prSet presAssocID="{F32D72BF-B97D-44B8-BE11-4D871E4CA780}" presName="rootConnector" presStyleLbl="node2" presStyleIdx="2" presStyleCnt="6"/>
-      <dgm:spPr/>
-    </dgm:pt>
-    <dgm:pt modelId="{9FB5E8DA-C1FC-46A4-88F7-4ACACB7DBB02}" type="pres">
-      <dgm:prSet presAssocID="{F32D72BF-B97D-44B8-BE11-4D871E4CA780}" presName="hierChild4" presStyleCnt="0"/>
-      <dgm:spPr/>
-    </dgm:pt>
-    <dgm:pt modelId="{966A44B2-6B42-484C-99B9-833CD4C8214B}" type="pres">
-      <dgm:prSet presAssocID="{13313A52-1E3E-417F-8615-3BF1C2C85FCC}" presName="Name37" presStyleLbl="parChTrans1D3" presStyleIdx="6" presStyleCnt="13"/>
-      <dgm:spPr/>
-    </dgm:pt>
-    <dgm:pt modelId="{05E3D544-5C0E-46A9-915A-7F23DD60EDB8}" type="pres">
-      <dgm:prSet presAssocID="{A28BF4FD-1AEB-47C7-A9D2-00AA1B6322A2}" presName="hierRoot2" presStyleCnt="0">
+    <dgm:pt modelId="{50D012F2-B422-471B-99EB-5E31BD328DB0}" type="pres">
+      <dgm:prSet presAssocID="{79BE7BA4-486A-4FB4-AEE3-B450A693F558}" presName="rootConnector" presStyleLbl="node2" presStyleIdx="2" presStyleCnt="6"/>
+      <dgm:spPr/>
+    </dgm:pt>
+    <dgm:pt modelId="{D8BF5C6A-591B-4449-ACB5-9C81327A2A01}" type="pres">
+      <dgm:prSet presAssocID="{79BE7BA4-486A-4FB4-AEE3-B450A693F558}" presName="hierChild4" presStyleCnt="0"/>
+      <dgm:spPr/>
+    </dgm:pt>
+    <dgm:pt modelId="{E773960A-233D-4910-BF8D-097DC6872415}" type="pres">
+      <dgm:prSet presAssocID="{750FEC1F-E0AB-4B88-80F6-807EE3CFFDC9}" presName="Name37" presStyleLbl="parChTrans1D3" presStyleIdx="6" presStyleCnt="13"/>
+      <dgm:spPr/>
+    </dgm:pt>
+    <dgm:pt modelId="{9307F0E7-08AA-47FA-ACAC-08B2FCB5DD63}" type="pres">
+      <dgm:prSet presAssocID="{96F0549B-C84E-49C0-AE6C-5EE3A750914B}" presName="hierRoot2" presStyleCnt="0">
         <dgm:presLayoutVars>
           <dgm:hierBranch val="init"/>
         </dgm:presLayoutVars>
       </dgm:prSet>
       <dgm:spPr/>
     </dgm:pt>
-    <dgm:pt modelId="{FDDCAFCE-F4BA-4406-AA05-F591295BC675}" type="pres">
-      <dgm:prSet presAssocID="{A28BF4FD-1AEB-47C7-A9D2-00AA1B6322A2}" presName="rootComposite" presStyleCnt="0"/>
-      <dgm:spPr/>
-    </dgm:pt>
-    <dgm:pt modelId="{4EE5DD70-13A2-4957-84D0-228E702F77E8}" type="pres">
-      <dgm:prSet presAssocID="{A28BF4FD-1AEB-47C7-A9D2-00AA1B6322A2}" presName="rootText" presStyleLbl="node3" presStyleIdx="6" presStyleCnt="13">
+    <dgm:pt modelId="{56CCF2C8-7F42-4A0C-84E4-28AAADF479E7}" type="pres">
+      <dgm:prSet presAssocID="{96F0549B-C84E-49C0-AE6C-5EE3A750914B}" presName="rootComposite" presStyleCnt="0"/>
+      <dgm:spPr/>
+    </dgm:pt>
+    <dgm:pt modelId="{8AC8A675-5A35-4E7B-B17B-050352D98955}" type="pres">
+      <dgm:prSet presAssocID="{96F0549B-C84E-49C0-AE6C-5EE3A750914B}" presName="rootText" presStyleLbl="node3" presStyleIdx="6" presStyleCnt="13">
         <dgm:presLayoutVars>
           <dgm:chPref val="3"/>
         </dgm:presLayoutVars>
       </dgm:prSet>
       <dgm:spPr/>
     </dgm:pt>
-    <dgm:pt modelId="{4C37788D-4B1A-4BE7-9996-E8DEFA9C5E6F}" type="pres">
-      <dgm:prSet presAssocID="{A28BF4FD-1AEB-47C7-A9D2-00AA1B6322A2}" presName="rootConnector" presStyleLbl="node3" presStyleIdx="6" presStyleCnt="13"/>
-      <dgm:spPr/>
-    </dgm:pt>
-    <dgm:pt modelId="{1C0B867A-0C36-4816-B2A8-BC3753AE2D2E}" type="pres">
-      <dgm:prSet presAssocID="{A28BF4FD-1AEB-47C7-A9D2-00AA1B6322A2}" presName="hierChild4" presStyleCnt="0"/>
-      <dgm:spPr/>
-    </dgm:pt>
-    <dgm:pt modelId="{3FEC11DC-2A1F-462F-8656-5BF3F517C0BD}" type="pres">
-      <dgm:prSet presAssocID="{A28BF4FD-1AEB-47C7-A9D2-00AA1B6322A2}" presName="hierChild5" presStyleCnt="0"/>
-      <dgm:spPr/>
-    </dgm:pt>
-    <dgm:pt modelId="{FB0DD9D4-EFE2-4990-90CF-CEE4D2DE3206}" type="pres">
-      <dgm:prSet presAssocID="{CA4968F8-0214-40A6-ACE9-3459782D9387}" presName="Name37" presStyleLbl="parChTrans1D3" presStyleIdx="7" presStyleCnt="13"/>
-      <dgm:spPr/>
-    </dgm:pt>
-    <dgm:pt modelId="{2548E7AD-61DE-4758-98E6-08CCEF2AA50C}" type="pres">
-      <dgm:prSet presAssocID="{243BDBE1-2FE9-4C8E-A385-3AD8A5BF89BD}" presName="hierRoot2" presStyleCnt="0">
+    <dgm:pt modelId="{E3303E46-1D71-49ED-A257-F193F699C2A9}" type="pres">
+      <dgm:prSet presAssocID="{96F0549B-C84E-49C0-AE6C-5EE3A750914B}" presName="rootConnector" presStyleLbl="node3" presStyleIdx="6" presStyleCnt="13"/>
+      <dgm:spPr/>
+    </dgm:pt>
+    <dgm:pt modelId="{149F7756-779C-45EF-A1D7-14D4C4F758AF}" type="pres">
+      <dgm:prSet presAssocID="{96F0549B-C84E-49C0-AE6C-5EE3A750914B}" presName="hierChild4" presStyleCnt="0"/>
+      <dgm:spPr/>
+    </dgm:pt>
+    <dgm:pt modelId="{B021CE46-1745-48A7-8D86-E2B4CB19AC80}" type="pres">
+      <dgm:prSet presAssocID="{96F0549B-C84E-49C0-AE6C-5EE3A750914B}" presName="hierChild5" presStyleCnt="0"/>
+      <dgm:spPr/>
+    </dgm:pt>
+    <dgm:pt modelId="{3C9654C3-C018-4683-A56E-3872AF9F9A01}" type="pres">
+      <dgm:prSet presAssocID="{D8559360-CBCF-4DA1-AAE3-9DDCDA761DB4}" presName="Name37" presStyleLbl="parChTrans1D3" presStyleIdx="7" presStyleCnt="13"/>
+      <dgm:spPr/>
+    </dgm:pt>
+    <dgm:pt modelId="{EBE5FE11-C8D1-46A6-9D11-2284D98B636A}" type="pres">
+      <dgm:prSet presAssocID="{0CFB1A97-55B2-44F0-A5EA-D4E2B334B814}" presName="hierRoot2" presStyleCnt="0">
         <dgm:presLayoutVars>
           <dgm:hierBranch val="init"/>
         </dgm:presLayoutVars>
       </dgm:prSet>
       <dgm:spPr/>
     </dgm:pt>
-    <dgm:pt modelId="{E68890D0-208C-4869-96E4-6A62C22CB6EE}" type="pres">
-      <dgm:prSet presAssocID="{243BDBE1-2FE9-4C8E-A385-3AD8A5BF89BD}" presName="rootComposite" presStyleCnt="0"/>
-      <dgm:spPr/>
-    </dgm:pt>
-    <dgm:pt modelId="{4DAA635E-9422-429B-A96A-79D41F89117D}" type="pres">
-      <dgm:prSet presAssocID="{243BDBE1-2FE9-4C8E-A385-3AD8A5BF89BD}" presName="rootText" presStyleLbl="node3" presStyleIdx="7" presStyleCnt="13">
+    <dgm:pt modelId="{BE2AAFF9-833B-413E-A704-FDB2653FFD6F}" type="pres">
+      <dgm:prSet presAssocID="{0CFB1A97-55B2-44F0-A5EA-D4E2B334B814}" presName="rootComposite" presStyleCnt="0"/>
+      <dgm:spPr/>
+    </dgm:pt>
+    <dgm:pt modelId="{BA1860D3-91F0-4350-A7A8-3EA572D80BDD}" type="pres">
+      <dgm:prSet presAssocID="{0CFB1A97-55B2-44F0-A5EA-D4E2B334B814}" presName="rootText" presStyleLbl="node3" presStyleIdx="7" presStyleCnt="13">
         <dgm:presLayoutVars>
           <dgm:chPref val="3"/>
         </dgm:presLayoutVars>
       </dgm:prSet>
       <dgm:spPr/>
     </dgm:pt>
-    <dgm:pt modelId="{CFC266E7-0F4A-4DE7-85F7-ACC5BEAEEDF5}" type="pres">
-      <dgm:prSet presAssocID="{243BDBE1-2FE9-4C8E-A385-3AD8A5BF89BD}" presName="rootConnector" presStyleLbl="node3" presStyleIdx="7" presStyleCnt="13"/>
-      <dgm:spPr/>
-    </dgm:pt>
-    <dgm:pt modelId="{AA216567-DB6D-4AC6-A9A9-E4050895DA02}" type="pres">
-      <dgm:prSet presAssocID="{243BDBE1-2FE9-4C8E-A385-3AD8A5BF89BD}" presName="hierChild4" presStyleCnt="0"/>
-      <dgm:spPr/>
-    </dgm:pt>
-    <dgm:pt modelId="{1454D9DB-7FF5-4D55-B657-7B4D49458E91}" type="pres">
-      <dgm:prSet presAssocID="{243BDBE1-2FE9-4C8E-A385-3AD8A5BF89BD}" presName="hierChild5" presStyleCnt="0"/>
-      <dgm:spPr/>
-    </dgm:pt>
-    <dgm:pt modelId="{9AC3CD71-223D-431E-99B9-8AA84268B926}" type="pres">
-      <dgm:prSet presAssocID="{F32D72BF-B97D-44B8-BE11-4D871E4CA780}" presName="hierChild5" presStyleCnt="0"/>
-      <dgm:spPr/>
-    </dgm:pt>
-    <dgm:pt modelId="{276C902D-7898-44B6-AB6D-C5ED8E6194E4}" type="pres">
-      <dgm:prSet presAssocID="{33908DF2-2682-4B68-9996-BECAF1BE2513}" presName="Name37" presStyleLbl="parChTrans1D2" presStyleIdx="3" presStyleCnt="6"/>
-      <dgm:spPr/>
-    </dgm:pt>
-    <dgm:pt modelId="{A8F0E14C-14F9-4839-81AA-13BF494FFC45}" type="pres">
-      <dgm:prSet presAssocID="{3DC6A3D2-CDF9-4F5A-9876-0F2DEDD11279}" presName="hierRoot2" presStyleCnt="0">
+    <dgm:pt modelId="{9026E906-4917-4896-B7DC-7C72511920C2}" type="pres">
+      <dgm:prSet presAssocID="{0CFB1A97-55B2-44F0-A5EA-D4E2B334B814}" presName="rootConnector" presStyleLbl="node3" presStyleIdx="7" presStyleCnt="13"/>
+      <dgm:spPr/>
+    </dgm:pt>
+    <dgm:pt modelId="{94FBFEF4-15A7-4E05-B7F3-C98F20EC6E0D}" type="pres">
+      <dgm:prSet presAssocID="{0CFB1A97-55B2-44F0-A5EA-D4E2B334B814}" presName="hierChild4" presStyleCnt="0"/>
+      <dgm:spPr/>
+    </dgm:pt>
+    <dgm:pt modelId="{37B9E1E2-4812-4D6D-BE07-C7155A9755EE}" type="pres">
+      <dgm:prSet presAssocID="{0CFB1A97-55B2-44F0-A5EA-D4E2B334B814}" presName="hierChild5" presStyleCnt="0"/>
+      <dgm:spPr/>
+    </dgm:pt>
+    <dgm:pt modelId="{C408FD46-9AFD-458A-8359-97740723A1D1}" type="pres">
+      <dgm:prSet presAssocID="{29D08D56-EB07-40F3-842B-FB1633165587}" presName="Name37" presStyleLbl="parChTrans1D3" presStyleIdx="8" presStyleCnt="13"/>
+      <dgm:spPr/>
+    </dgm:pt>
+    <dgm:pt modelId="{5F873DFA-09EB-410C-B345-8FA4DA1C60B6}" type="pres">
+      <dgm:prSet presAssocID="{50B9289C-2855-4217-BAAB-AFFECDFB0374}" presName="hierRoot2" presStyleCnt="0">
         <dgm:presLayoutVars>
           <dgm:hierBranch val="init"/>
         </dgm:presLayoutVars>
       </dgm:prSet>
       <dgm:spPr/>
     </dgm:pt>
-    <dgm:pt modelId="{F0450CC8-B46F-4510-92DB-4F43199AAFA9}" type="pres">
-      <dgm:prSet presAssocID="{3DC6A3D2-CDF9-4F5A-9876-0F2DEDD11279}" presName="rootComposite" presStyleCnt="0"/>
-      <dgm:spPr/>
-    </dgm:pt>
-    <dgm:pt modelId="{A21E60CB-EA22-4C55-9395-96FECF91E4C6}" type="pres">
-      <dgm:prSet presAssocID="{3DC6A3D2-CDF9-4F5A-9876-0F2DEDD11279}" presName="rootText" presStyleLbl="node2" presStyleIdx="3" presStyleCnt="6">
+    <dgm:pt modelId="{B3F58DE1-B230-4434-8150-257F04DE652F}" type="pres">
+      <dgm:prSet presAssocID="{50B9289C-2855-4217-BAAB-AFFECDFB0374}" presName="rootComposite" presStyleCnt="0"/>
+      <dgm:spPr/>
+    </dgm:pt>
+    <dgm:pt modelId="{9330ACFB-854E-4FF5-824B-06AEDB52201D}" type="pres">
+      <dgm:prSet presAssocID="{50B9289C-2855-4217-BAAB-AFFECDFB0374}" presName="rootText" presStyleLbl="node3" presStyleIdx="8" presStyleCnt="13">
         <dgm:presLayoutVars>
           <dgm:chPref val="3"/>
         </dgm:presLayoutVars>
       </dgm:prSet>
       <dgm:spPr/>
     </dgm:pt>
-    <dgm:pt modelId="{2BE10AB7-3353-48BC-9748-99AA12C106D7}" type="pres">
-      <dgm:prSet presAssocID="{3DC6A3D2-CDF9-4F5A-9876-0F2DEDD11279}" presName="rootConnector" presStyleLbl="node2" presStyleIdx="3" presStyleCnt="6"/>
-      <dgm:spPr/>
-    </dgm:pt>
-    <dgm:pt modelId="{45D890B7-CF8A-4DFB-A4F2-8CC7AF75F8C2}" type="pres">
-      <dgm:prSet presAssocID="{3DC6A3D2-CDF9-4F5A-9876-0F2DEDD11279}" presName="hierChild4" presStyleCnt="0"/>
-      <dgm:spPr/>
-    </dgm:pt>
-    <dgm:pt modelId="{7107CFF1-9306-4C42-A6F8-893811FB1E9F}" type="pres">
-      <dgm:prSet presAssocID="{2D90A988-0052-4DDD-A7C4-449F76643177}" presName="Name37" presStyleLbl="parChTrans1D3" presStyleIdx="8" presStyleCnt="13"/>
-      <dgm:spPr/>
-    </dgm:pt>
-    <dgm:pt modelId="{42D131E8-B20A-47ED-A0A3-51CAFD0D7E4C}" type="pres">
-      <dgm:prSet presAssocID="{59DD9104-BA6F-41CB-967A-0211284E2DAE}" presName="hierRoot2" presStyleCnt="0">
+    <dgm:pt modelId="{A1A84712-EBBD-4A0D-9283-26A7E8CBCA0C}" type="pres">
+      <dgm:prSet presAssocID="{50B9289C-2855-4217-BAAB-AFFECDFB0374}" presName="rootConnector" presStyleLbl="node3" presStyleIdx="8" presStyleCnt="13"/>
+      <dgm:spPr/>
+    </dgm:pt>
+    <dgm:pt modelId="{058C538E-00C6-4C01-B5EB-97F2C01673C2}" type="pres">
+      <dgm:prSet presAssocID="{50B9289C-2855-4217-BAAB-AFFECDFB0374}" presName="hierChild4" presStyleCnt="0"/>
+      <dgm:spPr/>
+    </dgm:pt>
+    <dgm:pt modelId="{4C9548C9-4CBD-4C0E-96C8-5D992297BE6F}" type="pres">
+      <dgm:prSet presAssocID="{50B9289C-2855-4217-BAAB-AFFECDFB0374}" presName="hierChild5" presStyleCnt="0"/>
+      <dgm:spPr/>
+    </dgm:pt>
+    <dgm:pt modelId="{D3462428-5324-44EA-A8CB-3293E5089CA5}" type="pres">
+      <dgm:prSet presAssocID="{79BE7BA4-486A-4FB4-AEE3-B450A693F558}" presName="hierChild5" presStyleCnt="0"/>
+      <dgm:spPr/>
+    </dgm:pt>
+    <dgm:pt modelId="{AD3309F5-89B6-44F9-8C5D-39211E53D26C}" type="pres">
+      <dgm:prSet presAssocID="{0388B6C8-F32C-4FEB-A5CB-982639164461}" presName="Name37" presStyleLbl="parChTrans1D2" presStyleIdx="3" presStyleCnt="6"/>
+      <dgm:spPr/>
+    </dgm:pt>
+    <dgm:pt modelId="{B6F25023-B4B6-49D8-A60C-4D23F845A7ED}" type="pres">
+      <dgm:prSet presAssocID="{83A2413B-5459-40F8-B693-2DBC01B20CDB}" presName="hierRoot2" presStyleCnt="0">
         <dgm:presLayoutVars>
           <dgm:hierBranch val="init"/>
         </dgm:presLayoutVars>
       </dgm:prSet>
       <dgm:spPr/>
     </dgm:pt>
-    <dgm:pt modelId="{CF7827C3-9872-4255-B772-C4C6EBC3EEB4}" type="pres">
-      <dgm:prSet presAssocID="{59DD9104-BA6F-41CB-967A-0211284E2DAE}" presName="rootComposite" presStyleCnt="0"/>
-      <dgm:spPr/>
-    </dgm:pt>
-    <dgm:pt modelId="{DF98FE56-85DB-4358-80A2-CBDD063F0164}" type="pres">
-      <dgm:prSet presAssocID="{59DD9104-BA6F-41CB-967A-0211284E2DAE}" presName="rootText" presStyleLbl="node3" presStyleIdx="8" presStyleCnt="13">
+    <dgm:pt modelId="{B74FBFDE-B155-4B02-B6C5-FA0B494103DF}" type="pres">
+      <dgm:prSet presAssocID="{83A2413B-5459-40F8-B693-2DBC01B20CDB}" presName="rootComposite" presStyleCnt="0"/>
+      <dgm:spPr/>
+    </dgm:pt>
+    <dgm:pt modelId="{3FBBFA7E-A7DA-4ABB-A77A-DE8CAD3EFF90}" type="pres">
+      <dgm:prSet presAssocID="{83A2413B-5459-40F8-B693-2DBC01B20CDB}" presName="rootText" presStyleLbl="node2" presStyleIdx="3" presStyleCnt="6">
         <dgm:presLayoutVars>
           <dgm:chPref val="3"/>
         </dgm:presLayoutVars>
       </dgm:prSet>
       <dgm:spPr/>
     </dgm:pt>
-    <dgm:pt modelId="{B07AE7FE-56B9-41BD-8D76-BC3DA33DEF12}" type="pres">
-      <dgm:prSet presAssocID="{59DD9104-BA6F-41CB-967A-0211284E2DAE}" presName="rootConnector" presStyleLbl="node3" presStyleIdx="8" presStyleCnt="13"/>
-      <dgm:spPr/>
-    </dgm:pt>
-    <dgm:pt modelId="{785FE5C3-3B71-4FA8-85F3-9F995A3C398C}" type="pres">
-      <dgm:prSet presAssocID="{59DD9104-BA6F-41CB-967A-0211284E2DAE}" presName="hierChild4" presStyleCnt="0"/>
-      <dgm:spPr/>
-    </dgm:pt>
-    <dgm:pt modelId="{2AEEDC4E-A4B7-486A-B4E1-38486187241B}" type="pres">
-      <dgm:prSet presAssocID="{59DD9104-BA6F-41CB-967A-0211284E2DAE}" presName="hierChild5" presStyleCnt="0"/>
-      <dgm:spPr/>
-    </dgm:pt>
-    <dgm:pt modelId="{786BE3A1-3D8B-431A-8109-5E4E25A0DEB3}" type="pres">
-      <dgm:prSet presAssocID="{3CD336CF-EE41-46B9-AD9A-BCE3CD5CBE11}" presName="Name37" presStyleLbl="parChTrans1D3" presStyleIdx="9" presStyleCnt="13"/>
-      <dgm:spPr/>
-    </dgm:pt>
-    <dgm:pt modelId="{8DBC56ED-8A2E-4A3D-A1C7-27F1AC405DD1}" type="pres">
-      <dgm:prSet presAssocID="{078EDA9D-7BD5-4A37-8517-BF2D89E21F9E}" presName="hierRoot2" presStyleCnt="0">
+    <dgm:pt modelId="{D59BCC45-4363-475F-A2BE-15560C1C6CC4}" type="pres">
+      <dgm:prSet presAssocID="{83A2413B-5459-40F8-B693-2DBC01B20CDB}" presName="rootConnector" presStyleLbl="node2" presStyleIdx="3" presStyleCnt="6"/>
+      <dgm:spPr/>
+    </dgm:pt>
+    <dgm:pt modelId="{55C5C4B4-DC1C-4A68-A21E-891EAFCD9DE8}" type="pres">
+      <dgm:prSet presAssocID="{83A2413B-5459-40F8-B693-2DBC01B20CDB}" presName="hierChild4" presStyleCnt="0"/>
+      <dgm:spPr/>
+    </dgm:pt>
+    <dgm:pt modelId="{4954F3E0-627C-4EFE-86CA-0BA698157A7A}" type="pres">
+      <dgm:prSet presAssocID="{1E40F29A-6823-4311-A3FB-A37546E3A76B}" presName="Name37" presStyleLbl="parChTrans1D3" presStyleIdx="9" presStyleCnt="13"/>
+      <dgm:spPr/>
+    </dgm:pt>
+    <dgm:pt modelId="{9A6094A6-F075-4901-ACA8-22EC9AF3E3AD}" type="pres">
+      <dgm:prSet presAssocID="{B09D60B9-225A-4C1C-8378-5CC81A044D9E}" presName="hierRoot2" presStyleCnt="0">
         <dgm:presLayoutVars>
           <dgm:hierBranch val="init"/>
         </dgm:presLayoutVars>
       </dgm:prSet>
       <dgm:spPr/>
     </dgm:pt>
-    <dgm:pt modelId="{B6A6DB32-D678-4B09-AE00-3335E95FA138}" type="pres">
-      <dgm:prSet presAssocID="{078EDA9D-7BD5-4A37-8517-BF2D89E21F9E}" presName="rootComposite" presStyleCnt="0"/>
-      <dgm:spPr/>
-    </dgm:pt>
-    <dgm:pt modelId="{54F59F0D-36B0-4DC2-8445-F4ACABB08940}" type="pres">
-      <dgm:prSet presAssocID="{078EDA9D-7BD5-4A37-8517-BF2D89E21F9E}" presName="rootText" presStyleLbl="node3" presStyleIdx="9" presStyleCnt="13">
+    <dgm:pt modelId="{480604DC-D076-45D2-9880-90A4A376F611}" type="pres">
+      <dgm:prSet presAssocID="{B09D60B9-225A-4C1C-8378-5CC81A044D9E}" presName="rootComposite" presStyleCnt="0"/>
+      <dgm:spPr/>
+    </dgm:pt>
+    <dgm:pt modelId="{7DA366F8-FEF9-470C-8AA8-F0AA20FF9532}" type="pres">
+      <dgm:prSet presAssocID="{B09D60B9-225A-4C1C-8378-5CC81A044D9E}" presName="rootText" presStyleLbl="node3" presStyleIdx="9" presStyleCnt="13">
         <dgm:presLayoutVars>
           <dgm:chPref val="3"/>
         </dgm:presLayoutVars>
       </dgm:prSet>
       <dgm:spPr/>
     </dgm:pt>
-    <dgm:pt modelId="{B5513C81-5B99-48D5-AE48-78ABE61BD8BE}" type="pres">
-      <dgm:prSet presAssocID="{078EDA9D-7BD5-4A37-8517-BF2D89E21F9E}" presName="rootConnector" presStyleLbl="node3" presStyleIdx="9" presStyleCnt="13"/>
-      <dgm:spPr/>
-    </dgm:pt>
-    <dgm:pt modelId="{957AAF68-EA3A-4E26-B4E9-0CF25EB1BF3F}" type="pres">
-      <dgm:prSet presAssocID="{078EDA9D-7BD5-4A37-8517-BF2D89E21F9E}" presName="hierChild4" presStyleCnt="0"/>
-      <dgm:spPr/>
-    </dgm:pt>
-    <dgm:pt modelId="{9392BB3D-B169-48CB-9E92-1F2D9F6C6914}" type="pres">
-      <dgm:prSet presAssocID="{078EDA9D-7BD5-4A37-8517-BF2D89E21F9E}" presName="hierChild5" presStyleCnt="0"/>
-      <dgm:spPr/>
-    </dgm:pt>
-    <dgm:pt modelId="{BB20E16B-17CA-4CA4-8D45-DC3B643B3745}" type="pres">
-      <dgm:prSet presAssocID="{3DC6A3D2-CDF9-4F5A-9876-0F2DEDD11279}" presName="hierChild5" presStyleCnt="0"/>
-      <dgm:spPr/>
-    </dgm:pt>
-    <dgm:pt modelId="{A74D5D60-D248-4C6A-8420-6929AD633CCA}" type="pres">
-      <dgm:prSet presAssocID="{B6F87AFB-B023-4946-9DF6-74DD5F338723}" presName="Name37" presStyleLbl="parChTrans1D2" presStyleIdx="4" presStyleCnt="6"/>
-      <dgm:spPr/>
-    </dgm:pt>
-    <dgm:pt modelId="{97BB8B99-1237-463A-AEA3-6ED97980128D}" type="pres">
-      <dgm:prSet presAssocID="{48470791-4466-4A1A-AA22-B12984697F9E}" presName="hierRoot2" presStyleCnt="0">
+    <dgm:pt modelId="{E7E1B221-3C97-41E2-A3A2-4CCF7DD7F4ED}" type="pres">
+      <dgm:prSet presAssocID="{B09D60B9-225A-4C1C-8378-5CC81A044D9E}" presName="rootConnector" presStyleLbl="node3" presStyleIdx="9" presStyleCnt="13"/>
+      <dgm:spPr/>
+    </dgm:pt>
+    <dgm:pt modelId="{B4A09950-61DB-4433-81C5-87DF88BE2DA5}" type="pres">
+      <dgm:prSet presAssocID="{B09D60B9-225A-4C1C-8378-5CC81A044D9E}" presName="hierChild4" presStyleCnt="0"/>
+      <dgm:spPr/>
+    </dgm:pt>
+    <dgm:pt modelId="{20F2CB46-3206-4F29-A9D4-84B04FFA019E}" type="pres">
+      <dgm:prSet presAssocID="{B09D60B9-225A-4C1C-8378-5CC81A044D9E}" presName="hierChild5" presStyleCnt="0"/>
+      <dgm:spPr/>
+    </dgm:pt>
+    <dgm:pt modelId="{618F0EDF-E3B3-409D-B44B-4729B4B7688E}" type="pres">
+      <dgm:prSet presAssocID="{243E77AE-AB42-4E55-9031-6420603CF363}" presName="Name37" presStyleLbl="parChTrans1D3" presStyleIdx="10" presStyleCnt="13"/>
+      <dgm:spPr/>
+    </dgm:pt>
+    <dgm:pt modelId="{E1241C3D-8FCD-47C1-A115-04794BE9A060}" type="pres">
+      <dgm:prSet presAssocID="{8BB38099-0885-43FC-8157-6E1FF6C982CB}" presName="hierRoot2" presStyleCnt="0">
         <dgm:presLayoutVars>
           <dgm:hierBranch val="init"/>
         </dgm:presLayoutVars>
       </dgm:prSet>
       <dgm:spPr/>
     </dgm:pt>
-    <dgm:pt modelId="{52BB468F-BBDE-452D-A3F0-1447B3A5857C}" type="pres">
-      <dgm:prSet presAssocID="{48470791-4466-4A1A-AA22-B12984697F9E}" presName="rootComposite" presStyleCnt="0"/>
-      <dgm:spPr/>
-    </dgm:pt>
-    <dgm:pt modelId="{17CA71A5-2C54-4DCF-9B36-EAAD744C789C}" type="pres">
-      <dgm:prSet presAssocID="{48470791-4466-4A1A-AA22-B12984697F9E}" presName="rootText" presStyleLbl="node2" presStyleIdx="4" presStyleCnt="6">
+    <dgm:pt modelId="{830877C3-F7FE-4F9A-BFCC-EAEDC029FA69}" type="pres">
+      <dgm:prSet presAssocID="{8BB38099-0885-43FC-8157-6E1FF6C982CB}" presName="rootComposite" presStyleCnt="0"/>
+      <dgm:spPr/>
+    </dgm:pt>
+    <dgm:pt modelId="{3FE4C3BB-6EE2-4EA3-9ED4-F4322830B2E7}" type="pres">
+      <dgm:prSet presAssocID="{8BB38099-0885-43FC-8157-6E1FF6C982CB}" presName="rootText" presStyleLbl="node3" presStyleIdx="10" presStyleCnt="13">
         <dgm:presLayoutVars>
           <dgm:chPref val="3"/>
         </dgm:presLayoutVars>
       </dgm:prSet>
       <dgm:spPr/>
     </dgm:pt>
-    <dgm:pt modelId="{D5B2FA2B-EAC4-4B36-B9B6-7D4A6E146C24}" type="pres">
-      <dgm:prSet presAssocID="{48470791-4466-4A1A-AA22-B12984697F9E}" presName="rootConnector" presStyleLbl="node2" presStyleIdx="4" presStyleCnt="6"/>
-      <dgm:spPr/>
-    </dgm:pt>
-    <dgm:pt modelId="{AB57A5A1-20DC-4907-9974-1BBE34F6A08E}" type="pres">
-      <dgm:prSet presAssocID="{48470791-4466-4A1A-AA22-B12984697F9E}" presName="hierChild4" presStyleCnt="0"/>
-      <dgm:spPr/>
-    </dgm:pt>
-    <dgm:pt modelId="{03FB3CFF-1AC1-4A94-B0A2-E22BE7DD1CD6}" type="pres">
-      <dgm:prSet presAssocID="{5382A609-CE70-41EB-89E4-7492C0AB9462}" presName="Name37" presStyleLbl="parChTrans1D3" presStyleIdx="10" presStyleCnt="13"/>
-      <dgm:spPr/>
-    </dgm:pt>
-    <dgm:pt modelId="{93A2B05B-4245-425C-AB33-B137A8F356E7}" type="pres">
-      <dgm:prSet presAssocID="{4FB81B8B-6D34-48E1-824C-4B4957B4A12D}" presName="hierRoot2" presStyleCnt="0">
+    <dgm:pt modelId="{F7D32464-421F-4EC4-BAA9-97A64A85BB0B}" type="pres">
+      <dgm:prSet presAssocID="{8BB38099-0885-43FC-8157-6E1FF6C982CB}" presName="rootConnector" presStyleLbl="node3" presStyleIdx="10" presStyleCnt="13"/>
+      <dgm:spPr/>
+    </dgm:pt>
+    <dgm:pt modelId="{6E793907-4742-4552-BD16-AF27A1BE17E9}" type="pres">
+      <dgm:prSet presAssocID="{8BB38099-0885-43FC-8157-6E1FF6C982CB}" presName="hierChild4" presStyleCnt="0"/>
+      <dgm:spPr/>
+    </dgm:pt>
+    <dgm:pt modelId="{6CA91A15-4E7A-4750-9846-8721DD3027A8}" type="pres">
+      <dgm:prSet presAssocID="{8BB38099-0885-43FC-8157-6E1FF6C982CB}" presName="hierChild5" presStyleCnt="0"/>
+      <dgm:spPr/>
+    </dgm:pt>
+    <dgm:pt modelId="{FDAACBCF-C5FB-4F79-8535-DED4F6F9C812}" type="pres">
+      <dgm:prSet presAssocID="{83A2413B-5459-40F8-B693-2DBC01B20CDB}" presName="hierChild5" presStyleCnt="0"/>
+      <dgm:spPr/>
+    </dgm:pt>
+    <dgm:pt modelId="{9AC51314-FD15-41DF-B6E4-B7E477F20298}" type="pres">
+      <dgm:prSet presAssocID="{CF91C816-7764-4A7F-97AC-97C39E270504}" presName="Name37" presStyleLbl="parChTrans1D2" presStyleIdx="4" presStyleCnt="6"/>
+      <dgm:spPr/>
+    </dgm:pt>
+    <dgm:pt modelId="{A77AA240-4F4B-4681-85DE-24FD27881AF2}" type="pres">
+      <dgm:prSet presAssocID="{212B08D8-AAE5-498D-92A4-397C75934A2E}" presName="hierRoot2" presStyleCnt="0">
         <dgm:presLayoutVars>
           <dgm:hierBranch val="init"/>
         </dgm:presLayoutVars>
       </dgm:prSet>
       <dgm:spPr/>
     </dgm:pt>
-    <dgm:pt modelId="{171C6A8F-665C-432C-A58E-09DF74F93AE7}" type="pres">
-      <dgm:prSet presAssocID="{4FB81B8B-6D34-48E1-824C-4B4957B4A12D}" presName="rootComposite" presStyleCnt="0"/>
-      <dgm:spPr/>
-    </dgm:pt>
-    <dgm:pt modelId="{B2D67CC7-2C5C-4B30-9B7B-9D967A7D7C64}" type="pres">
-      <dgm:prSet presAssocID="{4FB81B8B-6D34-48E1-824C-4B4957B4A12D}" presName="rootText" presStyleLbl="node3" presStyleIdx="10" presStyleCnt="13">
+    <dgm:pt modelId="{EF4E74DE-95AB-41F3-962B-830B6F34629C}" type="pres">
+      <dgm:prSet presAssocID="{212B08D8-AAE5-498D-92A4-397C75934A2E}" presName="rootComposite" presStyleCnt="0"/>
+      <dgm:spPr/>
+    </dgm:pt>
+    <dgm:pt modelId="{B951445A-C3F6-410C-84A0-482ECAC6A1C2}" type="pres">
+      <dgm:prSet presAssocID="{212B08D8-AAE5-498D-92A4-397C75934A2E}" presName="rootText" presStyleLbl="node2" presStyleIdx="4" presStyleCnt="6">
         <dgm:presLayoutVars>
           <dgm:chPref val="3"/>
         </dgm:presLayoutVars>
       </dgm:prSet>
       <dgm:spPr/>
     </dgm:pt>
-    <dgm:pt modelId="{B942F297-6FC6-4501-91E5-30C3D0FB6033}" type="pres">
-      <dgm:prSet presAssocID="{4FB81B8B-6D34-48E1-824C-4B4957B4A12D}" presName="rootConnector" presStyleLbl="node3" presStyleIdx="10" presStyleCnt="13"/>
-      <dgm:spPr/>
-    </dgm:pt>
-    <dgm:pt modelId="{9FA571F8-DEAE-47FA-AC95-DBB19C79159D}" type="pres">
-      <dgm:prSet presAssocID="{4FB81B8B-6D34-48E1-824C-4B4957B4A12D}" presName="hierChild4" presStyleCnt="0"/>
-      <dgm:spPr/>
-    </dgm:pt>
-    <dgm:pt modelId="{EE28B6F3-0A85-4948-A8DB-48A0D250E670}" type="pres">
-      <dgm:prSet presAssocID="{4FB81B8B-6D34-48E1-824C-4B4957B4A12D}" presName="hierChild5" presStyleCnt="0"/>
-      <dgm:spPr/>
-    </dgm:pt>
-    <dgm:pt modelId="{C668ED8F-DC91-418E-9B66-8F26F88EDBD5}" type="pres">
-      <dgm:prSet presAssocID="{6B1020C2-A50D-475C-829A-6197D2D3A637}" presName="Name37" presStyleLbl="parChTrans1D3" presStyleIdx="11" presStyleCnt="13"/>
-      <dgm:spPr/>
-    </dgm:pt>
-    <dgm:pt modelId="{DB8A7E9A-C3CB-436C-85A9-E07E54D32081}" type="pres">
-      <dgm:prSet presAssocID="{AD85836F-F8B4-43DD-92A0-E2ACB7C67940}" presName="hierRoot2" presStyleCnt="0">
+    <dgm:pt modelId="{6FE168D2-C893-44D0-A2AB-B7C7B16BEAB8}" type="pres">
+      <dgm:prSet presAssocID="{212B08D8-AAE5-498D-92A4-397C75934A2E}" presName="rootConnector" presStyleLbl="node2" presStyleIdx="4" presStyleCnt="6"/>
+      <dgm:spPr/>
+    </dgm:pt>
+    <dgm:pt modelId="{DFCD23D2-75E6-4815-A456-3CE5F085B2DB}" type="pres">
+      <dgm:prSet presAssocID="{212B08D8-AAE5-498D-92A4-397C75934A2E}" presName="hierChild4" presStyleCnt="0"/>
+      <dgm:spPr/>
+    </dgm:pt>
+    <dgm:pt modelId="{A977874C-7385-4263-9DEA-20E514820611}" type="pres">
+      <dgm:prSet presAssocID="{9792805B-4956-4287-9DED-4BAAABD51996}" presName="Name37" presStyleLbl="parChTrans1D3" presStyleIdx="11" presStyleCnt="13"/>
+      <dgm:spPr/>
+    </dgm:pt>
+    <dgm:pt modelId="{86645FC2-824D-496B-B997-AE1093857481}" type="pres">
+      <dgm:prSet presAssocID="{2857925A-0F01-4DD8-924E-C6FCB0BCACA1}" presName="hierRoot2" presStyleCnt="0">
         <dgm:presLayoutVars>
           <dgm:hierBranch val="init"/>
         </dgm:presLayoutVars>
       </dgm:prSet>
       <dgm:spPr/>
     </dgm:pt>
-    <dgm:pt modelId="{1F5BB630-5823-4BB4-A496-45045FD09063}" type="pres">
-      <dgm:prSet presAssocID="{AD85836F-F8B4-43DD-92A0-E2ACB7C67940}" presName="rootComposite" presStyleCnt="0"/>
-      <dgm:spPr/>
-    </dgm:pt>
-    <dgm:pt modelId="{271E3700-3A56-4716-9AE0-B6802DB5054E}" type="pres">
-      <dgm:prSet presAssocID="{AD85836F-F8B4-43DD-92A0-E2ACB7C67940}" presName="rootText" presStyleLbl="node3" presStyleIdx="11" presStyleCnt="13">
+    <dgm:pt modelId="{EBC2E49E-3BA4-45E4-AD5F-1EAF8EC0F2BB}" type="pres">
+      <dgm:prSet presAssocID="{2857925A-0F01-4DD8-924E-C6FCB0BCACA1}" presName="rootComposite" presStyleCnt="0"/>
+      <dgm:spPr/>
+    </dgm:pt>
+    <dgm:pt modelId="{EC7A0E2C-1679-4A27-B7B7-80D5FD8409C7}" type="pres">
+      <dgm:prSet presAssocID="{2857925A-0F01-4DD8-924E-C6FCB0BCACA1}" presName="rootText" presStyleLbl="node3" presStyleIdx="11" presStyleCnt="13">
         <dgm:presLayoutVars>
           <dgm:chPref val="3"/>
         </dgm:presLayoutVars>
       </dgm:prSet>
       <dgm:spPr/>
     </dgm:pt>
-    <dgm:pt modelId="{CC188F86-E0B4-42EE-90DF-FD3F5476AB94}" type="pres">
-      <dgm:prSet presAssocID="{AD85836F-F8B4-43DD-92A0-E2ACB7C67940}" presName="rootConnector" presStyleLbl="node3" presStyleIdx="11" presStyleCnt="13"/>
-      <dgm:spPr/>
-    </dgm:pt>
-    <dgm:pt modelId="{39E20484-09DD-402F-ADBD-5955BC86236A}" type="pres">
-      <dgm:prSet presAssocID="{AD85836F-F8B4-43DD-92A0-E2ACB7C67940}" presName="hierChild4" presStyleCnt="0"/>
-      <dgm:spPr/>
-    </dgm:pt>
-    <dgm:pt modelId="{C49329A1-67FB-4987-8420-3DD9B05A174B}" type="pres">
-      <dgm:prSet presAssocID="{AD85836F-F8B4-43DD-92A0-E2ACB7C67940}" presName="hierChild5" presStyleCnt="0"/>
-      <dgm:spPr/>
-    </dgm:pt>
-    <dgm:pt modelId="{DD4B0862-35F5-4FFD-B55F-F01FD05606F6}" type="pres">
-      <dgm:prSet presAssocID="{5A781A63-A5B0-426C-B3F8-D8708840C619}" presName="Name37" presStyleLbl="parChTrans1D3" presStyleIdx="12" presStyleCnt="13"/>
-      <dgm:spPr/>
-    </dgm:pt>
-    <dgm:pt modelId="{85517ED6-1953-4AAF-9EB8-330F7835E944}" type="pres">
-      <dgm:prSet presAssocID="{237C92B2-85D1-4420-BF92-24BE02670E8F}" presName="hierRoot2" presStyleCnt="0">
+    <dgm:pt modelId="{F569BCAC-B9CC-4B3E-AF8F-6C7AFB576898}" type="pres">
+      <dgm:prSet presAssocID="{2857925A-0F01-4DD8-924E-C6FCB0BCACA1}" presName="rootConnector" presStyleLbl="node3" presStyleIdx="11" presStyleCnt="13"/>
+      <dgm:spPr/>
+    </dgm:pt>
+    <dgm:pt modelId="{0BD834A2-44D1-4BEE-A339-7EB9BB2220D1}" type="pres">
+      <dgm:prSet presAssocID="{2857925A-0F01-4DD8-924E-C6FCB0BCACA1}" presName="hierChild4" presStyleCnt="0"/>
+      <dgm:spPr/>
+    </dgm:pt>
+    <dgm:pt modelId="{7B1A2762-667B-4DAA-8486-2D52D4F819AA}" type="pres">
+      <dgm:prSet presAssocID="{2857925A-0F01-4DD8-924E-C6FCB0BCACA1}" presName="hierChild5" presStyleCnt="0"/>
+      <dgm:spPr/>
+    </dgm:pt>
+    <dgm:pt modelId="{3286002B-1EC9-4297-88EC-4AE8145ECC24}" type="pres">
+      <dgm:prSet presAssocID="{BED11F5E-F032-4FA4-B5BD-16D6BB295C40}" presName="Name37" presStyleLbl="parChTrans1D3" presStyleIdx="12" presStyleCnt="13"/>
+      <dgm:spPr/>
+    </dgm:pt>
+    <dgm:pt modelId="{81A1F010-A3F4-4799-BA23-3AD760D60051}" type="pres">
+      <dgm:prSet presAssocID="{BBB6396B-30FF-4F01-8AF9-92030BCE4307}" presName="hierRoot2" presStyleCnt="0">
         <dgm:presLayoutVars>
           <dgm:hierBranch val="init"/>
         </dgm:presLayoutVars>
       </dgm:prSet>
       <dgm:spPr/>
     </dgm:pt>
-    <dgm:pt modelId="{DB668B26-C2E7-458D-9179-385643F5B0A0}" type="pres">
-      <dgm:prSet presAssocID="{237C92B2-85D1-4420-BF92-24BE02670E8F}" presName="rootComposite" presStyleCnt="0"/>
-      <dgm:spPr/>
-    </dgm:pt>
-    <dgm:pt modelId="{2BDA0C56-B46B-4C82-9F6F-0F4D8F3807D5}" type="pres">
-      <dgm:prSet presAssocID="{237C92B2-85D1-4420-BF92-24BE02670E8F}" presName="rootText" presStyleLbl="node3" presStyleIdx="12" presStyleCnt="13">
+    <dgm:pt modelId="{076CDEC4-0480-4BC1-B5A0-B96E2F5C6631}" type="pres">
+      <dgm:prSet presAssocID="{BBB6396B-30FF-4F01-8AF9-92030BCE4307}" presName="rootComposite" presStyleCnt="0"/>
+      <dgm:spPr/>
+    </dgm:pt>
+    <dgm:pt modelId="{8FF12D2F-1500-4935-94F2-346F4AC0627F}" type="pres">
+      <dgm:prSet presAssocID="{BBB6396B-30FF-4F01-8AF9-92030BCE4307}" presName="rootText" presStyleLbl="node3" presStyleIdx="12" presStyleCnt="13">
         <dgm:presLayoutVars>
           <dgm:chPref val="3"/>
         </dgm:presLayoutVars>
       </dgm:prSet>
       <dgm:spPr/>
     </dgm:pt>
-    <dgm:pt modelId="{DFBF88E6-10DB-4A46-ABE0-F6424421B2F7}" type="pres">
-      <dgm:prSet presAssocID="{237C92B2-85D1-4420-BF92-24BE02670E8F}" presName="rootConnector" presStyleLbl="node3" presStyleIdx="12" presStyleCnt="13"/>
-      <dgm:spPr/>
-    </dgm:pt>
-    <dgm:pt modelId="{A4F37124-EF03-460E-B6DF-19F156D807EB}" type="pres">
-      <dgm:prSet presAssocID="{237C92B2-85D1-4420-BF92-24BE02670E8F}" presName="hierChild4" presStyleCnt="0"/>
-      <dgm:spPr/>
-    </dgm:pt>
-    <dgm:pt modelId="{2CED06F2-3B2E-4158-848A-32D5BF4AC2F0}" type="pres">
-      <dgm:prSet presAssocID="{237C92B2-85D1-4420-BF92-24BE02670E8F}" presName="hierChild5" presStyleCnt="0"/>
-      <dgm:spPr/>
-    </dgm:pt>
-    <dgm:pt modelId="{2751FC6B-0868-4C60-A5FF-D52B150E00C3}" type="pres">
-      <dgm:prSet presAssocID="{48470791-4466-4A1A-AA22-B12984697F9E}" presName="hierChild5" presStyleCnt="0"/>
-      <dgm:spPr/>
-    </dgm:pt>
-    <dgm:pt modelId="{7CBA58EC-D56B-4D1B-8978-16BBD9B5EA0F}" type="pres">
-      <dgm:prSet presAssocID="{E29F7E46-5DFD-486B-AB6D-352B54F7FB20}" presName="Name37" presStyleLbl="parChTrans1D2" presStyleIdx="5" presStyleCnt="6"/>
-      <dgm:spPr/>
-    </dgm:pt>
-    <dgm:pt modelId="{A9B5D285-732F-4926-82EC-DCDAA1AC79FC}" type="pres">
-      <dgm:prSet presAssocID="{C7C0E75F-57A9-407A-9545-92A1578F96CC}" presName="hierRoot2" presStyleCnt="0">
+    <dgm:pt modelId="{8CEB56FF-C949-4A13-84D4-A338E2CE99EC}" type="pres">
+      <dgm:prSet presAssocID="{BBB6396B-30FF-4F01-8AF9-92030BCE4307}" presName="rootConnector" presStyleLbl="node3" presStyleIdx="12" presStyleCnt="13"/>
+      <dgm:spPr/>
+    </dgm:pt>
+    <dgm:pt modelId="{F5D01DE8-1446-406C-8A90-C093AD700397}" type="pres">
+      <dgm:prSet presAssocID="{BBB6396B-30FF-4F01-8AF9-92030BCE4307}" presName="hierChild4" presStyleCnt="0"/>
+      <dgm:spPr/>
+    </dgm:pt>
+    <dgm:pt modelId="{F520E64A-2C73-4D87-89A7-BAD6484E3AAF}" type="pres">
+      <dgm:prSet presAssocID="{BBB6396B-30FF-4F01-8AF9-92030BCE4307}" presName="hierChild5" presStyleCnt="0"/>
+      <dgm:spPr/>
+    </dgm:pt>
+    <dgm:pt modelId="{1C248D7E-B8EE-4D0E-8800-A1F5318F3DC1}" type="pres">
+      <dgm:prSet presAssocID="{212B08D8-AAE5-498D-92A4-397C75934A2E}" presName="hierChild5" presStyleCnt="0"/>
+      <dgm:spPr/>
+    </dgm:pt>
+    <dgm:pt modelId="{FE8C7ABB-9EBE-41F2-8DBC-90DA294D37D4}" type="pres">
+      <dgm:prSet presAssocID="{20C5495C-61FC-45AC-8B3F-0FD888B66F2A}" presName="Name37" presStyleLbl="parChTrans1D2" presStyleIdx="5" presStyleCnt="6"/>
+      <dgm:spPr/>
+    </dgm:pt>
+    <dgm:pt modelId="{A737AAE0-4FE8-4F3B-B401-5AE6A99DA8A7}" type="pres">
+      <dgm:prSet presAssocID="{4E9674ED-1BEC-44AC-8A4B-9454D3515A98}" presName="hierRoot2" presStyleCnt="0">
         <dgm:presLayoutVars>
           <dgm:hierBranch val="init"/>
         </dgm:presLayoutVars>
       </dgm:prSet>
       <dgm:spPr/>
     </dgm:pt>
-    <dgm:pt modelId="{7A5379D7-4CF2-43C8-B862-4E81F14AEECC}" type="pres">
-      <dgm:prSet presAssocID="{C7C0E75F-57A9-407A-9545-92A1578F96CC}" presName="rootComposite" presStyleCnt="0"/>
-      <dgm:spPr/>
-    </dgm:pt>
-    <dgm:pt modelId="{619B422C-BA52-4060-A6C4-DBCFC0B71B8B}" type="pres">
-      <dgm:prSet presAssocID="{C7C0E75F-57A9-407A-9545-92A1578F96CC}" presName="rootText" presStyleLbl="node2" presStyleIdx="5" presStyleCnt="6">
+    <dgm:pt modelId="{40AFF027-B0BE-42BF-A4BF-F53BB86BB0B8}" type="pres">
+      <dgm:prSet presAssocID="{4E9674ED-1BEC-44AC-8A4B-9454D3515A98}" presName="rootComposite" presStyleCnt="0"/>
+      <dgm:spPr/>
+    </dgm:pt>
+    <dgm:pt modelId="{EE866DC8-D811-44E8-8C6C-25ABA5B6BB37}" type="pres">
+      <dgm:prSet presAssocID="{4E9674ED-1BEC-44AC-8A4B-9454D3515A98}" presName="rootText" presStyleLbl="node2" presStyleIdx="5" presStyleCnt="6">
         <dgm:presLayoutVars>
           <dgm:chPref val="3"/>
         </dgm:presLayoutVars>
       </dgm:prSet>
       <dgm:spPr/>
     </dgm:pt>
-    <dgm:pt modelId="{0912379A-A025-4950-9D25-27B7863E7232}" type="pres">
-      <dgm:prSet presAssocID="{C7C0E75F-57A9-407A-9545-92A1578F96CC}" presName="rootConnector" presStyleLbl="node2" presStyleIdx="5" presStyleCnt="6"/>
-      <dgm:spPr/>
-    </dgm:pt>
-    <dgm:pt modelId="{0F097DBC-A5C0-4395-A1D3-95CEC6C87AA9}" type="pres">
-      <dgm:prSet presAssocID="{C7C0E75F-57A9-407A-9545-92A1578F96CC}" presName="hierChild4" presStyleCnt="0"/>
-      <dgm:spPr/>
-    </dgm:pt>
-    <dgm:pt modelId="{AAA20241-ECE8-4814-859E-CBD1539B122A}" type="pres">
-      <dgm:prSet presAssocID="{C7C0E75F-57A9-407A-9545-92A1578F96CC}" presName="hierChild5" presStyleCnt="0"/>
+    <dgm:pt modelId="{EDA2661C-3087-4531-8D44-254429ED9131}" type="pres">
+      <dgm:prSet presAssocID="{4E9674ED-1BEC-44AC-8A4B-9454D3515A98}" presName="rootConnector" presStyleLbl="node2" presStyleIdx="5" presStyleCnt="6"/>
+      <dgm:spPr/>
+    </dgm:pt>
+    <dgm:pt modelId="{9A05B76A-76E6-44E4-BD06-2BD6ADC89CED}" type="pres">
+      <dgm:prSet presAssocID="{4E9674ED-1BEC-44AC-8A4B-9454D3515A98}" presName="hierChild4" presStyleCnt="0"/>
+      <dgm:spPr/>
+    </dgm:pt>
+    <dgm:pt modelId="{6F4197DF-EEEB-4ABA-86D8-8E67794EFDD8}" type="pres">
+      <dgm:prSet presAssocID="{4E9674ED-1BEC-44AC-8A4B-9454D3515A98}" presName="hierChild5" presStyleCnt="0"/>
       <dgm:spPr/>
     </dgm:pt>
     <dgm:pt modelId="{B6653559-5D5F-4EAD-81AB-10FDF87C59A1}" type="pres">
@@ -3561,224 +3536,224 @@
     </dgm:pt>
   </dgm:ptLst>
   <dgm:cxnLst>
-    <dgm:cxn modelId="{90580C00-5499-423C-9C44-A71F317F6BC4}" srcId="{3DC6A3D2-CDF9-4F5A-9876-0F2DEDD11279}" destId="{59DD9104-BA6F-41CB-967A-0211284E2DAE}" srcOrd="0" destOrd="0" parTransId="{2D90A988-0052-4DDD-A7C4-449F76643177}" sibTransId="{7D11DA5D-E472-4AC8-90DA-7D0C56D14AB7}"/>
-    <dgm:cxn modelId="{E9344102-B69D-43D9-B5EA-AE61C7238F2D}" type="presOf" srcId="{3CD336CF-EE41-46B9-AD9A-BCE3CD5CBE11}" destId="{786BE3A1-3D8B-431A-8109-5E4E25A0DEB3}" srcOrd="0" destOrd="0" presId="urn:microsoft.com/office/officeart/2005/8/layout/orgChart1"/>
-    <dgm:cxn modelId="{753F2605-C488-411E-8937-F962AD746000}" type="presOf" srcId="{F32D72BF-B97D-44B8-BE11-4D871E4CA780}" destId="{D772A669-8724-4D0B-93F3-87B87088AD31}" srcOrd="1" destOrd="0" presId="urn:microsoft.com/office/officeart/2005/8/layout/orgChart1"/>
     <dgm:cxn modelId="{06DE5107-A39F-4274-B3FB-23964B6C13E5}" type="presOf" srcId="{43BEEC38-7CC6-473E-9D7D-8848B39465A8}" destId="{950F6A26-5E56-4B3C-85F2-4D28969F4F0B}" srcOrd="0" destOrd="0" presId="urn:microsoft.com/office/officeart/2005/8/layout/orgChart1"/>
-    <dgm:cxn modelId="{BFAC300B-5224-46BF-AD83-B5574E3131F5}" type="presOf" srcId="{A28BF4FD-1AEB-47C7-A9D2-00AA1B6322A2}" destId="{4C37788D-4B1A-4BE7-9996-E8DEFA9C5E6F}" srcOrd="1" destOrd="0" presId="urn:microsoft.com/office/officeart/2005/8/layout/orgChart1"/>
-    <dgm:cxn modelId="{9224E00B-8B4F-4057-A57A-261DE9EB0B61}" srcId="{CA676D0E-25FC-4CD6-B761-D372CC2FCC6C}" destId="{CCEC76C1-7BD3-4B67-BF14-199401D5B171}" srcOrd="1" destOrd="0" parTransId="{DF43D719-2991-4CC5-8BCC-96E0FFBC2319}" sibTransId="{9AF6BBE0-34E8-4D0A-98B9-7189777476EA}"/>
-    <dgm:cxn modelId="{337CCB0C-7527-480D-BE08-95AA667E0374}" srcId="{43BEEC38-7CC6-473E-9D7D-8848B39465A8}" destId="{F32D72BF-B97D-44B8-BE11-4D871E4CA780}" srcOrd="2" destOrd="0" parTransId="{1BB7DA26-6009-4576-9F60-45EF71C0830B}" sibTransId="{C28057BB-18E1-4223-B5CB-642E173C1F57}"/>
-    <dgm:cxn modelId="{D9FABF0D-B1C4-42FE-8A74-84793DA456A4}" type="presOf" srcId="{4FB81B8B-6D34-48E1-824C-4B4957B4A12D}" destId="{B2D67CC7-2C5C-4B30-9B7B-9D967A7D7C64}" srcOrd="0" destOrd="0" presId="urn:microsoft.com/office/officeart/2005/8/layout/orgChart1"/>
+    <dgm:cxn modelId="{03001808-B5AB-438B-A0FE-442E381C2C76}" type="presOf" srcId="{2857925A-0F01-4DD8-924E-C6FCB0BCACA1}" destId="{F569BCAC-B9CC-4B3E-AF8F-6C7AFB576898}" srcOrd="1" destOrd="0" presId="urn:microsoft.com/office/officeart/2005/8/layout/orgChart1"/>
+    <dgm:cxn modelId="{88E7180C-6840-4571-8914-B872A1D275B2}" srcId="{D8556934-EED9-4B66-9AA3-7D307DB9D240}" destId="{15E418AD-327C-4449-A29F-9B37AA7CECBB}" srcOrd="2" destOrd="0" parTransId="{8C5222B3-2578-4C82-89B5-0F65535DEE4B}" sibTransId="{49E6E166-5862-4FFF-8E19-42D7CE48A19C}"/>
     <dgm:cxn modelId="{52BAF110-A493-4B6C-91AB-814297D40B86}" srcId="{3B4A0FAF-0E9D-401D-BACC-C86F11E7B9FB}" destId="{43BEEC38-7CC6-473E-9D7D-8848B39465A8}" srcOrd="0" destOrd="0" parTransId="{D3072CEA-C3ED-48A1-8666-EAAD5DD0627E}" sibTransId="{4147EDD8-F8C4-4FBD-9551-6BCDD696AF0F}"/>
-    <dgm:cxn modelId="{1A0F7F12-B6C6-4BCD-8FFD-B2A93DCF3C67}" type="presOf" srcId="{E56247F2-4418-4465-8D98-3520FC8A397A}" destId="{77F0FCBD-4652-4738-9929-6D18F8794312}" srcOrd="0" destOrd="0" presId="urn:microsoft.com/office/officeart/2005/8/layout/orgChart1"/>
-    <dgm:cxn modelId="{C3856119-5B64-4A08-9AF9-DDB57BD9D070}" srcId="{F32D72BF-B97D-44B8-BE11-4D871E4CA780}" destId="{A28BF4FD-1AEB-47C7-A9D2-00AA1B6322A2}" srcOrd="0" destOrd="0" parTransId="{13313A52-1E3E-417F-8615-3BF1C2C85FCC}" sibTransId="{681DBC5F-138B-4231-BAEC-A3887EE49946}"/>
-    <dgm:cxn modelId="{C1D58B1C-07D0-47D8-939E-EB4C3BFA3133}" type="presOf" srcId="{B6F87AFB-B023-4946-9DF6-74DD5F338723}" destId="{A74D5D60-D248-4C6A-8420-6929AD633CCA}" srcOrd="0" destOrd="0" presId="urn:microsoft.com/office/officeart/2005/8/layout/orgChart1"/>
-    <dgm:cxn modelId="{9092D01D-7692-4D2B-8A6F-20284A92E5F9}" type="presOf" srcId="{33908DF2-2682-4B68-9996-BECAF1BE2513}" destId="{276C902D-7898-44B6-AB6D-C5ED8E6194E4}" srcOrd="0" destOrd="0" presId="urn:microsoft.com/office/officeart/2005/8/layout/orgChart1"/>
-    <dgm:cxn modelId="{BCF91A1F-975C-45A3-9655-0B6EE795A77E}" type="presOf" srcId="{CCEC76C1-7BD3-4B67-BF14-199401D5B171}" destId="{52420ECD-3381-4CB6-A102-8D2F92FD16EE}" srcOrd="1" destOrd="0" presId="urn:microsoft.com/office/officeart/2005/8/layout/orgChart1"/>
-    <dgm:cxn modelId="{31FABF20-49EB-4F7C-9222-72E8F84E3A09}" type="presOf" srcId="{AD85836F-F8B4-43DD-92A0-E2ACB7C67940}" destId="{271E3700-3A56-4716-9AE0-B6802DB5054E}" srcOrd="0" destOrd="0" presId="urn:microsoft.com/office/officeart/2005/8/layout/orgChart1"/>
-    <dgm:cxn modelId="{9A1B8230-50EC-49FB-B978-9316CC6AA6F9}" type="presOf" srcId="{60CE8627-DEBF-45A7-B592-9018E9C0036C}" destId="{C057E67B-941C-486A-9ABC-2DC239680BCB}" srcOrd="0" destOrd="0" presId="urn:microsoft.com/office/officeart/2005/8/layout/orgChart1"/>
-    <dgm:cxn modelId="{36C53A32-9FF0-4D18-9D8A-03EAE48FEC67}" type="presOf" srcId="{078EDA9D-7BD5-4A37-8517-BF2D89E21F9E}" destId="{B5513C81-5B99-48D5-AE48-78ABE61BD8BE}" srcOrd="1" destOrd="0" presId="urn:microsoft.com/office/officeart/2005/8/layout/orgChart1"/>
-    <dgm:cxn modelId="{F7C5CF35-A697-4C70-BCDB-E51A5DBBADCE}" srcId="{F32D72BF-B97D-44B8-BE11-4D871E4CA780}" destId="{243BDBE1-2FE9-4C8E-A385-3AD8A5BF89BD}" srcOrd="1" destOrd="0" parTransId="{CA4968F8-0214-40A6-ACE9-3459782D9387}" sibTransId="{E3841C93-E180-4622-97B0-1575E1E71C84}"/>
-    <dgm:cxn modelId="{24018B38-ED61-4E40-B79E-0E9962AF0A22}" type="presOf" srcId="{59DD9104-BA6F-41CB-967A-0211284E2DAE}" destId="{B07AE7FE-56B9-41BD-8D76-BC3DA33DEF12}" srcOrd="1" destOrd="0" presId="urn:microsoft.com/office/officeart/2005/8/layout/orgChart1"/>
-    <dgm:cxn modelId="{BEF28F38-A830-45A4-9BC1-DC83A82574BF}" type="presOf" srcId="{3DC6A3D2-CDF9-4F5A-9876-0F2DEDD11279}" destId="{2BE10AB7-3353-48BC-9748-99AA12C106D7}" srcOrd="1" destOrd="0" presId="urn:microsoft.com/office/officeart/2005/8/layout/orgChart1"/>
-    <dgm:cxn modelId="{3123383A-AD66-467A-924C-8B7C386DC05A}" type="presOf" srcId="{C614CBF1-8D6C-4EDC-9B6A-16421108DE8D}" destId="{2DFF96E0-28D4-422F-BA74-DEF457A593A2}" srcOrd="0" destOrd="0" presId="urn:microsoft.com/office/officeart/2005/8/layout/orgChart1"/>
-    <dgm:cxn modelId="{31A4175B-80F9-4297-9345-ECF9C1A8D0D2}" type="presOf" srcId="{DF43D719-2991-4CC5-8BCC-96E0FFBC2319}" destId="{A7146CF6-5ECE-4CB4-9875-8AEC2AA5A794}" srcOrd="0" destOrd="0" presId="urn:microsoft.com/office/officeart/2005/8/layout/orgChart1"/>
-    <dgm:cxn modelId="{0035B05F-6A26-4DAC-BE60-8CA6E77F769A}" type="presOf" srcId="{750E7DFD-BD48-4957-931D-D9839AE231F5}" destId="{A6592390-FA93-4276-A516-23E2D8DBA968}" srcOrd="0" destOrd="0" presId="urn:microsoft.com/office/officeart/2005/8/layout/orgChart1"/>
-    <dgm:cxn modelId="{7CAF7960-7EF6-4CBD-9634-DABB8A1948A1}" type="presOf" srcId="{CA4968F8-0214-40A6-ACE9-3459782D9387}" destId="{FB0DD9D4-EFE2-4990-90CF-CEE4D2DE3206}" srcOrd="0" destOrd="0" presId="urn:microsoft.com/office/officeart/2005/8/layout/orgChart1"/>
-    <dgm:cxn modelId="{69ECD060-4D93-4E90-8C21-AE1AC87C3E79}" type="presOf" srcId="{C7C0E75F-57A9-407A-9545-92A1578F96CC}" destId="{619B422C-BA52-4060-A6C4-DBCFC0B71B8B}" srcOrd="0" destOrd="0" presId="urn:microsoft.com/office/officeart/2005/8/layout/orgChart1"/>
-    <dgm:cxn modelId="{0FAF6B61-C75C-424A-9935-FF9309C491CC}" srcId="{43BEEC38-7CC6-473E-9D7D-8848B39465A8}" destId="{CA676D0E-25FC-4CD6-B761-D372CC2FCC6C}" srcOrd="1" destOrd="0" parTransId="{1FB8EB03-E6E7-477D-8B79-9DCECA214260}" sibTransId="{34A8E32B-5B39-4EF4-9A7A-0EDA808B4290}"/>
+    <dgm:cxn modelId="{CE1B0813-A821-4ECE-8341-12E0AB9C50E7}" type="presOf" srcId="{CF91C816-7764-4A7F-97AC-97C39E270504}" destId="{9AC51314-FD15-41DF-B6E4-B7E477F20298}" srcOrd="0" destOrd="0" presId="urn:microsoft.com/office/officeart/2005/8/layout/orgChart1"/>
+    <dgm:cxn modelId="{5CD94115-AC66-41D8-AFAB-9C7AD8AE8769}" type="presOf" srcId="{3683EDBF-50F4-49C7-A2D0-6FAF5F17B6E6}" destId="{5D4F0589-F521-4BE1-8E0E-FFB406AD9DF0}" srcOrd="0" destOrd="0" presId="urn:microsoft.com/office/officeart/2005/8/layout/orgChart1"/>
+    <dgm:cxn modelId="{4C15671B-BDAD-4ED9-9E12-DEAB861DE644}" type="presOf" srcId="{7E924C13-E8FC-43DF-8980-A4D8AC790701}" destId="{33BD00BA-26B7-44A3-BBCF-906908827497}" srcOrd="1" destOrd="0" presId="urn:microsoft.com/office/officeart/2005/8/layout/orgChart1"/>
+    <dgm:cxn modelId="{A0C4581B-80DA-4A06-AF49-E975BEAA68BC}" type="presOf" srcId="{0CFB1A97-55B2-44F0-A5EA-D4E2B334B814}" destId="{BA1860D3-91F0-4350-A7A8-3EA572D80BDD}" srcOrd="0" destOrd="0" presId="urn:microsoft.com/office/officeart/2005/8/layout/orgChart1"/>
+    <dgm:cxn modelId="{D65B691D-38FD-40E1-A67E-0381A4C0818A}" srcId="{D8556934-EED9-4B66-9AA3-7D307DB9D240}" destId="{2226A197-1C04-483A-963B-490786A03587}" srcOrd="1" destOrd="0" parTransId="{D2F39041-66EB-4542-A64B-804A583EB19A}" sibTransId="{1BB580D8-D7E8-4907-81AF-4B36880E32FB}"/>
+    <dgm:cxn modelId="{48AFB126-9AC3-4DDF-B882-9F57F7959AD4}" type="presOf" srcId="{B5939EED-25C2-4543-87CB-DA6FEF76ED23}" destId="{661ECB99-BB61-462D-9F5C-60021199A9B4}" srcOrd="1" destOrd="0" presId="urn:microsoft.com/office/officeart/2005/8/layout/orgChart1"/>
+    <dgm:cxn modelId="{9DB9BD26-CFB9-4D38-BA7A-D2EA4E0051A0}" type="presOf" srcId="{8BB38099-0885-43FC-8157-6E1FF6C982CB}" destId="{3FE4C3BB-6EE2-4EA3-9ED4-F4322830B2E7}" srcOrd="0" destOrd="0" presId="urn:microsoft.com/office/officeart/2005/8/layout/orgChart1"/>
+    <dgm:cxn modelId="{BDA2472E-BE57-4821-BF61-B8FDFF57B639}" srcId="{B5939EED-25C2-4543-87CB-DA6FEF76ED23}" destId="{3683EDBF-50F4-49C7-A2D0-6FAF5F17B6E6}" srcOrd="2" destOrd="0" parTransId="{FABA9CF4-4DE4-4C5C-8A1D-063AC8166DB7}" sibTransId="{E47A5E9B-DE53-463B-8BD3-8E4C00436FE4}"/>
+    <dgm:cxn modelId="{81C31531-7215-4223-A782-BB88A2B9C032}" type="presOf" srcId="{1B60C840-B235-4858-92C3-7AA48070C8A6}" destId="{4F75FDDA-8CB3-4F9E-8349-2ED6F0A3A3FF}" srcOrd="0" destOrd="0" presId="urn:microsoft.com/office/officeart/2005/8/layout/orgChart1"/>
+    <dgm:cxn modelId="{CCCF6936-84B0-4410-8511-CD590731B008}" type="presOf" srcId="{96F0549B-C84E-49C0-AE6C-5EE3A750914B}" destId="{E3303E46-1D71-49ED-A257-F193F699C2A9}" srcOrd="1" destOrd="0" presId="urn:microsoft.com/office/officeart/2005/8/layout/orgChart1"/>
+    <dgm:cxn modelId="{01F4E436-A5AE-4C86-8D55-1BA06B1505EB}" type="presOf" srcId="{83A2413B-5459-40F8-B693-2DBC01B20CDB}" destId="{3FBBFA7E-A7DA-4ABB-A77A-DE8CAD3EFF90}" srcOrd="0" destOrd="0" presId="urn:microsoft.com/office/officeart/2005/8/layout/orgChart1"/>
+    <dgm:cxn modelId="{EDA2F736-5706-4557-B772-9F4E436F57BA}" srcId="{79BE7BA4-486A-4FB4-AEE3-B450A693F558}" destId="{0CFB1A97-55B2-44F0-A5EA-D4E2B334B814}" srcOrd="1" destOrd="0" parTransId="{D8559360-CBCF-4DA1-AAE3-9DDCDA761DB4}" sibTransId="{7055F74B-B040-4633-B985-CCC25939F23D}"/>
+    <dgm:cxn modelId="{A576DD3B-97DF-4DFB-BF44-8FEC88EB4E21}" type="presOf" srcId="{15397E73-1C85-47E0-96B2-D90F47B16A7D}" destId="{5FDB9E91-FDA7-4B16-AE61-4E61FC0125D0}" srcOrd="0" destOrd="0" presId="urn:microsoft.com/office/officeart/2005/8/layout/orgChart1"/>
+    <dgm:cxn modelId="{BDB8155F-4F29-4F64-8FF6-3312354C2723}" type="presOf" srcId="{4E9674ED-1BEC-44AC-8A4B-9454D3515A98}" destId="{EE866DC8-D811-44E8-8C6C-25ABA5B6BB37}" srcOrd="0" destOrd="0" presId="urn:microsoft.com/office/officeart/2005/8/layout/orgChart1"/>
+    <dgm:cxn modelId="{A7925D60-AAEF-4233-93CC-6463D744BB68}" type="presOf" srcId="{212B08D8-AAE5-498D-92A4-397C75934A2E}" destId="{B951445A-C3F6-410C-84A0-482ECAC6A1C2}" srcOrd="0" destOrd="0" presId="urn:microsoft.com/office/officeart/2005/8/layout/orgChart1"/>
     <dgm:cxn modelId="{B1552A62-4733-4443-9C09-D96E4F7143F3}" type="presOf" srcId="{3B4A0FAF-0E9D-401D-BACC-C86F11E7B9FB}" destId="{D85E3E64-44A5-459C-A8A1-EC69B5BCA9F7}" srcOrd="0" destOrd="0" presId="urn:microsoft.com/office/officeart/2005/8/layout/orgChart1"/>
-    <dgm:cxn modelId="{12DA3162-8DA8-4581-83CB-8113A57D7392}" type="presOf" srcId="{59DD9104-BA6F-41CB-967A-0211284E2DAE}" destId="{DF98FE56-85DB-4358-80A2-CBDD063F0164}" srcOrd="0" destOrd="0" presId="urn:microsoft.com/office/officeart/2005/8/layout/orgChart1"/>
-    <dgm:cxn modelId="{EB698243-58DB-4498-A85A-A324B97095E6}" type="presOf" srcId="{E56247F2-4418-4465-8D98-3520FC8A397A}" destId="{E75E3235-7E7C-43CD-B743-2E2DAC0AD4A3}" srcOrd="1" destOrd="0" presId="urn:microsoft.com/office/officeart/2005/8/layout/orgChart1"/>
-    <dgm:cxn modelId="{A92A9F65-0CA0-4CA7-84BF-CD160FFED212}" type="presOf" srcId="{AD85836F-F8B4-43DD-92A0-E2ACB7C67940}" destId="{CC188F86-E0B4-42EE-90DF-FD3F5476AB94}" srcOrd="1" destOrd="0" presId="urn:microsoft.com/office/officeart/2005/8/layout/orgChart1"/>
-    <dgm:cxn modelId="{B960D869-E9D1-4DEE-B177-A1634FA794C7}" srcId="{43BEEC38-7CC6-473E-9D7D-8848B39465A8}" destId="{E56247F2-4418-4465-8D98-3520FC8A397A}" srcOrd="0" destOrd="0" parTransId="{461EECAE-3CAE-483C-A18E-BCF02789AC84}" sibTransId="{925C5779-C21B-44A8-90E5-74B390F1989A}"/>
-    <dgm:cxn modelId="{B6529F4A-7863-4A84-9AA9-C6493A05D3C9}" srcId="{48470791-4466-4A1A-AA22-B12984697F9E}" destId="{237C92B2-85D1-4420-BF92-24BE02670E8F}" srcOrd="2" destOrd="0" parTransId="{5A781A63-A5B0-426C-B3F8-D8708840C619}" sibTransId="{5635BB58-FB6D-46D7-9F30-357818A9A14D}"/>
-    <dgm:cxn modelId="{4021746B-979B-4CFC-8ECD-71DC4FCE667F}" type="presOf" srcId="{6B1020C2-A50D-475C-829A-6197D2D3A637}" destId="{C668ED8F-DC91-418E-9B66-8F26F88EDBD5}" srcOrd="0" destOrd="0" presId="urn:microsoft.com/office/officeart/2005/8/layout/orgChart1"/>
-    <dgm:cxn modelId="{D4379D6C-15BC-4F12-9D8F-1CC7713CAAFA}" type="presOf" srcId="{1682C004-A59B-4510-BBA0-D7C4F924E4C9}" destId="{C70C1BB5-2977-416D-8995-C33B3D50CC34}" srcOrd="1" destOrd="0" presId="urn:microsoft.com/office/officeart/2005/8/layout/orgChart1"/>
-    <dgm:cxn modelId="{1271676F-7E75-4C79-8BD5-BE753F6A6D2A}" type="presOf" srcId="{1FB8EB03-E6E7-477D-8B79-9DCECA214260}" destId="{B21C7102-6FC9-416C-B8C1-B07AA5F89F54}" srcOrd="0" destOrd="0" presId="urn:microsoft.com/office/officeart/2005/8/layout/orgChart1"/>
-    <dgm:cxn modelId="{DBA45170-32F7-4FBF-9562-0FBF2E4ED92F}" type="presOf" srcId="{C7C0E75F-57A9-407A-9545-92A1578F96CC}" destId="{0912379A-A025-4950-9D25-27B7863E7232}" srcOrd="1" destOrd="0" presId="urn:microsoft.com/office/officeart/2005/8/layout/orgChart1"/>
-    <dgm:cxn modelId="{3752E472-EFA1-429A-8C6C-9A803852E1B2}" type="presOf" srcId="{CA676D0E-25FC-4CD6-B761-D372CC2FCC6C}" destId="{422A979F-5FE8-4BEA-9F04-3F553D709FBD}" srcOrd="0" destOrd="0" presId="urn:microsoft.com/office/officeart/2005/8/layout/orgChart1"/>
-    <dgm:cxn modelId="{A61CFE74-6BFE-4C12-A870-103990037A22}" type="presOf" srcId="{BE18F3AF-3FF2-4D57-9F52-9C050D40C164}" destId="{619A9818-4FC4-4F99-93AC-C255FC0C833D}" srcOrd="0" destOrd="0" presId="urn:microsoft.com/office/officeart/2005/8/layout/orgChart1"/>
-    <dgm:cxn modelId="{D1B9C157-56F7-4EBB-9E94-0CC7AB5FD6A3}" srcId="{E56247F2-4418-4465-8D98-3520FC8A397A}" destId="{9F93CC0E-99FC-4D96-A165-1F9DD7664DAC}" srcOrd="1" destOrd="0" parTransId="{55CECC81-8949-4070-968B-73DA7FD95212}" sibTransId="{B3734EFF-0D3B-41E8-9E21-D6788D0EE76B}"/>
-    <dgm:cxn modelId="{7421305A-A256-42D6-A900-4E65E918891C}" srcId="{43BEEC38-7CC6-473E-9D7D-8848B39465A8}" destId="{C7C0E75F-57A9-407A-9545-92A1578F96CC}" srcOrd="5" destOrd="0" parTransId="{E29F7E46-5DFD-486B-AB6D-352B54F7FB20}" sibTransId="{59D5764E-470A-45E9-9985-29D40489A705}"/>
-    <dgm:cxn modelId="{650D767A-9998-416A-AA0B-BA8DFF2A9836}" type="presOf" srcId="{4FB81B8B-6D34-48E1-824C-4B4957B4A12D}" destId="{B942F297-6FC6-4501-91E5-30C3D0FB6033}" srcOrd="1" destOrd="0" presId="urn:microsoft.com/office/officeart/2005/8/layout/orgChart1"/>
+    <dgm:cxn modelId="{7C3F9243-FDF7-491B-B086-A66235AD345F}" type="presOf" srcId="{BBB6396B-30FF-4F01-8AF9-92030BCE4307}" destId="{8CEB56FF-C949-4A13-84D4-A338E2CE99EC}" srcOrd="1" destOrd="0" presId="urn:microsoft.com/office/officeart/2005/8/layout/orgChart1"/>
+    <dgm:cxn modelId="{8BDB1B48-0BBC-4449-8769-7C6D9C5E338C}" type="presOf" srcId="{3683EDBF-50F4-49C7-A2D0-6FAF5F17B6E6}" destId="{8691D930-0089-4A46-83AF-97E583635286}" srcOrd="1" destOrd="0" presId="urn:microsoft.com/office/officeart/2005/8/layout/orgChart1"/>
+    <dgm:cxn modelId="{9C6DD869-23C9-4360-B08B-941CC7479D1C}" type="presOf" srcId="{BED11F5E-F032-4FA4-B5BD-16D6BB295C40}" destId="{3286002B-1EC9-4297-88EC-4AE8145ECC24}" srcOrd="0" destOrd="0" presId="urn:microsoft.com/office/officeart/2005/8/layout/orgChart1"/>
+    <dgm:cxn modelId="{BCE7A14A-6A44-4504-8329-505C48273AA3}" srcId="{43BEEC38-7CC6-473E-9D7D-8848B39465A8}" destId="{212B08D8-AAE5-498D-92A4-397C75934A2E}" srcOrd="4" destOrd="0" parTransId="{CF91C816-7764-4A7F-97AC-97C39E270504}" sibTransId="{A8BBF357-A667-4AA1-ACAC-3FF0D2711D5A}"/>
+    <dgm:cxn modelId="{BF90E84C-1D16-4E1C-9C92-F42B7401AFA2}" srcId="{43BEEC38-7CC6-473E-9D7D-8848B39465A8}" destId="{B5939EED-25C2-4543-87CB-DA6FEF76ED23}" srcOrd="0" destOrd="0" parTransId="{15397E73-1C85-47E0-96B2-D90F47B16A7D}" sibTransId="{A4BDC2DB-854A-46C9-8C7C-8D814D22D05A}"/>
+    <dgm:cxn modelId="{A85BB44D-649D-4D0E-A462-FD9C266938BA}" srcId="{B5939EED-25C2-4543-87CB-DA6FEF76ED23}" destId="{5367A845-1763-4A72-9B17-1D734FB80ED8}" srcOrd="1" destOrd="0" parTransId="{5EBD9C79-C4F8-42C0-9FA4-C8FE31FD4B59}" sibTransId="{3C801C04-9870-42BC-9412-BD919B4AE9D3}"/>
+    <dgm:cxn modelId="{55CBEA6E-F102-48C6-89F8-CAEBFEC5DD8D}" type="presOf" srcId="{2226A197-1C04-483A-963B-490786A03587}" destId="{43702A76-0CE6-4F22-902E-9B0A0D198BAC}" srcOrd="0" destOrd="0" presId="urn:microsoft.com/office/officeart/2005/8/layout/orgChart1"/>
+    <dgm:cxn modelId="{F6D51352-4680-46C6-B061-993923B8139F}" type="presOf" srcId="{436FAA2D-D478-4F2D-9B1F-EF0FD4577951}" destId="{77F64CFC-3FBE-43FB-914F-177D58622BCF}" srcOrd="0" destOrd="0" presId="urn:microsoft.com/office/officeart/2005/8/layout/orgChart1"/>
+    <dgm:cxn modelId="{A82CFE73-39FA-4B19-9D74-EE5DDA9376FF}" type="presOf" srcId="{15E418AD-327C-4449-A29F-9B37AA7CECBB}" destId="{367319E2-D1E2-4D15-914E-98CD3A39506C}" srcOrd="1" destOrd="0" presId="urn:microsoft.com/office/officeart/2005/8/layout/orgChart1"/>
+    <dgm:cxn modelId="{8649F676-9F31-4683-A394-2DA64B462616}" srcId="{D8556934-EED9-4B66-9AA3-7D307DB9D240}" destId="{9D854626-DE7D-4A6D-A5ED-99F412549970}" srcOrd="0" destOrd="0" parTransId="{B4F3306F-86C3-4A2F-97BD-8EA927B81880}" sibTransId="{C56A9CD4-E707-4ECF-98EE-7530FD034AB2}"/>
+    <dgm:cxn modelId="{210EFD77-D961-4DE3-8D39-404DD7820F6F}" type="presOf" srcId="{B09D60B9-225A-4C1C-8378-5CC81A044D9E}" destId="{E7E1B221-3C97-41E2-A3A2-4CCF7DD7F4ED}" srcOrd="1" destOrd="0" presId="urn:microsoft.com/office/officeart/2005/8/layout/orgChart1"/>
+    <dgm:cxn modelId="{58D2A458-A024-466C-8A93-F91919EAB510}" type="presOf" srcId="{7E924C13-E8FC-43DF-8980-A4D8AC790701}" destId="{7E764D80-07D5-40B7-994F-512F156E1F8B}" srcOrd="0" destOrd="0" presId="urn:microsoft.com/office/officeart/2005/8/layout/orgChart1"/>
+    <dgm:cxn modelId="{A4CCC459-6971-493C-8381-3D4FAD54B7F9}" type="presOf" srcId="{9D854626-DE7D-4A6D-A5ED-99F412549970}" destId="{881217BF-BC0C-46EB-91A3-DA6C783F0B65}" srcOrd="0" destOrd="0" presId="urn:microsoft.com/office/officeart/2005/8/layout/orgChart1"/>
     <dgm:cxn modelId="{469D117B-5C88-483F-8F9B-2F49C82571C8}" type="presOf" srcId="{43BEEC38-7CC6-473E-9D7D-8848B39465A8}" destId="{191A6427-1DEA-4F72-9EFE-9BED77972F93}" srcOrd="1" destOrd="0" presId="urn:microsoft.com/office/officeart/2005/8/layout/orgChart1"/>
-    <dgm:cxn modelId="{46E81081-809D-483F-9ECB-E1FC3E5B14FA}" type="presOf" srcId="{078EDA9D-7BD5-4A37-8517-BF2D89E21F9E}" destId="{54F59F0D-36B0-4DC2-8445-F4ACABB08940}" srcOrd="0" destOrd="0" presId="urn:microsoft.com/office/officeart/2005/8/layout/orgChart1"/>
-    <dgm:cxn modelId="{C90E0A86-1A3D-43F7-975B-CB9AC629B8D1}" type="presOf" srcId="{48470791-4466-4A1A-AA22-B12984697F9E}" destId="{17CA71A5-2C54-4DCF-9B36-EAAD744C789C}" srcOrd="0" destOrd="0" presId="urn:microsoft.com/office/officeart/2005/8/layout/orgChart1"/>
-    <dgm:cxn modelId="{82725786-6340-41E6-8F8C-B67561824083}" type="presOf" srcId="{5A781A63-A5B0-426C-B3F8-D8708840C619}" destId="{DD4B0862-35F5-4FFD-B55F-F01FD05606F6}" srcOrd="0" destOrd="0" presId="urn:microsoft.com/office/officeart/2005/8/layout/orgChart1"/>
-    <dgm:cxn modelId="{443A0692-84EF-48F8-82FB-7AAEA88D4755}" type="presOf" srcId="{1BB7DA26-6009-4576-9F60-45EF71C0830B}" destId="{6802F093-A9ED-4974-BE45-4DBD87998B43}" srcOrd="0" destOrd="0" presId="urn:microsoft.com/office/officeart/2005/8/layout/orgChart1"/>
-    <dgm:cxn modelId="{4B2C7794-62C0-463A-A694-0F17AD5DD3ED}" srcId="{43BEEC38-7CC6-473E-9D7D-8848B39465A8}" destId="{3DC6A3D2-CDF9-4F5A-9876-0F2DEDD11279}" srcOrd="3" destOrd="0" parTransId="{33908DF2-2682-4B68-9996-BECAF1BE2513}" sibTransId="{C07800E4-1B4C-44AB-BBA0-58420145C46F}"/>
-    <dgm:cxn modelId="{35D96496-44B5-4149-9761-F6A5F6F05F85}" type="presOf" srcId="{4153887A-7C09-4868-8A16-F1DC8B1F9BE1}" destId="{8CFDFC6F-4753-4C24-AAD4-4EDDE9ACB237}" srcOrd="1" destOrd="0" presId="urn:microsoft.com/office/officeart/2005/8/layout/orgChart1"/>
-    <dgm:cxn modelId="{CA9E029A-7E58-4F67-9DAD-13466C87C87B}" type="presOf" srcId="{CCEC76C1-7BD3-4B67-BF14-199401D5B171}" destId="{11E835CB-1B90-4F15-B357-B02324126E1B}" srcOrd="0" destOrd="0" presId="urn:microsoft.com/office/officeart/2005/8/layout/orgChart1"/>
-    <dgm:cxn modelId="{7DC9FE9E-2542-4A60-B83C-AAFA7B7C0A15}" srcId="{CA676D0E-25FC-4CD6-B761-D372CC2FCC6C}" destId="{AE42911C-D51F-4DF6-89F0-F8347349BD4A}" srcOrd="2" destOrd="0" parTransId="{BE18F3AF-3FF2-4D57-9F52-9C050D40C164}" sibTransId="{1CF427B5-B3AB-4FCE-90C6-D14194A3131B}"/>
-    <dgm:cxn modelId="{1F9AAF9F-04DC-488C-B6E8-1C801528E7AE}" srcId="{3DC6A3D2-CDF9-4F5A-9876-0F2DEDD11279}" destId="{078EDA9D-7BD5-4A37-8517-BF2D89E21F9E}" srcOrd="1" destOrd="0" parTransId="{3CD336CF-EE41-46B9-AD9A-BCE3CD5CBE11}" sibTransId="{5232E130-9B33-4AD2-A01D-B658584CCC40}"/>
-    <dgm:cxn modelId="{137EE5A4-0B41-45DA-BCC1-060F5C4498BB}" type="presOf" srcId="{13313A52-1E3E-417F-8615-3BF1C2C85FCC}" destId="{966A44B2-6B42-484C-99B9-833CD4C8214B}" srcOrd="0" destOrd="0" presId="urn:microsoft.com/office/officeart/2005/8/layout/orgChart1"/>
-    <dgm:cxn modelId="{023C3DAC-D5D1-4FC4-9F0B-7FEAA22EEFDA}" type="presOf" srcId="{237C92B2-85D1-4420-BF92-24BE02670E8F}" destId="{DFBF88E6-10DB-4A46-ABE0-F6424421B2F7}" srcOrd="1" destOrd="0" presId="urn:microsoft.com/office/officeart/2005/8/layout/orgChart1"/>
-    <dgm:cxn modelId="{2B3C1DB2-9D15-4708-AF88-AFA9D0A760FC}" srcId="{48470791-4466-4A1A-AA22-B12984697F9E}" destId="{4FB81B8B-6D34-48E1-824C-4B4957B4A12D}" srcOrd="0" destOrd="0" parTransId="{5382A609-CE70-41EB-89E4-7492C0AB9462}" sibTransId="{71BC7A5D-0AD4-41DB-884E-CFC141B1ABA3}"/>
-    <dgm:cxn modelId="{F2AA08B8-0627-4A64-94FE-52B7D01D89BC}" type="presOf" srcId="{243BDBE1-2FE9-4C8E-A385-3AD8A5BF89BD}" destId="{4DAA635E-9422-429B-A96A-79D41F89117D}" srcOrd="0" destOrd="0" presId="urn:microsoft.com/office/officeart/2005/8/layout/orgChart1"/>
-    <dgm:cxn modelId="{0ADEADB9-E392-49C9-B466-D342D5FE1A0D}" type="presOf" srcId="{1682C004-A59B-4510-BBA0-D7C4F924E4C9}" destId="{E37816A7-A816-4001-BC39-140BA2D9767F}" srcOrd="0" destOrd="0" presId="urn:microsoft.com/office/officeart/2005/8/layout/orgChart1"/>
-    <dgm:cxn modelId="{A99ADEBB-D54C-4342-92AD-38488B9A7C9A}" type="presOf" srcId="{48470791-4466-4A1A-AA22-B12984697F9E}" destId="{D5B2FA2B-EAC4-4B36-B9B6-7D4A6E146C24}" srcOrd="1" destOrd="0" presId="urn:microsoft.com/office/officeart/2005/8/layout/orgChart1"/>
-    <dgm:cxn modelId="{76713BBD-0DB6-4355-91D5-5443B6DE2651}" type="presOf" srcId="{C614CBF1-8D6C-4EDC-9B6A-16421108DE8D}" destId="{9A99807F-E812-48B0-AD4D-70CA357C81EB}" srcOrd="1" destOrd="0" presId="urn:microsoft.com/office/officeart/2005/8/layout/orgChart1"/>
-    <dgm:cxn modelId="{A5CA00C4-AF5F-4691-94C5-34B3D737322D}" type="presOf" srcId="{55CECC81-8949-4070-968B-73DA7FD95212}" destId="{C6129DA1-DE80-4743-9E5A-2D7E3B32184C}" srcOrd="0" destOrd="0" presId="urn:microsoft.com/office/officeart/2005/8/layout/orgChart1"/>
-    <dgm:cxn modelId="{FE80C4C7-AFCE-48D0-9772-5CA7E391C164}" type="presOf" srcId="{4153887A-7C09-4868-8A16-F1DC8B1F9BE1}" destId="{FF011887-200F-4EAE-B520-0C0DD5B7B00B}" srcOrd="0" destOrd="0" presId="urn:microsoft.com/office/officeart/2005/8/layout/orgChart1"/>
-    <dgm:cxn modelId="{2D0275C8-F3C4-4DDC-AC31-430C366F718D}" type="presOf" srcId="{F32D72BF-B97D-44B8-BE11-4D871E4CA780}" destId="{C0AE311B-A54E-46A1-8490-6EFD5D90374E}" srcOrd="0" destOrd="0" presId="urn:microsoft.com/office/officeart/2005/8/layout/orgChart1"/>
-    <dgm:cxn modelId="{3CC346C9-587A-4B6E-B995-9FFF918B5B88}" type="presOf" srcId="{5382A609-CE70-41EB-89E4-7492C0AB9462}" destId="{03FB3CFF-1AC1-4A94-B0A2-E22BE7DD1CD6}" srcOrd="0" destOrd="0" presId="urn:microsoft.com/office/officeart/2005/8/layout/orgChart1"/>
-    <dgm:cxn modelId="{8F7C8BCC-5184-4B63-9D10-4D764B572590}" type="presOf" srcId="{E29F7E46-5DFD-486B-AB6D-352B54F7FB20}" destId="{7CBA58EC-D56B-4D1B-8978-16BBD9B5EA0F}" srcOrd="0" destOrd="0" presId="urn:microsoft.com/office/officeart/2005/8/layout/orgChart1"/>
-    <dgm:cxn modelId="{81EC4CD0-27D4-4823-A16F-82EAED2B7FA7}" type="presOf" srcId="{CA676D0E-25FC-4CD6-B761-D372CC2FCC6C}" destId="{4A9B94B5-A9EC-4C74-8A7D-8BED08038E46}" srcOrd="1" destOrd="0" presId="urn:microsoft.com/office/officeart/2005/8/layout/orgChart1"/>
-    <dgm:cxn modelId="{1CF5A4D4-350A-4AFF-9EF9-014009C93740}" type="presOf" srcId="{3DC6A3D2-CDF9-4F5A-9876-0F2DEDD11279}" destId="{A21E60CB-EA22-4C55-9395-96FECF91E4C6}" srcOrd="0" destOrd="0" presId="urn:microsoft.com/office/officeart/2005/8/layout/orgChart1"/>
-    <dgm:cxn modelId="{45AF2DD5-58A6-4719-BC82-7DA839CD23ED}" type="presOf" srcId="{243BDBE1-2FE9-4C8E-A385-3AD8A5BF89BD}" destId="{CFC266E7-0F4A-4DE7-85F7-ACC5BEAEEDF5}" srcOrd="1" destOrd="0" presId="urn:microsoft.com/office/officeart/2005/8/layout/orgChart1"/>
-    <dgm:cxn modelId="{F16FCCD8-A586-46D3-AA66-06C8A188B8FB}" type="presOf" srcId="{A28BF4FD-1AEB-47C7-A9D2-00AA1B6322A2}" destId="{4EE5DD70-13A2-4957-84D0-228E702F77E8}" srcOrd="0" destOrd="0" presId="urn:microsoft.com/office/officeart/2005/8/layout/orgChart1"/>
-    <dgm:cxn modelId="{AC5CF8E1-D4C9-4502-8448-6F6FE9C91F32}" srcId="{E56247F2-4418-4465-8D98-3520FC8A397A}" destId="{4153887A-7C09-4868-8A16-F1DC8B1F9BE1}" srcOrd="0" destOrd="0" parTransId="{21EBE5B0-88A1-4011-9952-19925FB4F575}" sibTransId="{44E1EC52-DB13-489C-AD47-10B8082F2B76}"/>
-    <dgm:cxn modelId="{0F8FF7E3-8A03-49DD-AFAA-3A961F55E726}" srcId="{CA676D0E-25FC-4CD6-B761-D372CC2FCC6C}" destId="{C614CBF1-8D6C-4EDC-9B6A-16421108DE8D}" srcOrd="0" destOrd="0" parTransId="{60CE8627-DEBF-45A7-B592-9018E9C0036C}" sibTransId="{891F58E5-5CD5-4FF7-9B1B-555A41B355F3}"/>
-    <dgm:cxn modelId="{87E985E7-E9C7-4DEA-B4A2-9653F42CDB16}" type="presOf" srcId="{AE42911C-D51F-4DF6-89F0-F8347349BD4A}" destId="{952DCA44-301A-4622-9797-D2422EA9EA1F}" srcOrd="0" destOrd="0" presId="urn:microsoft.com/office/officeart/2005/8/layout/orgChart1"/>
-    <dgm:cxn modelId="{4689FCE8-63AA-40E0-B202-B9536DCF94D4}" srcId="{48470791-4466-4A1A-AA22-B12984697F9E}" destId="{AD85836F-F8B4-43DD-92A0-E2ACB7C67940}" srcOrd="1" destOrd="0" parTransId="{6B1020C2-A50D-475C-829A-6197D2D3A637}" sibTransId="{776DF466-24AE-4D3C-90D3-95B956043A24}"/>
-    <dgm:cxn modelId="{35D4C9EB-D5BA-46C3-9D33-48683E5B2908}" type="presOf" srcId="{2D90A988-0052-4DDD-A7C4-449F76643177}" destId="{7107CFF1-9306-4C42-A6F8-893811FB1E9F}" srcOrd="0" destOrd="0" presId="urn:microsoft.com/office/officeart/2005/8/layout/orgChart1"/>
-    <dgm:cxn modelId="{72C8ABEF-F1A4-44ED-9DD9-33098E3BC988}" srcId="{43BEEC38-7CC6-473E-9D7D-8848B39465A8}" destId="{48470791-4466-4A1A-AA22-B12984697F9E}" srcOrd="4" destOrd="0" parTransId="{B6F87AFB-B023-4946-9DF6-74DD5F338723}" sibTransId="{7A60FDF3-7A72-468E-8595-12C3C45AD5D2}"/>
-    <dgm:cxn modelId="{09F9C3F1-155C-43C3-923F-22E3674C53FB}" type="presOf" srcId="{AE42911C-D51F-4DF6-89F0-F8347349BD4A}" destId="{6F6156AE-891B-483A-8466-C9A24BCD4274}" srcOrd="1" destOrd="0" presId="urn:microsoft.com/office/officeart/2005/8/layout/orgChart1"/>
-    <dgm:cxn modelId="{5A902FF8-CF2B-4DDE-B692-B0DAA6E2F1E1}" type="presOf" srcId="{9F93CC0E-99FC-4D96-A165-1F9DD7664DAC}" destId="{0EA6F398-A0C6-4334-A4AB-F44E31FFEC15}" srcOrd="1" destOrd="0" presId="urn:microsoft.com/office/officeart/2005/8/layout/orgChart1"/>
-    <dgm:cxn modelId="{8A773BF8-9958-49DD-97DC-361F70B8414B}" type="presOf" srcId="{461EECAE-3CAE-483C-A18E-BCF02789AC84}" destId="{3BA5A215-2E65-4BB5-A50A-541B120831DC}" srcOrd="0" destOrd="0" presId="urn:microsoft.com/office/officeart/2005/8/layout/orgChart1"/>
-    <dgm:cxn modelId="{C5362BFA-0CFA-463D-8E55-417FDF46B857}" type="presOf" srcId="{21EBE5B0-88A1-4011-9952-19925FB4F575}" destId="{F5C15BB2-2E62-4F21-B723-882E41217691}" srcOrd="0" destOrd="0" presId="urn:microsoft.com/office/officeart/2005/8/layout/orgChart1"/>
-    <dgm:cxn modelId="{5C2F29FC-7977-44DE-821B-A4C8183AA20C}" type="presOf" srcId="{237C92B2-85D1-4420-BF92-24BE02670E8F}" destId="{2BDA0C56-B46B-4C82-9F6F-0F4D8F3807D5}" srcOrd="0" destOrd="0" presId="urn:microsoft.com/office/officeart/2005/8/layout/orgChart1"/>
-    <dgm:cxn modelId="{5E0E70FE-7984-48DB-A32F-163F488B82F9}" type="presOf" srcId="{9F93CC0E-99FC-4D96-A165-1F9DD7664DAC}" destId="{224CF8D4-6778-4DEE-9293-CE17035098E7}" srcOrd="0" destOrd="0" presId="urn:microsoft.com/office/officeart/2005/8/layout/orgChart1"/>
-    <dgm:cxn modelId="{A6DFBAFF-293B-40CA-A6B1-65BDD584B921}" srcId="{E56247F2-4418-4465-8D98-3520FC8A397A}" destId="{1682C004-A59B-4510-BBA0-D7C4F924E4C9}" srcOrd="2" destOrd="0" parTransId="{750E7DFD-BD48-4957-931D-D9839AE231F5}" sibTransId="{E3B64730-2DC9-44A7-AAE9-3DD902C4D006}"/>
+    <dgm:cxn modelId="{4A1BE37C-A09C-432A-8089-9CFAC6AF6469}" type="presOf" srcId="{5367A845-1763-4A72-9B17-1D734FB80ED8}" destId="{C6A21B5B-4E57-4E23-AD0E-5EBF67E0C495}" srcOrd="1" destOrd="0" presId="urn:microsoft.com/office/officeart/2005/8/layout/orgChart1"/>
+    <dgm:cxn modelId="{ECB5CC88-B0D9-4718-A8FC-9DC86C13E16C}" type="presOf" srcId="{243E77AE-AB42-4E55-9031-6420603CF363}" destId="{618F0EDF-E3B3-409D-B44B-4729B4B7688E}" srcOrd="0" destOrd="0" presId="urn:microsoft.com/office/officeart/2005/8/layout/orgChart1"/>
+    <dgm:cxn modelId="{D8311B89-A9DC-4A61-AE15-9ABA916F2DAF}" type="presOf" srcId="{29D08D56-EB07-40F3-842B-FB1633165587}" destId="{C408FD46-9AFD-458A-8359-97740723A1D1}" srcOrd="0" destOrd="0" presId="urn:microsoft.com/office/officeart/2005/8/layout/orgChart1"/>
+    <dgm:cxn modelId="{BA85B68A-B132-4465-BDD7-80CF13B67EAB}" srcId="{43BEEC38-7CC6-473E-9D7D-8848B39465A8}" destId="{4E9674ED-1BEC-44AC-8A4B-9454D3515A98}" srcOrd="5" destOrd="0" parTransId="{20C5495C-61FC-45AC-8B3F-0FD888B66F2A}" sibTransId="{700D94A6-5F32-460D-94D4-5DC7C57B5EA5}"/>
+    <dgm:cxn modelId="{F8FF178B-2314-420F-A459-7BED55A25646}" type="presOf" srcId="{750FEC1F-E0AB-4B88-80F6-807EE3CFFDC9}" destId="{E773960A-233D-4910-BF8D-097DC6872415}" srcOrd="0" destOrd="0" presId="urn:microsoft.com/office/officeart/2005/8/layout/orgChart1"/>
+    <dgm:cxn modelId="{8B6D958C-8AC3-4641-8ABF-F74EAC5A2AD9}" type="presOf" srcId="{2226A197-1C04-483A-963B-490786A03587}" destId="{E325F55B-8826-4F96-93DE-2AEAA963F9EB}" srcOrd="1" destOrd="0" presId="urn:microsoft.com/office/officeart/2005/8/layout/orgChart1"/>
+    <dgm:cxn modelId="{4FB25397-89E9-434B-93B2-C97D5CBDEA3B}" srcId="{79BE7BA4-486A-4FB4-AEE3-B450A693F558}" destId="{50B9289C-2855-4217-BAAB-AFFECDFB0374}" srcOrd="2" destOrd="0" parTransId="{29D08D56-EB07-40F3-842B-FB1633165587}" sibTransId="{06C9C660-7210-46E6-92A3-9DEDE79F5AB1}"/>
+    <dgm:cxn modelId="{5EF8979A-8E38-4A6F-B35F-01CB76A18991}" type="presOf" srcId="{79BE7BA4-486A-4FB4-AEE3-B450A693F558}" destId="{BFA3D286-5E17-43FA-A3DD-AC0E04E6B484}" srcOrd="0" destOrd="0" presId="urn:microsoft.com/office/officeart/2005/8/layout/orgChart1"/>
+    <dgm:cxn modelId="{4494F39C-709B-49FD-9A9A-30DEDC6D2973}" type="presOf" srcId="{B4F3306F-86C3-4A2F-97BD-8EA927B81880}" destId="{107428E8-51C5-4804-AB58-813ACED7104D}" srcOrd="0" destOrd="0" presId="urn:microsoft.com/office/officeart/2005/8/layout/orgChart1"/>
+    <dgm:cxn modelId="{62DA6D9E-7ED7-4122-A868-697030890479}" srcId="{B5939EED-25C2-4543-87CB-DA6FEF76ED23}" destId="{7E924C13-E8FC-43DF-8980-A4D8AC790701}" srcOrd="0" destOrd="0" parTransId="{6090FEF0-BF2B-469F-86E7-0EFC5C2355C8}" sibTransId="{B7662C05-A39C-4974-BC4A-952AAA2B4F4D}"/>
+    <dgm:cxn modelId="{03D018A3-5321-472D-AAC4-9F382230B6EF}" type="presOf" srcId="{6090FEF0-BF2B-469F-86E7-0EFC5C2355C8}" destId="{D32FA34F-B293-4482-BD25-DBD104D3BF29}" srcOrd="0" destOrd="0" presId="urn:microsoft.com/office/officeart/2005/8/layout/orgChart1"/>
+    <dgm:cxn modelId="{6E1798A4-2CEB-43D2-9222-AEA698A799E4}" type="presOf" srcId="{1E40F29A-6823-4311-A3FB-A37546E3A76B}" destId="{4954F3E0-627C-4EFE-86CA-0BA698157A7A}" srcOrd="0" destOrd="0" presId="urn:microsoft.com/office/officeart/2005/8/layout/orgChart1"/>
+    <dgm:cxn modelId="{38A24EA6-F7BE-4667-A2C3-8C3FC9960671}" srcId="{83A2413B-5459-40F8-B693-2DBC01B20CDB}" destId="{8BB38099-0885-43FC-8157-6E1FF6C982CB}" srcOrd="1" destOrd="0" parTransId="{243E77AE-AB42-4E55-9031-6420603CF363}" sibTransId="{68B88EFF-E40E-4D82-B9DB-C6FFB14EAE20}"/>
+    <dgm:cxn modelId="{9A1695A6-104A-4407-A4B6-3D50C18720A1}" srcId="{212B08D8-AAE5-498D-92A4-397C75934A2E}" destId="{BBB6396B-30FF-4F01-8AF9-92030BCE4307}" srcOrd="1" destOrd="0" parTransId="{BED11F5E-F032-4FA4-B5BD-16D6BB295C40}" sibTransId="{01520F50-622E-4DCF-9422-FD6BA9ABD415}"/>
+    <dgm:cxn modelId="{DA0209A8-CB4D-4A18-92A1-9C4C910EB113}" type="presOf" srcId="{79BE7BA4-486A-4FB4-AEE3-B450A693F558}" destId="{50D012F2-B422-471B-99EB-5E31BD328DB0}" srcOrd="1" destOrd="0" presId="urn:microsoft.com/office/officeart/2005/8/layout/orgChart1"/>
+    <dgm:cxn modelId="{8EFE17A8-00EC-402E-9079-6F3F1169B6C6}" type="presOf" srcId="{8BB38099-0885-43FC-8157-6E1FF6C982CB}" destId="{F7D32464-421F-4EC4-BAA9-97A64A85BB0B}" srcOrd="1" destOrd="0" presId="urn:microsoft.com/office/officeart/2005/8/layout/orgChart1"/>
+    <dgm:cxn modelId="{4C6484A8-97E1-4672-B283-ADF103477390}" type="presOf" srcId="{BBB6396B-30FF-4F01-8AF9-92030BCE4307}" destId="{8FF12D2F-1500-4935-94F2-346F4AC0627F}" srcOrd="0" destOrd="0" presId="urn:microsoft.com/office/officeart/2005/8/layout/orgChart1"/>
+    <dgm:cxn modelId="{BCB801AA-5C85-462F-81FE-3958E3C138F3}" srcId="{43BEEC38-7CC6-473E-9D7D-8848B39465A8}" destId="{79BE7BA4-486A-4FB4-AEE3-B450A693F558}" srcOrd="2" destOrd="0" parTransId="{436FAA2D-D478-4F2D-9B1F-EF0FD4577951}" sibTransId="{A4812696-BEB1-4FD2-B702-634AEF723E51}"/>
+    <dgm:cxn modelId="{40537DAA-5818-4C4F-82E3-0F351AE3284D}" type="presOf" srcId="{8C5222B3-2578-4C82-89B5-0F65535DEE4B}" destId="{5B7018AB-F0A6-48A3-A42F-CAD5DFA7AF5F}" srcOrd="0" destOrd="0" presId="urn:microsoft.com/office/officeart/2005/8/layout/orgChart1"/>
+    <dgm:cxn modelId="{144B16AF-159A-4272-A88C-4C0F86DB99A8}" type="presOf" srcId="{5367A845-1763-4A72-9B17-1D734FB80ED8}" destId="{B4B74751-F2CC-4887-A512-6784A0C8FE6F}" srcOrd="0" destOrd="0" presId="urn:microsoft.com/office/officeart/2005/8/layout/orgChart1"/>
+    <dgm:cxn modelId="{B4E350B3-0B3D-4DE7-89C6-79609B435325}" type="presOf" srcId="{50B9289C-2855-4217-BAAB-AFFECDFB0374}" destId="{A1A84712-EBBD-4A0D-9283-26A7E8CBCA0C}" srcOrd="1" destOrd="0" presId="urn:microsoft.com/office/officeart/2005/8/layout/orgChart1"/>
+    <dgm:cxn modelId="{B38954B3-C696-4158-A150-484A2B636863}" type="presOf" srcId="{9D854626-DE7D-4A6D-A5ED-99F412549970}" destId="{0E836155-D56D-4F57-B1AE-203C4632B0A5}" srcOrd="1" destOrd="0" presId="urn:microsoft.com/office/officeart/2005/8/layout/orgChart1"/>
+    <dgm:cxn modelId="{835CE1B3-6517-4CD8-903C-1B3521300177}" type="presOf" srcId="{B09D60B9-225A-4C1C-8378-5CC81A044D9E}" destId="{7DA366F8-FEF9-470C-8AA8-F0AA20FF9532}" srcOrd="0" destOrd="0" presId="urn:microsoft.com/office/officeart/2005/8/layout/orgChart1"/>
+    <dgm:cxn modelId="{428A6AB4-6A04-4FFB-A872-221F8CCBF512}" type="presOf" srcId="{B5939EED-25C2-4543-87CB-DA6FEF76ED23}" destId="{C572E95C-36E8-4029-858F-B903EDCA1B97}" srcOrd="0" destOrd="0" presId="urn:microsoft.com/office/officeart/2005/8/layout/orgChart1"/>
+    <dgm:cxn modelId="{2359FAB4-03DA-408E-B0AF-6595D0FBE920}" srcId="{212B08D8-AAE5-498D-92A4-397C75934A2E}" destId="{2857925A-0F01-4DD8-924E-C6FCB0BCACA1}" srcOrd="0" destOrd="0" parTransId="{9792805B-4956-4287-9DED-4BAAABD51996}" sibTransId="{D56B0599-19D8-414F-9382-E9A68BC3D7A3}"/>
+    <dgm:cxn modelId="{6F427FB5-03A0-4552-A2CD-9B24DFBA2690}" type="presOf" srcId="{D8559360-CBCF-4DA1-AAE3-9DDCDA761DB4}" destId="{3C9654C3-C018-4683-A56E-3872AF9F9A01}" srcOrd="0" destOrd="0" presId="urn:microsoft.com/office/officeart/2005/8/layout/orgChart1"/>
+    <dgm:cxn modelId="{42B991B5-FD8E-42CD-BECE-CB69C32B4045}" type="presOf" srcId="{2857925A-0F01-4DD8-924E-C6FCB0BCACA1}" destId="{EC7A0E2C-1679-4A27-B7B7-80D5FD8409C7}" srcOrd="0" destOrd="0" presId="urn:microsoft.com/office/officeart/2005/8/layout/orgChart1"/>
+    <dgm:cxn modelId="{E56632B6-B449-4FB8-8D83-A3404BC8EEF9}" type="presOf" srcId="{5EBD9C79-C4F8-42C0-9FA4-C8FE31FD4B59}" destId="{B4A1C460-0636-44CB-B8F4-488337A2AE09}" srcOrd="0" destOrd="0" presId="urn:microsoft.com/office/officeart/2005/8/layout/orgChart1"/>
+    <dgm:cxn modelId="{FD8195B9-5F54-4EAE-92A3-B1CA07483FF9}" srcId="{79BE7BA4-486A-4FB4-AEE3-B450A693F558}" destId="{96F0549B-C84E-49C0-AE6C-5EE3A750914B}" srcOrd="0" destOrd="0" parTransId="{750FEC1F-E0AB-4B88-80F6-807EE3CFFDC9}" sibTransId="{96EA1586-F6D7-4657-9F3B-D89C8E4A9A42}"/>
+    <dgm:cxn modelId="{FD3BF6BE-BC41-43A0-9572-FDBB2FE19E33}" type="presOf" srcId="{96F0549B-C84E-49C0-AE6C-5EE3A750914B}" destId="{8AC8A675-5A35-4E7B-B17B-050352D98955}" srcOrd="0" destOrd="0" presId="urn:microsoft.com/office/officeart/2005/8/layout/orgChart1"/>
+    <dgm:cxn modelId="{A2431FC7-F55D-4711-A23B-7BB28EFD5051}" type="presOf" srcId="{0CFB1A97-55B2-44F0-A5EA-D4E2B334B814}" destId="{9026E906-4917-4896-B7DC-7C72511920C2}" srcOrd="1" destOrd="0" presId="urn:microsoft.com/office/officeart/2005/8/layout/orgChart1"/>
+    <dgm:cxn modelId="{370C5ACB-C70F-4D26-A91B-48114CD6A9FD}" type="presOf" srcId="{D2F39041-66EB-4542-A64B-804A583EB19A}" destId="{62129340-13E5-451D-A417-099CD09166E9}" srcOrd="0" destOrd="0" presId="urn:microsoft.com/office/officeart/2005/8/layout/orgChart1"/>
+    <dgm:cxn modelId="{8866E6CB-96C6-4759-8674-EA3458094BA6}" type="presOf" srcId="{15E418AD-327C-4449-A29F-9B37AA7CECBB}" destId="{5BC874EF-07FD-4B0C-8FC1-521D4DC111C3}" srcOrd="0" destOrd="0" presId="urn:microsoft.com/office/officeart/2005/8/layout/orgChart1"/>
+    <dgm:cxn modelId="{E77A5BD0-DCA9-4917-AFDC-0961618D3D7F}" type="presOf" srcId="{9792805B-4956-4287-9DED-4BAAABD51996}" destId="{A977874C-7385-4263-9DEA-20E514820611}" srcOrd="0" destOrd="0" presId="urn:microsoft.com/office/officeart/2005/8/layout/orgChart1"/>
+    <dgm:cxn modelId="{DFFDCDD6-5B69-4111-93AA-B0706915858B}" type="presOf" srcId="{83A2413B-5459-40F8-B693-2DBC01B20CDB}" destId="{D59BCC45-4363-475F-A2BE-15560C1C6CC4}" srcOrd="1" destOrd="0" presId="urn:microsoft.com/office/officeart/2005/8/layout/orgChart1"/>
+    <dgm:cxn modelId="{144E84DB-69D1-4E75-A862-227B8E15308E}" type="presOf" srcId="{0388B6C8-F32C-4FEB-A5CB-982639164461}" destId="{AD3309F5-89B6-44F9-8C5D-39211E53D26C}" srcOrd="0" destOrd="0" presId="urn:microsoft.com/office/officeart/2005/8/layout/orgChart1"/>
+    <dgm:cxn modelId="{2C5238DC-589E-4497-B1FD-8ABA1A1A9679}" type="presOf" srcId="{50B9289C-2855-4217-BAAB-AFFECDFB0374}" destId="{9330ACFB-854E-4FF5-824B-06AEDB52201D}" srcOrd="0" destOrd="0" presId="urn:microsoft.com/office/officeart/2005/8/layout/orgChart1"/>
+    <dgm:cxn modelId="{9EC0BBDD-BD58-447A-8BE9-816B36A9D86E}" type="presOf" srcId="{4E9674ED-1BEC-44AC-8A4B-9454D3515A98}" destId="{EDA2661C-3087-4531-8D44-254429ED9131}" srcOrd="1" destOrd="0" presId="urn:microsoft.com/office/officeart/2005/8/layout/orgChart1"/>
+    <dgm:cxn modelId="{ABFA6FE3-976E-4009-BCE5-D9CB14058E59}" type="presOf" srcId="{D8556934-EED9-4B66-9AA3-7D307DB9D240}" destId="{47E337B9-34AB-4DA8-9DEA-8970E1753E10}" srcOrd="0" destOrd="0" presId="urn:microsoft.com/office/officeart/2005/8/layout/orgChart1"/>
+    <dgm:cxn modelId="{F7E8E2E5-BBAC-45E7-94FB-664C145862B5}" type="presOf" srcId="{212B08D8-AAE5-498D-92A4-397C75934A2E}" destId="{6FE168D2-C893-44D0-A2AB-B7C7B16BEAB8}" srcOrd="1" destOrd="0" presId="urn:microsoft.com/office/officeart/2005/8/layout/orgChart1"/>
+    <dgm:cxn modelId="{803680E7-EDE6-4325-BDE9-DD1F7FDAAF03}" type="presOf" srcId="{D8556934-EED9-4B66-9AA3-7D307DB9D240}" destId="{273E4611-7049-4CA9-81E4-99FAA2063F98}" srcOrd="1" destOrd="0" presId="urn:microsoft.com/office/officeart/2005/8/layout/orgChart1"/>
+    <dgm:cxn modelId="{A64FCCE9-3147-48F3-BC4B-E5F02DE4F4CC}" srcId="{43BEEC38-7CC6-473E-9D7D-8848B39465A8}" destId="{D8556934-EED9-4B66-9AA3-7D307DB9D240}" srcOrd="1" destOrd="0" parTransId="{1B60C840-B235-4858-92C3-7AA48070C8A6}" sibTransId="{FAE1F2B4-E1E3-4E4F-B795-5C3B259951B9}"/>
+    <dgm:cxn modelId="{544E14F2-E891-43F4-85D4-0461D7E8234F}" type="presOf" srcId="{FABA9CF4-4DE4-4C5C-8A1D-063AC8166DB7}" destId="{69F35E21-B99B-489C-BD84-2C252A21C4A4}" srcOrd="0" destOrd="0" presId="urn:microsoft.com/office/officeart/2005/8/layout/orgChart1"/>
+    <dgm:cxn modelId="{C92B09F3-C006-40A6-883D-50B1C3D02F60}" type="presOf" srcId="{20C5495C-61FC-45AC-8B3F-0FD888B66F2A}" destId="{FE8C7ABB-9EBE-41F2-8DBC-90DA294D37D4}" srcOrd="0" destOrd="0" presId="urn:microsoft.com/office/officeart/2005/8/layout/orgChart1"/>
+    <dgm:cxn modelId="{46644FFB-EC21-4209-9088-D72D2A2B534D}" srcId="{43BEEC38-7CC6-473E-9D7D-8848B39465A8}" destId="{83A2413B-5459-40F8-B693-2DBC01B20CDB}" srcOrd="3" destOrd="0" parTransId="{0388B6C8-F32C-4FEB-A5CB-982639164461}" sibTransId="{E6620C5A-1D64-40FD-BC7A-7B5FCD7F2E24}"/>
+    <dgm:cxn modelId="{A746A9FC-15B4-41FF-894E-1D2C38925D3E}" srcId="{83A2413B-5459-40F8-B693-2DBC01B20CDB}" destId="{B09D60B9-225A-4C1C-8378-5CC81A044D9E}" srcOrd="0" destOrd="0" parTransId="{1E40F29A-6823-4311-A3FB-A37546E3A76B}" sibTransId="{8E2D1AB7-5176-4473-ACFB-9BB67EDF0683}"/>
     <dgm:cxn modelId="{BC3689C9-5A24-4FB9-BCE5-1A97BA92DD47}" type="presParOf" srcId="{D85E3E64-44A5-459C-A8A1-EC69B5BCA9F7}" destId="{A2AF7EFD-BD98-40BD-B57B-E4B8A085B8FC}" srcOrd="0" destOrd="0" presId="urn:microsoft.com/office/officeart/2005/8/layout/orgChart1"/>
     <dgm:cxn modelId="{BB27DF1F-B179-4A3A-8DEA-D38C999C248E}" type="presParOf" srcId="{A2AF7EFD-BD98-40BD-B57B-E4B8A085B8FC}" destId="{67AFD4F4-9BE2-4976-9656-CB1FB3981370}" srcOrd="0" destOrd="0" presId="urn:microsoft.com/office/officeart/2005/8/layout/orgChart1"/>
     <dgm:cxn modelId="{811ECD75-7288-4888-8F72-93F7CE0F23B3}" type="presParOf" srcId="{67AFD4F4-9BE2-4976-9656-CB1FB3981370}" destId="{950F6A26-5E56-4B3C-85F2-4D28969F4F0B}" srcOrd="0" destOrd="0" presId="urn:microsoft.com/office/officeart/2005/8/layout/orgChart1"/>
     <dgm:cxn modelId="{14FC4340-512C-4606-8F39-C9FAB1BF62E0}" type="presParOf" srcId="{67AFD4F4-9BE2-4976-9656-CB1FB3981370}" destId="{191A6427-1DEA-4F72-9EFE-9BED77972F93}" srcOrd="1" destOrd="0" presId="urn:microsoft.com/office/officeart/2005/8/layout/orgChart1"/>
     <dgm:cxn modelId="{A0603BB4-F33A-4683-B226-C4C379069A81}" type="presParOf" srcId="{A2AF7EFD-BD98-40BD-B57B-E4B8A085B8FC}" destId="{5FB323F3-85A9-4579-A999-C27E7D1AFB77}" srcOrd="1" destOrd="0" presId="urn:microsoft.com/office/officeart/2005/8/layout/orgChart1"/>
-    <dgm:cxn modelId="{FB7E1A6F-970A-45BA-BC9B-C05624E78857}" type="presParOf" srcId="{5FB323F3-85A9-4579-A999-C27E7D1AFB77}" destId="{3BA5A215-2E65-4BB5-A50A-541B120831DC}" srcOrd="0" destOrd="0" presId="urn:microsoft.com/office/officeart/2005/8/layout/orgChart1"/>
-    <dgm:cxn modelId="{F6263DE4-582C-440F-9D46-0EDA167BA085}" type="presParOf" srcId="{5FB323F3-85A9-4579-A999-C27E7D1AFB77}" destId="{0BDC7173-BA74-41AA-BA5F-A5546E6810A9}" srcOrd="1" destOrd="0" presId="urn:microsoft.com/office/officeart/2005/8/layout/orgChart1"/>
-    <dgm:cxn modelId="{048B8904-1504-4EFA-89F3-6F35281589C5}" type="presParOf" srcId="{0BDC7173-BA74-41AA-BA5F-A5546E6810A9}" destId="{A7809F3A-5684-4747-AD6D-482FAB25AEF0}" srcOrd="0" destOrd="0" presId="urn:microsoft.com/office/officeart/2005/8/layout/orgChart1"/>
-    <dgm:cxn modelId="{672EBC05-4FF7-450E-AFEC-6573EF404AC3}" type="presParOf" srcId="{A7809F3A-5684-4747-AD6D-482FAB25AEF0}" destId="{77F0FCBD-4652-4738-9929-6D18F8794312}" srcOrd="0" destOrd="0" presId="urn:microsoft.com/office/officeart/2005/8/layout/orgChart1"/>
-    <dgm:cxn modelId="{6FE82AB4-2B08-479A-A237-E8CA2C5CCA69}" type="presParOf" srcId="{A7809F3A-5684-4747-AD6D-482FAB25AEF0}" destId="{E75E3235-7E7C-43CD-B743-2E2DAC0AD4A3}" srcOrd="1" destOrd="0" presId="urn:microsoft.com/office/officeart/2005/8/layout/orgChart1"/>
-    <dgm:cxn modelId="{78685679-06CA-499B-8B55-54F8AD00D400}" type="presParOf" srcId="{0BDC7173-BA74-41AA-BA5F-A5546E6810A9}" destId="{0F7232FD-5B6B-4301-8538-C59D336ED7B7}" srcOrd="1" destOrd="0" presId="urn:microsoft.com/office/officeart/2005/8/layout/orgChart1"/>
-    <dgm:cxn modelId="{C6FF8CA7-C2DB-4CD1-8064-B524D454F98C}" type="presParOf" srcId="{0F7232FD-5B6B-4301-8538-C59D336ED7B7}" destId="{F5C15BB2-2E62-4F21-B723-882E41217691}" srcOrd="0" destOrd="0" presId="urn:microsoft.com/office/officeart/2005/8/layout/orgChart1"/>
-    <dgm:cxn modelId="{A4B1B942-3C17-4E84-B699-C8283065B86A}" type="presParOf" srcId="{0F7232FD-5B6B-4301-8538-C59D336ED7B7}" destId="{D794C43D-5345-4BBC-B44D-A0B37A09ECD0}" srcOrd="1" destOrd="0" presId="urn:microsoft.com/office/officeart/2005/8/layout/orgChart1"/>
-    <dgm:cxn modelId="{1CC435D3-5E0F-474E-81A2-9F5DCF2A99AE}" type="presParOf" srcId="{D794C43D-5345-4BBC-B44D-A0B37A09ECD0}" destId="{56DDA6B0-81E0-414D-84CD-11B06DD98FA5}" srcOrd="0" destOrd="0" presId="urn:microsoft.com/office/officeart/2005/8/layout/orgChart1"/>
-    <dgm:cxn modelId="{29D00E01-A96D-498C-9D60-A019F5F6F8D4}" type="presParOf" srcId="{56DDA6B0-81E0-414D-84CD-11B06DD98FA5}" destId="{FF011887-200F-4EAE-B520-0C0DD5B7B00B}" srcOrd="0" destOrd="0" presId="urn:microsoft.com/office/officeart/2005/8/layout/orgChart1"/>
-    <dgm:cxn modelId="{9ECBC367-A08B-4C59-B00A-5FADA42CE7D5}" type="presParOf" srcId="{56DDA6B0-81E0-414D-84CD-11B06DD98FA5}" destId="{8CFDFC6F-4753-4C24-AAD4-4EDDE9ACB237}" srcOrd="1" destOrd="0" presId="urn:microsoft.com/office/officeart/2005/8/layout/orgChart1"/>
-    <dgm:cxn modelId="{9BD66260-0A25-4F12-9C43-A02607AA339E}" type="presParOf" srcId="{D794C43D-5345-4BBC-B44D-A0B37A09ECD0}" destId="{7F89F7C5-CFA7-4C53-91CC-AA8EE09ED628}" srcOrd="1" destOrd="0" presId="urn:microsoft.com/office/officeart/2005/8/layout/orgChart1"/>
-    <dgm:cxn modelId="{48C6C53A-8B0F-44A1-B6B6-6E43EE6AF866}" type="presParOf" srcId="{D794C43D-5345-4BBC-B44D-A0B37A09ECD0}" destId="{59E3BA29-5073-4D49-A37B-97ED4C92A172}" srcOrd="2" destOrd="0" presId="urn:microsoft.com/office/officeart/2005/8/layout/orgChart1"/>
-    <dgm:cxn modelId="{77BC78FC-75F6-4767-846D-AFB4A780359C}" type="presParOf" srcId="{0F7232FD-5B6B-4301-8538-C59D336ED7B7}" destId="{C6129DA1-DE80-4743-9E5A-2D7E3B32184C}" srcOrd="2" destOrd="0" presId="urn:microsoft.com/office/officeart/2005/8/layout/orgChart1"/>
-    <dgm:cxn modelId="{4E1DF0C8-2C4A-434D-BA5D-A106AE607166}" type="presParOf" srcId="{0F7232FD-5B6B-4301-8538-C59D336ED7B7}" destId="{ABA789D1-4FDC-470F-957E-D03739C36163}" srcOrd="3" destOrd="0" presId="urn:microsoft.com/office/officeart/2005/8/layout/orgChart1"/>
-    <dgm:cxn modelId="{1167CE61-E186-4EE0-84AC-209878D719D9}" type="presParOf" srcId="{ABA789D1-4FDC-470F-957E-D03739C36163}" destId="{C58EBDC3-8668-4DE5-AA6A-3113D6E88233}" srcOrd="0" destOrd="0" presId="urn:microsoft.com/office/officeart/2005/8/layout/orgChart1"/>
-    <dgm:cxn modelId="{A69A7CC8-5C50-4F86-9CF9-E310DB207BB0}" type="presParOf" srcId="{C58EBDC3-8668-4DE5-AA6A-3113D6E88233}" destId="{224CF8D4-6778-4DEE-9293-CE17035098E7}" srcOrd="0" destOrd="0" presId="urn:microsoft.com/office/officeart/2005/8/layout/orgChart1"/>
-    <dgm:cxn modelId="{EC766675-8F96-4C4C-A5DF-B7F51C2E86D5}" type="presParOf" srcId="{C58EBDC3-8668-4DE5-AA6A-3113D6E88233}" destId="{0EA6F398-A0C6-4334-A4AB-F44E31FFEC15}" srcOrd="1" destOrd="0" presId="urn:microsoft.com/office/officeart/2005/8/layout/orgChart1"/>
-    <dgm:cxn modelId="{76D39530-7E52-4F76-93F7-8709CFA5723F}" type="presParOf" srcId="{ABA789D1-4FDC-470F-957E-D03739C36163}" destId="{D5AA00D2-A965-48A3-8D82-5A5EFE6DC75F}" srcOrd="1" destOrd="0" presId="urn:microsoft.com/office/officeart/2005/8/layout/orgChart1"/>
-    <dgm:cxn modelId="{1E937072-8FC0-4845-9F1F-6E3C99B13593}" type="presParOf" srcId="{ABA789D1-4FDC-470F-957E-D03739C36163}" destId="{76917607-2A80-43E0-8EC0-5FD729FFC6F9}" srcOrd="2" destOrd="0" presId="urn:microsoft.com/office/officeart/2005/8/layout/orgChart1"/>
-    <dgm:cxn modelId="{B99EB4E3-5294-42DD-A509-300C4DB79384}" type="presParOf" srcId="{0F7232FD-5B6B-4301-8538-C59D336ED7B7}" destId="{A6592390-FA93-4276-A516-23E2D8DBA968}" srcOrd="4" destOrd="0" presId="urn:microsoft.com/office/officeart/2005/8/layout/orgChart1"/>
-    <dgm:cxn modelId="{F6415B3F-57CA-4AE1-8A99-B5B1125FB8E3}" type="presParOf" srcId="{0F7232FD-5B6B-4301-8538-C59D336ED7B7}" destId="{DFABB6C7-44E4-4314-ABEC-DFA6D5C989F2}" srcOrd="5" destOrd="0" presId="urn:microsoft.com/office/officeart/2005/8/layout/orgChart1"/>
-    <dgm:cxn modelId="{0914D0C5-B820-43B7-BEAD-A37E1F09107C}" type="presParOf" srcId="{DFABB6C7-44E4-4314-ABEC-DFA6D5C989F2}" destId="{07D895A5-2F55-4349-82BA-F57551585315}" srcOrd="0" destOrd="0" presId="urn:microsoft.com/office/officeart/2005/8/layout/orgChart1"/>
-    <dgm:cxn modelId="{F5386601-C138-4CD5-B0A9-FB2E0BF503C6}" type="presParOf" srcId="{07D895A5-2F55-4349-82BA-F57551585315}" destId="{E37816A7-A816-4001-BC39-140BA2D9767F}" srcOrd="0" destOrd="0" presId="urn:microsoft.com/office/officeart/2005/8/layout/orgChart1"/>
-    <dgm:cxn modelId="{D3F28284-3153-4F43-BA85-F83D56480496}" type="presParOf" srcId="{07D895A5-2F55-4349-82BA-F57551585315}" destId="{C70C1BB5-2977-416D-8995-C33B3D50CC34}" srcOrd="1" destOrd="0" presId="urn:microsoft.com/office/officeart/2005/8/layout/orgChart1"/>
-    <dgm:cxn modelId="{1EFF352C-925A-42B1-9220-0A5F93278A93}" type="presParOf" srcId="{DFABB6C7-44E4-4314-ABEC-DFA6D5C989F2}" destId="{2151E0FD-2D51-4DDB-A643-5E979D77CA86}" srcOrd="1" destOrd="0" presId="urn:microsoft.com/office/officeart/2005/8/layout/orgChart1"/>
-    <dgm:cxn modelId="{5B2EDEAC-2688-45E2-B302-92FE9C97E932}" type="presParOf" srcId="{DFABB6C7-44E4-4314-ABEC-DFA6D5C989F2}" destId="{C994281D-DA38-4641-AC37-9FBC7C2A1C70}" srcOrd="2" destOrd="0" presId="urn:microsoft.com/office/officeart/2005/8/layout/orgChart1"/>
-    <dgm:cxn modelId="{F3A63E49-155E-4A03-97D4-F0074BF952A7}" type="presParOf" srcId="{0BDC7173-BA74-41AA-BA5F-A5546E6810A9}" destId="{3FA1869C-2CC4-47DD-84EB-55E291F280FF}" srcOrd="2" destOrd="0" presId="urn:microsoft.com/office/officeart/2005/8/layout/orgChart1"/>
-    <dgm:cxn modelId="{3E03F770-6227-4C23-A01D-690D6299B0CC}" type="presParOf" srcId="{5FB323F3-85A9-4579-A999-C27E7D1AFB77}" destId="{B21C7102-6FC9-416C-B8C1-B07AA5F89F54}" srcOrd="2" destOrd="0" presId="urn:microsoft.com/office/officeart/2005/8/layout/orgChart1"/>
-    <dgm:cxn modelId="{A95642DB-77C2-4D2F-BFB0-9DA12DE24B07}" type="presParOf" srcId="{5FB323F3-85A9-4579-A999-C27E7D1AFB77}" destId="{5AAA3AC6-BEAC-40B8-83E1-30B4B66F8B9C}" srcOrd="3" destOrd="0" presId="urn:microsoft.com/office/officeart/2005/8/layout/orgChart1"/>
-    <dgm:cxn modelId="{792CCB05-E84F-482C-B59F-4DF6F225BAC9}" type="presParOf" srcId="{5AAA3AC6-BEAC-40B8-83E1-30B4B66F8B9C}" destId="{F94D9A79-D6E6-4058-ADF9-5E67D9914430}" srcOrd="0" destOrd="0" presId="urn:microsoft.com/office/officeart/2005/8/layout/orgChart1"/>
-    <dgm:cxn modelId="{25E4F2A8-4A79-4D50-B58C-BE56F250B7F6}" type="presParOf" srcId="{F94D9A79-D6E6-4058-ADF9-5E67D9914430}" destId="{422A979F-5FE8-4BEA-9F04-3F553D709FBD}" srcOrd="0" destOrd="0" presId="urn:microsoft.com/office/officeart/2005/8/layout/orgChart1"/>
-    <dgm:cxn modelId="{7FE7F897-0D3C-44C7-BEAB-2D3370B01D17}" type="presParOf" srcId="{F94D9A79-D6E6-4058-ADF9-5E67D9914430}" destId="{4A9B94B5-A9EC-4C74-8A7D-8BED08038E46}" srcOrd="1" destOrd="0" presId="urn:microsoft.com/office/officeart/2005/8/layout/orgChart1"/>
-    <dgm:cxn modelId="{7A639D85-255A-44C9-A3B4-A60880907A45}" type="presParOf" srcId="{5AAA3AC6-BEAC-40B8-83E1-30B4B66F8B9C}" destId="{2664C136-D1E6-4541-9455-883B34FB2936}" srcOrd="1" destOrd="0" presId="urn:microsoft.com/office/officeart/2005/8/layout/orgChart1"/>
-    <dgm:cxn modelId="{78D0AF57-87E3-4F68-9BC8-71B88BB795FD}" type="presParOf" srcId="{2664C136-D1E6-4541-9455-883B34FB2936}" destId="{C057E67B-941C-486A-9ABC-2DC239680BCB}" srcOrd="0" destOrd="0" presId="urn:microsoft.com/office/officeart/2005/8/layout/orgChart1"/>
-    <dgm:cxn modelId="{372EE2E7-8458-4A33-83CF-176617A533F7}" type="presParOf" srcId="{2664C136-D1E6-4541-9455-883B34FB2936}" destId="{ABFD7708-4516-4CF4-8658-78CB6294891A}" srcOrd="1" destOrd="0" presId="urn:microsoft.com/office/officeart/2005/8/layout/orgChart1"/>
-    <dgm:cxn modelId="{920A2FEB-F4C2-4A62-A0CE-93387A8E9BB6}" type="presParOf" srcId="{ABFD7708-4516-4CF4-8658-78CB6294891A}" destId="{62DB3715-012B-41C2-A2C1-FE813B401AF9}" srcOrd="0" destOrd="0" presId="urn:microsoft.com/office/officeart/2005/8/layout/orgChart1"/>
-    <dgm:cxn modelId="{315FB852-8B02-4E3F-9B7B-46BC7C857F3E}" type="presParOf" srcId="{62DB3715-012B-41C2-A2C1-FE813B401AF9}" destId="{2DFF96E0-28D4-422F-BA74-DEF457A593A2}" srcOrd="0" destOrd="0" presId="urn:microsoft.com/office/officeart/2005/8/layout/orgChart1"/>
-    <dgm:cxn modelId="{4E70FEE0-7B6F-480F-982A-E922A7D1B69F}" type="presParOf" srcId="{62DB3715-012B-41C2-A2C1-FE813B401AF9}" destId="{9A99807F-E812-48B0-AD4D-70CA357C81EB}" srcOrd="1" destOrd="0" presId="urn:microsoft.com/office/officeart/2005/8/layout/orgChart1"/>
-    <dgm:cxn modelId="{B9239B04-5A4F-4A00-A13F-B022261D9433}" type="presParOf" srcId="{ABFD7708-4516-4CF4-8658-78CB6294891A}" destId="{8E9FA912-D544-4B13-A8C2-ACD3F39B1F5A}" srcOrd="1" destOrd="0" presId="urn:microsoft.com/office/officeart/2005/8/layout/orgChart1"/>
-    <dgm:cxn modelId="{6A575C16-7EE4-425F-9DCD-C3D6E4C98BDC}" type="presParOf" srcId="{ABFD7708-4516-4CF4-8658-78CB6294891A}" destId="{021B02F2-5341-4842-83DF-6E7FA26E86D9}" srcOrd="2" destOrd="0" presId="urn:microsoft.com/office/officeart/2005/8/layout/orgChart1"/>
-    <dgm:cxn modelId="{AC6EAF68-8673-47CF-A30B-CC9E9036DD3E}" type="presParOf" srcId="{2664C136-D1E6-4541-9455-883B34FB2936}" destId="{A7146CF6-5ECE-4CB4-9875-8AEC2AA5A794}" srcOrd="2" destOrd="0" presId="urn:microsoft.com/office/officeart/2005/8/layout/orgChart1"/>
-    <dgm:cxn modelId="{6BC796F5-9FB2-4327-89AA-24A269841392}" type="presParOf" srcId="{2664C136-D1E6-4541-9455-883B34FB2936}" destId="{F2864996-DCAB-47C7-AF52-9E4C28F18832}" srcOrd="3" destOrd="0" presId="urn:microsoft.com/office/officeart/2005/8/layout/orgChart1"/>
-    <dgm:cxn modelId="{847D244A-97B4-44BA-AAD5-7472F9F0AEF8}" type="presParOf" srcId="{F2864996-DCAB-47C7-AF52-9E4C28F18832}" destId="{36769CB1-08A8-4AD6-A830-3D6DFAAE292E}" srcOrd="0" destOrd="0" presId="urn:microsoft.com/office/officeart/2005/8/layout/orgChart1"/>
-    <dgm:cxn modelId="{8F4999D0-420E-4163-909C-A283E6FB14DA}" type="presParOf" srcId="{36769CB1-08A8-4AD6-A830-3D6DFAAE292E}" destId="{11E835CB-1B90-4F15-B357-B02324126E1B}" srcOrd="0" destOrd="0" presId="urn:microsoft.com/office/officeart/2005/8/layout/orgChart1"/>
-    <dgm:cxn modelId="{BE0E4FEF-11E1-40AE-BF77-0F9B971F754E}" type="presParOf" srcId="{36769CB1-08A8-4AD6-A830-3D6DFAAE292E}" destId="{52420ECD-3381-4CB6-A102-8D2F92FD16EE}" srcOrd="1" destOrd="0" presId="urn:microsoft.com/office/officeart/2005/8/layout/orgChart1"/>
-    <dgm:cxn modelId="{1ECE598E-248F-476A-942C-7D2381426BFB}" type="presParOf" srcId="{F2864996-DCAB-47C7-AF52-9E4C28F18832}" destId="{C1DEA981-88CE-4D88-9DC7-74282895DBDF}" srcOrd="1" destOrd="0" presId="urn:microsoft.com/office/officeart/2005/8/layout/orgChart1"/>
-    <dgm:cxn modelId="{A54771E9-DCB8-448C-A0C2-151466F53055}" type="presParOf" srcId="{F2864996-DCAB-47C7-AF52-9E4C28F18832}" destId="{7E4A1AB4-11D7-48BE-B865-3FFAA536279C}" srcOrd="2" destOrd="0" presId="urn:microsoft.com/office/officeart/2005/8/layout/orgChart1"/>
-    <dgm:cxn modelId="{64A960B3-FE5A-4B54-9412-8D1E2FD0BF7C}" type="presParOf" srcId="{2664C136-D1E6-4541-9455-883B34FB2936}" destId="{619A9818-4FC4-4F99-93AC-C255FC0C833D}" srcOrd="4" destOrd="0" presId="urn:microsoft.com/office/officeart/2005/8/layout/orgChart1"/>
-    <dgm:cxn modelId="{1C541D81-9A49-404C-B141-4F90CFF72588}" type="presParOf" srcId="{2664C136-D1E6-4541-9455-883B34FB2936}" destId="{4B00B4DC-7CCC-430A-AB8B-9D636ED1BDB8}" srcOrd="5" destOrd="0" presId="urn:microsoft.com/office/officeart/2005/8/layout/orgChart1"/>
-    <dgm:cxn modelId="{FBDA020D-621B-459D-A75C-A60E2C33EAA2}" type="presParOf" srcId="{4B00B4DC-7CCC-430A-AB8B-9D636ED1BDB8}" destId="{9703DA6D-6CB3-4B29-A7B5-0DC112FEB9CC}" srcOrd="0" destOrd="0" presId="urn:microsoft.com/office/officeart/2005/8/layout/orgChart1"/>
-    <dgm:cxn modelId="{6EF292F0-FBE1-4A54-A51D-F4740145857B}" type="presParOf" srcId="{9703DA6D-6CB3-4B29-A7B5-0DC112FEB9CC}" destId="{952DCA44-301A-4622-9797-D2422EA9EA1F}" srcOrd="0" destOrd="0" presId="urn:microsoft.com/office/officeart/2005/8/layout/orgChart1"/>
-    <dgm:cxn modelId="{2F3F0913-154C-4269-8787-611278632AA7}" type="presParOf" srcId="{9703DA6D-6CB3-4B29-A7B5-0DC112FEB9CC}" destId="{6F6156AE-891B-483A-8466-C9A24BCD4274}" srcOrd="1" destOrd="0" presId="urn:microsoft.com/office/officeart/2005/8/layout/orgChart1"/>
-    <dgm:cxn modelId="{64321299-968E-4BF4-B23E-09BDE6B3C4AF}" type="presParOf" srcId="{4B00B4DC-7CCC-430A-AB8B-9D636ED1BDB8}" destId="{B54EEAFC-3339-426D-A751-BF8C1EB4D19C}" srcOrd="1" destOrd="0" presId="urn:microsoft.com/office/officeart/2005/8/layout/orgChart1"/>
-    <dgm:cxn modelId="{89CEB82E-55C6-4999-89C0-88DDB8BEAB45}" type="presParOf" srcId="{4B00B4DC-7CCC-430A-AB8B-9D636ED1BDB8}" destId="{2B5FC112-2D99-4565-8759-DFAEE490F9B2}" srcOrd="2" destOrd="0" presId="urn:microsoft.com/office/officeart/2005/8/layout/orgChart1"/>
-    <dgm:cxn modelId="{3186E8F3-5529-4D89-9398-780745C7A8B3}" type="presParOf" srcId="{5AAA3AC6-BEAC-40B8-83E1-30B4B66F8B9C}" destId="{B4198749-3D4B-4A12-9FAB-1FB13CD16177}" srcOrd="2" destOrd="0" presId="urn:microsoft.com/office/officeart/2005/8/layout/orgChart1"/>
-    <dgm:cxn modelId="{3388EF3C-9BA6-4172-8C0C-A0F654905B39}" type="presParOf" srcId="{5FB323F3-85A9-4579-A999-C27E7D1AFB77}" destId="{6802F093-A9ED-4974-BE45-4DBD87998B43}" srcOrd="4" destOrd="0" presId="urn:microsoft.com/office/officeart/2005/8/layout/orgChart1"/>
-    <dgm:cxn modelId="{EB0E9E8F-F2DE-4F13-81FC-02A678D0CFF7}" type="presParOf" srcId="{5FB323F3-85A9-4579-A999-C27E7D1AFB77}" destId="{79BC8F08-488B-4B4F-ABB8-E6690369FEED}" srcOrd="5" destOrd="0" presId="urn:microsoft.com/office/officeart/2005/8/layout/orgChart1"/>
-    <dgm:cxn modelId="{EC9C5D4B-8007-48D6-8911-C0959276AA17}" type="presParOf" srcId="{79BC8F08-488B-4B4F-ABB8-E6690369FEED}" destId="{97BBE11F-D859-4DD1-B836-992C0747D84C}" srcOrd="0" destOrd="0" presId="urn:microsoft.com/office/officeart/2005/8/layout/orgChart1"/>
-    <dgm:cxn modelId="{80D31E1B-4C72-4175-8D65-5AF052F191AC}" type="presParOf" srcId="{97BBE11F-D859-4DD1-B836-992C0747D84C}" destId="{C0AE311B-A54E-46A1-8490-6EFD5D90374E}" srcOrd="0" destOrd="0" presId="urn:microsoft.com/office/officeart/2005/8/layout/orgChart1"/>
-    <dgm:cxn modelId="{EF1746E9-E92C-4C77-A6A6-B1590348786B}" type="presParOf" srcId="{97BBE11F-D859-4DD1-B836-992C0747D84C}" destId="{D772A669-8724-4D0B-93F3-87B87088AD31}" srcOrd="1" destOrd="0" presId="urn:microsoft.com/office/officeart/2005/8/layout/orgChart1"/>
-    <dgm:cxn modelId="{2C43FACA-8D26-4B2B-AC50-4249334BB5B2}" type="presParOf" srcId="{79BC8F08-488B-4B4F-ABB8-E6690369FEED}" destId="{9FB5E8DA-C1FC-46A4-88F7-4ACACB7DBB02}" srcOrd="1" destOrd="0" presId="urn:microsoft.com/office/officeart/2005/8/layout/orgChart1"/>
-    <dgm:cxn modelId="{5106FD85-8856-4AB2-9471-F8FDF273D8D9}" type="presParOf" srcId="{9FB5E8DA-C1FC-46A4-88F7-4ACACB7DBB02}" destId="{966A44B2-6B42-484C-99B9-833CD4C8214B}" srcOrd="0" destOrd="0" presId="urn:microsoft.com/office/officeart/2005/8/layout/orgChart1"/>
-    <dgm:cxn modelId="{43CD519D-A4CA-474F-AA60-09881DF117B4}" type="presParOf" srcId="{9FB5E8DA-C1FC-46A4-88F7-4ACACB7DBB02}" destId="{05E3D544-5C0E-46A9-915A-7F23DD60EDB8}" srcOrd="1" destOrd="0" presId="urn:microsoft.com/office/officeart/2005/8/layout/orgChart1"/>
-    <dgm:cxn modelId="{5C6D5829-546A-4EA8-815A-FE944911D527}" type="presParOf" srcId="{05E3D544-5C0E-46A9-915A-7F23DD60EDB8}" destId="{FDDCAFCE-F4BA-4406-AA05-F591295BC675}" srcOrd="0" destOrd="0" presId="urn:microsoft.com/office/officeart/2005/8/layout/orgChart1"/>
-    <dgm:cxn modelId="{3B5AAAA4-A331-434A-B783-C908C0997133}" type="presParOf" srcId="{FDDCAFCE-F4BA-4406-AA05-F591295BC675}" destId="{4EE5DD70-13A2-4957-84D0-228E702F77E8}" srcOrd="0" destOrd="0" presId="urn:microsoft.com/office/officeart/2005/8/layout/orgChart1"/>
-    <dgm:cxn modelId="{FACD7A25-DCE8-4D4F-B9FC-8F3906883889}" type="presParOf" srcId="{FDDCAFCE-F4BA-4406-AA05-F591295BC675}" destId="{4C37788D-4B1A-4BE7-9996-E8DEFA9C5E6F}" srcOrd="1" destOrd="0" presId="urn:microsoft.com/office/officeart/2005/8/layout/orgChart1"/>
-    <dgm:cxn modelId="{532B4D05-9C9E-46FE-B301-027A815C5DC7}" type="presParOf" srcId="{05E3D544-5C0E-46A9-915A-7F23DD60EDB8}" destId="{1C0B867A-0C36-4816-B2A8-BC3753AE2D2E}" srcOrd="1" destOrd="0" presId="urn:microsoft.com/office/officeart/2005/8/layout/orgChart1"/>
-    <dgm:cxn modelId="{DB34466D-AC7F-4982-82EF-786FD1E229D1}" type="presParOf" srcId="{05E3D544-5C0E-46A9-915A-7F23DD60EDB8}" destId="{3FEC11DC-2A1F-462F-8656-5BF3F517C0BD}" srcOrd="2" destOrd="0" presId="urn:microsoft.com/office/officeart/2005/8/layout/orgChart1"/>
-    <dgm:cxn modelId="{5D6A29C3-50B9-4E0D-A880-B21B6FD7323F}" type="presParOf" srcId="{9FB5E8DA-C1FC-46A4-88F7-4ACACB7DBB02}" destId="{FB0DD9D4-EFE2-4990-90CF-CEE4D2DE3206}" srcOrd="2" destOrd="0" presId="urn:microsoft.com/office/officeart/2005/8/layout/orgChart1"/>
-    <dgm:cxn modelId="{FF0C3856-085F-4999-BF52-396EEB29A198}" type="presParOf" srcId="{9FB5E8DA-C1FC-46A4-88F7-4ACACB7DBB02}" destId="{2548E7AD-61DE-4758-98E6-08CCEF2AA50C}" srcOrd="3" destOrd="0" presId="urn:microsoft.com/office/officeart/2005/8/layout/orgChart1"/>
-    <dgm:cxn modelId="{23C231A6-26EB-4FA3-9B7B-8F00323B7316}" type="presParOf" srcId="{2548E7AD-61DE-4758-98E6-08CCEF2AA50C}" destId="{E68890D0-208C-4869-96E4-6A62C22CB6EE}" srcOrd="0" destOrd="0" presId="urn:microsoft.com/office/officeart/2005/8/layout/orgChart1"/>
-    <dgm:cxn modelId="{EDA7D1C5-7C5E-4241-BF9B-D158986F5E65}" type="presParOf" srcId="{E68890D0-208C-4869-96E4-6A62C22CB6EE}" destId="{4DAA635E-9422-429B-A96A-79D41F89117D}" srcOrd="0" destOrd="0" presId="urn:microsoft.com/office/officeart/2005/8/layout/orgChart1"/>
-    <dgm:cxn modelId="{83730D17-888C-4587-A38E-99C649C4C7D5}" type="presParOf" srcId="{E68890D0-208C-4869-96E4-6A62C22CB6EE}" destId="{CFC266E7-0F4A-4DE7-85F7-ACC5BEAEEDF5}" srcOrd="1" destOrd="0" presId="urn:microsoft.com/office/officeart/2005/8/layout/orgChart1"/>
-    <dgm:cxn modelId="{022F4752-D40A-4417-9CAB-0C7E241F9331}" type="presParOf" srcId="{2548E7AD-61DE-4758-98E6-08CCEF2AA50C}" destId="{AA216567-DB6D-4AC6-A9A9-E4050895DA02}" srcOrd="1" destOrd="0" presId="urn:microsoft.com/office/officeart/2005/8/layout/orgChart1"/>
-    <dgm:cxn modelId="{2EFC6274-1987-41F8-B4CC-2BEC013C2190}" type="presParOf" srcId="{2548E7AD-61DE-4758-98E6-08CCEF2AA50C}" destId="{1454D9DB-7FF5-4D55-B657-7B4D49458E91}" srcOrd="2" destOrd="0" presId="urn:microsoft.com/office/officeart/2005/8/layout/orgChart1"/>
-    <dgm:cxn modelId="{3B9115F3-DE99-495C-9AA0-E53A05EDD308}" type="presParOf" srcId="{79BC8F08-488B-4B4F-ABB8-E6690369FEED}" destId="{9AC3CD71-223D-431E-99B9-8AA84268B926}" srcOrd="2" destOrd="0" presId="urn:microsoft.com/office/officeart/2005/8/layout/orgChart1"/>
-    <dgm:cxn modelId="{382A279C-0F25-4BD7-AF95-BCEAE057CD56}" type="presParOf" srcId="{5FB323F3-85A9-4579-A999-C27E7D1AFB77}" destId="{276C902D-7898-44B6-AB6D-C5ED8E6194E4}" srcOrd="6" destOrd="0" presId="urn:microsoft.com/office/officeart/2005/8/layout/orgChart1"/>
-    <dgm:cxn modelId="{DAD96962-26C5-40C9-8B12-8BD2F418445A}" type="presParOf" srcId="{5FB323F3-85A9-4579-A999-C27E7D1AFB77}" destId="{A8F0E14C-14F9-4839-81AA-13BF494FFC45}" srcOrd="7" destOrd="0" presId="urn:microsoft.com/office/officeart/2005/8/layout/orgChart1"/>
-    <dgm:cxn modelId="{ADAA72F1-D939-4821-98FE-AAE348EF7263}" type="presParOf" srcId="{A8F0E14C-14F9-4839-81AA-13BF494FFC45}" destId="{F0450CC8-B46F-4510-92DB-4F43199AAFA9}" srcOrd="0" destOrd="0" presId="urn:microsoft.com/office/officeart/2005/8/layout/orgChart1"/>
-    <dgm:cxn modelId="{6D0ADEC1-1EDB-45C7-B701-B931ABC4FFE4}" type="presParOf" srcId="{F0450CC8-B46F-4510-92DB-4F43199AAFA9}" destId="{A21E60CB-EA22-4C55-9395-96FECF91E4C6}" srcOrd="0" destOrd="0" presId="urn:microsoft.com/office/officeart/2005/8/layout/orgChart1"/>
-    <dgm:cxn modelId="{151CB0B1-77E9-4326-9BBA-58D62A33C4CE}" type="presParOf" srcId="{F0450CC8-B46F-4510-92DB-4F43199AAFA9}" destId="{2BE10AB7-3353-48BC-9748-99AA12C106D7}" srcOrd="1" destOrd="0" presId="urn:microsoft.com/office/officeart/2005/8/layout/orgChart1"/>
-    <dgm:cxn modelId="{944FC1B3-3862-434C-9833-FF847CD4BC37}" type="presParOf" srcId="{A8F0E14C-14F9-4839-81AA-13BF494FFC45}" destId="{45D890B7-CF8A-4DFB-A4F2-8CC7AF75F8C2}" srcOrd="1" destOrd="0" presId="urn:microsoft.com/office/officeart/2005/8/layout/orgChart1"/>
-    <dgm:cxn modelId="{231500C7-32D2-4584-BBBE-AE53C0F94C32}" type="presParOf" srcId="{45D890B7-CF8A-4DFB-A4F2-8CC7AF75F8C2}" destId="{7107CFF1-9306-4C42-A6F8-893811FB1E9F}" srcOrd="0" destOrd="0" presId="urn:microsoft.com/office/officeart/2005/8/layout/orgChart1"/>
-    <dgm:cxn modelId="{C80DA517-25D5-440F-91C9-91E115806B2C}" type="presParOf" srcId="{45D890B7-CF8A-4DFB-A4F2-8CC7AF75F8C2}" destId="{42D131E8-B20A-47ED-A0A3-51CAFD0D7E4C}" srcOrd="1" destOrd="0" presId="urn:microsoft.com/office/officeart/2005/8/layout/orgChart1"/>
-    <dgm:cxn modelId="{DD4AEE62-5892-4BF0-B45A-9F2C39619E52}" type="presParOf" srcId="{42D131E8-B20A-47ED-A0A3-51CAFD0D7E4C}" destId="{CF7827C3-9872-4255-B772-C4C6EBC3EEB4}" srcOrd="0" destOrd="0" presId="urn:microsoft.com/office/officeart/2005/8/layout/orgChart1"/>
-    <dgm:cxn modelId="{076DA9EA-9848-4AAB-9F61-41B544957EB2}" type="presParOf" srcId="{CF7827C3-9872-4255-B772-C4C6EBC3EEB4}" destId="{DF98FE56-85DB-4358-80A2-CBDD063F0164}" srcOrd="0" destOrd="0" presId="urn:microsoft.com/office/officeart/2005/8/layout/orgChart1"/>
-    <dgm:cxn modelId="{0BC5FEEE-5B56-41CE-9623-2E5B3B040DC3}" type="presParOf" srcId="{CF7827C3-9872-4255-B772-C4C6EBC3EEB4}" destId="{B07AE7FE-56B9-41BD-8D76-BC3DA33DEF12}" srcOrd="1" destOrd="0" presId="urn:microsoft.com/office/officeart/2005/8/layout/orgChart1"/>
-    <dgm:cxn modelId="{260E8079-D1AC-4127-B3AD-A7E34D1C9896}" type="presParOf" srcId="{42D131E8-B20A-47ED-A0A3-51CAFD0D7E4C}" destId="{785FE5C3-3B71-4FA8-85F3-9F995A3C398C}" srcOrd="1" destOrd="0" presId="urn:microsoft.com/office/officeart/2005/8/layout/orgChart1"/>
-    <dgm:cxn modelId="{049C22A3-2BE0-47AB-B53F-C18621B00DC1}" type="presParOf" srcId="{42D131E8-B20A-47ED-A0A3-51CAFD0D7E4C}" destId="{2AEEDC4E-A4B7-486A-B4E1-38486187241B}" srcOrd="2" destOrd="0" presId="urn:microsoft.com/office/officeart/2005/8/layout/orgChart1"/>
-    <dgm:cxn modelId="{F488A878-8BFB-432B-B2BC-0A2DF03CC28C}" type="presParOf" srcId="{45D890B7-CF8A-4DFB-A4F2-8CC7AF75F8C2}" destId="{786BE3A1-3D8B-431A-8109-5E4E25A0DEB3}" srcOrd="2" destOrd="0" presId="urn:microsoft.com/office/officeart/2005/8/layout/orgChart1"/>
-    <dgm:cxn modelId="{789A0EAF-219B-4CD5-9D85-69DB3CD62FF7}" type="presParOf" srcId="{45D890B7-CF8A-4DFB-A4F2-8CC7AF75F8C2}" destId="{8DBC56ED-8A2E-4A3D-A1C7-27F1AC405DD1}" srcOrd="3" destOrd="0" presId="urn:microsoft.com/office/officeart/2005/8/layout/orgChart1"/>
-    <dgm:cxn modelId="{ECC950E6-5213-4F38-863B-0F42B05B0BCF}" type="presParOf" srcId="{8DBC56ED-8A2E-4A3D-A1C7-27F1AC405DD1}" destId="{B6A6DB32-D678-4B09-AE00-3335E95FA138}" srcOrd="0" destOrd="0" presId="urn:microsoft.com/office/officeart/2005/8/layout/orgChart1"/>
-    <dgm:cxn modelId="{9D39CB1D-DA8B-4240-BC12-A42F1770E070}" type="presParOf" srcId="{B6A6DB32-D678-4B09-AE00-3335E95FA138}" destId="{54F59F0D-36B0-4DC2-8445-F4ACABB08940}" srcOrd="0" destOrd="0" presId="urn:microsoft.com/office/officeart/2005/8/layout/orgChart1"/>
-    <dgm:cxn modelId="{40867BA0-3A89-4F5A-9930-8F1633B75C49}" type="presParOf" srcId="{B6A6DB32-D678-4B09-AE00-3335E95FA138}" destId="{B5513C81-5B99-48D5-AE48-78ABE61BD8BE}" srcOrd="1" destOrd="0" presId="urn:microsoft.com/office/officeart/2005/8/layout/orgChart1"/>
-    <dgm:cxn modelId="{BE44E682-79B1-4EDA-8B30-5ABB03CE88D0}" type="presParOf" srcId="{8DBC56ED-8A2E-4A3D-A1C7-27F1AC405DD1}" destId="{957AAF68-EA3A-4E26-B4E9-0CF25EB1BF3F}" srcOrd="1" destOrd="0" presId="urn:microsoft.com/office/officeart/2005/8/layout/orgChart1"/>
-    <dgm:cxn modelId="{A3A4C19B-3F0B-44DC-8E1D-16F23DAD2A35}" type="presParOf" srcId="{8DBC56ED-8A2E-4A3D-A1C7-27F1AC405DD1}" destId="{9392BB3D-B169-48CB-9E92-1F2D9F6C6914}" srcOrd="2" destOrd="0" presId="urn:microsoft.com/office/officeart/2005/8/layout/orgChart1"/>
-    <dgm:cxn modelId="{9457BC5E-1EA7-4D7A-897C-052F838A20E4}" type="presParOf" srcId="{A8F0E14C-14F9-4839-81AA-13BF494FFC45}" destId="{BB20E16B-17CA-4CA4-8D45-DC3B643B3745}" srcOrd="2" destOrd="0" presId="urn:microsoft.com/office/officeart/2005/8/layout/orgChart1"/>
-    <dgm:cxn modelId="{84031C1F-CB93-4D05-9A97-E4975136735D}" type="presParOf" srcId="{5FB323F3-85A9-4579-A999-C27E7D1AFB77}" destId="{A74D5D60-D248-4C6A-8420-6929AD633CCA}" srcOrd="8" destOrd="0" presId="urn:microsoft.com/office/officeart/2005/8/layout/orgChart1"/>
-    <dgm:cxn modelId="{42A4A7D8-83EF-4552-9DDE-1D63771C478A}" type="presParOf" srcId="{5FB323F3-85A9-4579-A999-C27E7D1AFB77}" destId="{97BB8B99-1237-463A-AEA3-6ED97980128D}" srcOrd="9" destOrd="0" presId="urn:microsoft.com/office/officeart/2005/8/layout/orgChart1"/>
-    <dgm:cxn modelId="{6E45D3B9-1431-4C28-B718-543F84548C2D}" type="presParOf" srcId="{97BB8B99-1237-463A-AEA3-6ED97980128D}" destId="{52BB468F-BBDE-452D-A3F0-1447B3A5857C}" srcOrd="0" destOrd="0" presId="urn:microsoft.com/office/officeart/2005/8/layout/orgChart1"/>
-    <dgm:cxn modelId="{B8460E2F-AB3B-4CBE-97AD-225AD0F0EDCB}" type="presParOf" srcId="{52BB468F-BBDE-452D-A3F0-1447B3A5857C}" destId="{17CA71A5-2C54-4DCF-9B36-EAAD744C789C}" srcOrd="0" destOrd="0" presId="urn:microsoft.com/office/officeart/2005/8/layout/orgChart1"/>
-    <dgm:cxn modelId="{945E30B7-2EB6-44E2-9FBB-4F23E1FA023B}" type="presParOf" srcId="{52BB468F-BBDE-452D-A3F0-1447B3A5857C}" destId="{D5B2FA2B-EAC4-4B36-B9B6-7D4A6E146C24}" srcOrd="1" destOrd="0" presId="urn:microsoft.com/office/officeart/2005/8/layout/orgChart1"/>
-    <dgm:cxn modelId="{2EC51156-AE64-40A8-A06E-CF35E7D613B5}" type="presParOf" srcId="{97BB8B99-1237-463A-AEA3-6ED97980128D}" destId="{AB57A5A1-20DC-4907-9974-1BBE34F6A08E}" srcOrd="1" destOrd="0" presId="urn:microsoft.com/office/officeart/2005/8/layout/orgChart1"/>
-    <dgm:cxn modelId="{220D2090-BBF1-4FC4-AF50-51F2FE23EFD2}" type="presParOf" srcId="{AB57A5A1-20DC-4907-9974-1BBE34F6A08E}" destId="{03FB3CFF-1AC1-4A94-B0A2-E22BE7DD1CD6}" srcOrd="0" destOrd="0" presId="urn:microsoft.com/office/officeart/2005/8/layout/orgChart1"/>
-    <dgm:cxn modelId="{007DDCA1-7653-4082-999F-F4E8CC56E788}" type="presParOf" srcId="{AB57A5A1-20DC-4907-9974-1BBE34F6A08E}" destId="{93A2B05B-4245-425C-AB33-B137A8F356E7}" srcOrd="1" destOrd="0" presId="urn:microsoft.com/office/officeart/2005/8/layout/orgChart1"/>
-    <dgm:cxn modelId="{4613EA82-2BD8-40E1-9D28-E17942BD2A18}" type="presParOf" srcId="{93A2B05B-4245-425C-AB33-B137A8F356E7}" destId="{171C6A8F-665C-432C-A58E-09DF74F93AE7}" srcOrd="0" destOrd="0" presId="urn:microsoft.com/office/officeart/2005/8/layout/orgChart1"/>
-    <dgm:cxn modelId="{FC97761D-6DC5-447A-A687-801E781006FD}" type="presParOf" srcId="{171C6A8F-665C-432C-A58E-09DF74F93AE7}" destId="{B2D67CC7-2C5C-4B30-9B7B-9D967A7D7C64}" srcOrd="0" destOrd="0" presId="urn:microsoft.com/office/officeart/2005/8/layout/orgChart1"/>
-    <dgm:cxn modelId="{FED3F9A1-80B8-4F0B-BFF3-7E19064E6096}" type="presParOf" srcId="{171C6A8F-665C-432C-A58E-09DF74F93AE7}" destId="{B942F297-6FC6-4501-91E5-30C3D0FB6033}" srcOrd="1" destOrd="0" presId="urn:microsoft.com/office/officeart/2005/8/layout/orgChart1"/>
-    <dgm:cxn modelId="{32AF65A9-7A81-49CC-AA31-02F31DCD3366}" type="presParOf" srcId="{93A2B05B-4245-425C-AB33-B137A8F356E7}" destId="{9FA571F8-DEAE-47FA-AC95-DBB19C79159D}" srcOrd="1" destOrd="0" presId="urn:microsoft.com/office/officeart/2005/8/layout/orgChart1"/>
-    <dgm:cxn modelId="{28596CD1-C975-4F42-BCAD-71DA662A1ACB}" type="presParOf" srcId="{93A2B05B-4245-425C-AB33-B137A8F356E7}" destId="{EE28B6F3-0A85-4948-A8DB-48A0D250E670}" srcOrd="2" destOrd="0" presId="urn:microsoft.com/office/officeart/2005/8/layout/orgChart1"/>
-    <dgm:cxn modelId="{CCD84CAA-7B8A-4E42-B7B6-D8B45CFA9C3C}" type="presParOf" srcId="{AB57A5A1-20DC-4907-9974-1BBE34F6A08E}" destId="{C668ED8F-DC91-418E-9B66-8F26F88EDBD5}" srcOrd="2" destOrd="0" presId="urn:microsoft.com/office/officeart/2005/8/layout/orgChart1"/>
-    <dgm:cxn modelId="{D25E23EE-499E-4B0E-8B1B-460B439C3E87}" type="presParOf" srcId="{AB57A5A1-20DC-4907-9974-1BBE34F6A08E}" destId="{DB8A7E9A-C3CB-436C-85A9-E07E54D32081}" srcOrd="3" destOrd="0" presId="urn:microsoft.com/office/officeart/2005/8/layout/orgChart1"/>
-    <dgm:cxn modelId="{998D9210-34A3-46F2-8759-502170A7ACCF}" type="presParOf" srcId="{DB8A7E9A-C3CB-436C-85A9-E07E54D32081}" destId="{1F5BB630-5823-4BB4-A496-45045FD09063}" srcOrd="0" destOrd="0" presId="urn:microsoft.com/office/officeart/2005/8/layout/orgChart1"/>
-    <dgm:cxn modelId="{70D25C95-55F1-4670-8F2F-46D5B044489E}" type="presParOf" srcId="{1F5BB630-5823-4BB4-A496-45045FD09063}" destId="{271E3700-3A56-4716-9AE0-B6802DB5054E}" srcOrd="0" destOrd="0" presId="urn:microsoft.com/office/officeart/2005/8/layout/orgChart1"/>
-    <dgm:cxn modelId="{625551B4-73AA-4AAA-83D8-58EB3F48CD97}" type="presParOf" srcId="{1F5BB630-5823-4BB4-A496-45045FD09063}" destId="{CC188F86-E0B4-42EE-90DF-FD3F5476AB94}" srcOrd="1" destOrd="0" presId="urn:microsoft.com/office/officeart/2005/8/layout/orgChart1"/>
-    <dgm:cxn modelId="{1FC3D8F0-62E0-4AE4-AD2B-1EBA9A64434E}" type="presParOf" srcId="{DB8A7E9A-C3CB-436C-85A9-E07E54D32081}" destId="{39E20484-09DD-402F-ADBD-5955BC86236A}" srcOrd="1" destOrd="0" presId="urn:microsoft.com/office/officeart/2005/8/layout/orgChart1"/>
-    <dgm:cxn modelId="{DA09CF79-7DBE-454C-AFBC-462EC570A8A6}" type="presParOf" srcId="{DB8A7E9A-C3CB-436C-85A9-E07E54D32081}" destId="{C49329A1-67FB-4987-8420-3DD9B05A174B}" srcOrd="2" destOrd="0" presId="urn:microsoft.com/office/officeart/2005/8/layout/orgChart1"/>
-    <dgm:cxn modelId="{CEFBFF3C-AD5B-44C2-A079-58147D216690}" type="presParOf" srcId="{AB57A5A1-20DC-4907-9974-1BBE34F6A08E}" destId="{DD4B0862-35F5-4FFD-B55F-F01FD05606F6}" srcOrd="4" destOrd="0" presId="urn:microsoft.com/office/officeart/2005/8/layout/orgChart1"/>
-    <dgm:cxn modelId="{D0426A51-67D0-4AE4-8D64-5D56538F2553}" type="presParOf" srcId="{AB57A5A1-20DC-4907-9974-1BBE34F6A08E}" destId="{85517ED6-1953-4AAF-9EB8-330F7835E944}" srcOrd="5" destOrd="0" presId="urn:microsoft.com/office/officeart/2005/8/layout/orgChart1"/>
-    <dgm:cxn modelId="{1DDA6EEF-D004-4BCF-BBEF-50663FAF34FA}" type="presParOf" srcId="{85517ED6-1953-4AAF-9EB8-330F7835E944}" destId="{DB668B26-C2E7-458D-9179-385643F5B0A0}" srcOrd="0" destOrd="0" presId="urn:microsoft.com/office/officeart/2005/8/layout/orgChart1"/>
-    <dgm:cxn modelId="{2C641ED5-FFD2-402F-99D5-6F2CA196BD42}" type="presParOf" srcId="{DB668B26-C2E7-458D-9179-385643F5B0A0}" destId="{2BDA0C56-B46B-4C82-9F6F-0F4D8F3807D5}" srcOrd="0" destOrd="0" presId="urn:microsoft.com/office/officeart/2005/8/layout/orgChart1"/>
-    <dgm:cxn modelId="{1D5CE8E3-18FB-4FE2-AE1E-24BBDAB1BC61}" type="presParOf" srcId="{DB668B26-C2E7-458D-9179-385643F5B0A0}" destId="{DFBF88E6-10DB-4A46-ABE0-F6424421B2F7}" srcOrd="1" destOrd="0" presId="urn:microsoft.com/office/officeart/2005/8/layout/orgChart1"/>
-    <dgm:cxn modelId="{17B64C33-A5A0-4730-A412-7C1D20EDD484}" type="presParOf" srcId="{85517ED6-1953-4AAF-9EB8-330F7835E944}" destId="{A4F37124-EF03-460E-B6DF-19F156D807EB}" srcOrd="1" destOrd="0" presId="urn:microsoft.com/office/officeart/2005/8/layout/orgChart1"/>
-    <dgm:cxn modelId="{12431BBE-6397-4E4F-9D9B-49BE65A3E553}" type="presParOf" srcId="{85517ED6-1953-4AAF-9EB8-330F7835E944}" destId="{2CED06F2-3B2E-4158-848A-32D5BF4AC2F0}" srcOrd="2" destOrd="0" presId="urn:microsoft.com/office/officeart/2005/8/layout/orgChart1"/>
-    <dgm:cxn modelId="{2B00A6AD-4379-4817-B2A4-D21ACD01D919}" type="presParOf" srcId="{97BB8B99-1237-463A-AEA3-6ED97980128D}" destId="{2751FC6B-0868-4C60-A5FF-D52B150E00C3}" srcOrd="2" destOrd="0" presId="urn:microsoft.com/office/officeart/2005/8/layout/orgChart1"/>
-    <dgm:cxn modelId="{2DCAACA5-29A4-4B9E-A505-70DDB98AA8F2}" type="presParOf" srcId="{5FB323F3-85A9-4579-A999-C27E7D1AFB77}" destId="{7CBA58EC-D56B-4D1B-8978-16BBD9B5EA0F}" srcOrd="10" destOrd="0" presId="urn:microsoft.com/office/officeart/2005/8/layout/orgChart1"/>
-    <dgm:cxn modelId="{5FE842A2-FDAC-41F1-B773-F8A7241F1B3D}" type="presParOf" srcId="{5FB323F3-85A9-4579-A999-C27E7D1AFB77}" destId="{A9B5D285-732F-4926-82EC-DCDAA1AC79FC}" srcOrd="11" destOrd="0" presId="urn:microsoft.com/office/officeart/2005/8/layout/orgChart1"/>
-    <dgm:cxn modelId="{433ED3A2-D08C-4878-A1E2-CBFAC674E344}" type="presParOf" srcId="{A9B5D285-732F-4926-82EC-DCDAA1AC79FC}" destId="{7A5379D7-4CF2-43C8-B862-4E81F14AEECC}" srcOrd="0" destOrd="0" presId="urn:microsoft.com/office/officeart/2005/8/layout/orgChart1"/>
-    <dgm:cxn modelId="{759E858D-09E5-49C4-ADF0-D74E5AFB1212}" type="presParOf" srcId="{7A5379D7-4CF2-43C8-B862-4E81F14AEECC}" destId="{619B422C-BA52-4060-A6C4-DBCFC0B71B8B}" srcOrd="0" destOrd="0" presId="urn:microsoft.com/office/officeart/2005/8/layout/orgChart1"/>
-    <dgm:cxn modelId="{ED8C3F7A-D374-4A4B-9F2F-E85E173366E8}" type="presParOf" srcId="{7A5379D7-4CF2-43C8-B862-4E81F14AEECC}" destId="{0912379A-A025-4950-9D25-27B7863E7232}" srcOrd="1" destOrd="0" presId="urn:microsoft.com/office/officeart/2005/8/layout/orgChart1"/>
-    <dgm:cxn modelId="{C1978BFD-9C90-4780-922D-5EAFB5BF7519}" type="presParOf" srcId="{A9B5D285-732F-4926-82EC-DCDAA1AC79FC}" destId="{0F097DBC-A5C0-4395-A1D3-95CEC6C87AA9}" srcOrd="1" destOrd="0" presId="urn:microsoft.com/office/officeart/2005/8/layout/orgChart1"/>
-    <dgm:cxn modelId="{88158608-8ED4-4C16-9515-10BCF6D8578D}" type="presParOf" srcId="{A9B5D285-732F-4926-82EC-DCDAA1AC79FC}" destId="{AAA20241-ECE8-4814-859E-CBD1539B122A}" srcOrd="2" destOrd="0" presId="urn:microsoft.com/office/officeart/2005/8/layout/orgChart1"/>
+    <dgm:cxn modelId="{4538D970-B878-4EF7-9C42-39BA6943AACA}" type="presParOf" srcId="{5FB323F3-85A9-4579-A999-C27E7D1AFB77}" destId="{5FDB9E91-FDA7-4B16-AE61-4E61FC0125D0}" srcOrd="0" destOrd="0" presId="urn:microsoft.com/office/officeart/2005/8/layout/orgChart1"/>
+    <dgm:cxn modelId="{183FA153-3467-453C-8D8C-0BB07353425D}" type="presParOf" srcId="{5FB323F3-85A9-4579-A999-C27E7D1AFB77}" destId="{65AADDB8-965F-4FBB-B753-427BD2CEF05A}" srcOrd="1" destOrd="0" presId="urn:microsoft.com/office/officeart/2005/8/layout/orgChart1"/>
+    <dgm:cxn modelId="{C2253CC4-9E26-43F4-A134-CB09FA1624E5}" type="presParOf" srcId="{65AADDB8-965F-4FBB-B753-427BD2CEF05A}" destId="{B59AFCC3-404E-4BCA-9063-B97284946FDB}" srcOrd="0" destOrd="0" presId="urn:microsoft.com/office/officeart/2005/8/layout/orgChart1"/>
+    <dgm:cxn modelId="{FD323C74-82BF-4682-A695-5C447FAFC3AA}" type="presParOf" srcId="{B59AFCC3-404E-4BCA-9063-B97284946FDB}" destId="{C572E95C-36E8-4029-858F-B903EDCA1B97}" srcOrd="0" destOrd="0" presId="urn:microsoft.com/office/officeart/2005/8/layout/orgChart1"/>
+    <dgm:cxn modelId="{075EF568-28A7-4911-82DF-52C6123C7B3C}" type="presParOf" srcId="{B59AFCC3-404E-4BCA-9063-B97284946FDB}" destId="{661ECB99-BB61-462D-9F5C-60021199A9B4}" srcOrd="1" destOrd="0" presId="urn:microsoft.com/office/officeart/2005/8/layout/orgChart1"/>
+    <dgm:cxn modelId="{66471550-756C-458E-ABCD-378868D9C88C}" type="presParOf" srcId="{65AADDB8-965F-4FBB-B753-427BD2CEF05A}" destId="{CEED1070-E24C-4D8E-9366-7893B6F67D6A}" srcOrd="1" destOrd="0" presId="urn:microsoft.com/office/officeart/2005/8/layout/orgChart1"/>
+    <dgm:cxn modelId="{981D4120-ACD4-4594-B750-FAC4DECD5359}" type="presParOf" srcId="{CEED1070-E24C-4D8E-9366-7893B6F67D6A}" destId="{D32FA34F-B293-4482-BD25-DBD104D3BF29}" srcOrd="0" destOrd="0" presId="urn:microsoft.com/office/officeart/2005/8/layout/orgChart1"/>
+    <dgm:cxn modelId="{09BC7F50-BC8B-496F-8C71-F26E4CFCAFE4}" type="presParOf" srcId="{CEED1070-E24C-4D8E-9366-7893B6F67D6A}" destId="{ADD30D48-6075-4A90-8694-6E261A94950A}" srcOrd="1" destOrd="0" presId="urn:microsoft.com/office/officeart/2005/8/layout/orgChart1"/>
+    <dgm:cxn modelId="{6FA43356-3A18-47E5-BBDE-8B21E78BBEBD}" type="presParOf" srcId="{ADD30D48-6075-4A90-8694-6E261A94950A}" destId="{B87B42AB-C428-4DF4-BEEC-30A37E955518}" srcOrd="0" destOrd="0" presId="urn:microsoft.com/office/officeart/2005/8/layout/orgChart1"/>
+    <dgm:cxn modelId="{DC38A471-5CBA-4D78-995D-D0713F04C462}" type="presParOf" srcId="{B87B42AB-C428-4DF4-BEEC-30A37E955518}" destId="{7E764D80-07D5-40B7-994F-512F156E1F8B}" srcOrd="0" destOrd="0" presId="urn:microsoft.com/office/officeart/2005/8/layout/orgChart1"/>
+    <dgm:cxn modelId="{AEFF646A-531F-4A61-B6AF-92BAD5305ACF}" type="presParOf" srcId="{B87B42AB-C428-4DF4-BEEC-30A37E955518}" destId="{33BD00BA-26B7-44A3-BBCF-906908827497}" srcOrd="1" destOrd="0" presId="urn:microsoft.com/office/officeart/2005/8/layout/orgChart1"/>
+    <dgm:cxn modelId="{CE9EADB2-B182-4D73-99FC-6062FC5346D4}" type="presParOf" srcId="{ADD30D48-6075-4A90-8694-6E261A94950A}" destId="{720E966F-EEED-4419-A46F-E1E19F0013A5}" srcOrd="1" destOrd="0" presId="urn:microsoft.com/office/officeart/2005/8/layout/orgChart1"/>
+    <dgm:cxn modelId="{2D24D219-DE99-4AC0-A6DD-C0307E961817}" type="presParOf" srcId="{ADD30D48-6075-4A90-8694-6E261A94950A}" destId="{4AEC4E7B-1C9C-47EF-9439-928EC33A677F}" srcOrd="2" destOrd="0" presId="urn:microsoft.com/office/officeart/2005/8/layout/orgChart1"/>
+    <dgm:cxn modelId="{B237E72C-90BB-482F-9D8F-B316FE8C2F79}" type="presParOf" srcId="{CEED1070-E24C-4D8E-9366-7893B6F67D6A}" destId="{B4A1C460-0636-44CB-B8F4-488337A2AE09}" srcOrd="2" destOrd="0" presId="urn:microsoft.com/office/officeart/2005/8/layout/orgChart1"/>
+    <dgm:cxn modelId="{A1671106-1AD7-404C-9853-85193E621BD7}" type="presParOf" srcId="{CEED1070-E24C-4D8E-9366-7893B6F67D6A}" destId="{9F0248C6-F798-4B3A-93E7-7346218D2EF1}" srcOrd="3" destOrd="0" presId="urn:microsoft.com/office/officeart/2005/8/layout/orgChart1"/>
+    <dgm:cxn modelId="{1CAEBE02-9B36-4D5B-BFC7-4F4BD612A94D}" type="presParOf" srcId="{9F0248C6-F798-4B3A-93E7-7346218D2EF1}" destId="{DAA71E02-F94D-4DF3-B23F-055016A933E1}" srcOrd="0" destOrd="0" presId="urn:microsoft.com/office/officeart/2005/8/layout/orgChart1"/>
+    <dgm:cxn modelId="{A0514621-417A-4408-9043-4F74ABF58A2D}" type="presParOf" srcId="{DAA71E02-F94D-4DF3-B23F-055016A933E1}" destId="{B4B74751-F2CC-4887-A512-6784A0C8FE6F}" srcOrd="0" destOrd="0" presId="urn:microsoft.com/office/officeart/2005/8/layout/orgChart1"/>
+    <dgm:cxn modelId="{94D901F4-55A0-4847-8342-3C88E612CC59}" type="presParOf" srcId="{DAA71E02-F94D-4DF3-B23F-055016A933E1}" destId="{C6A21B5B-4E57-4E23-AD0E-5EBF67E0C495}" srcOrd="1" destOrd="0" presId="urn:microsoft.com/office/officeart/2005/8/layout/orgChart1"/>
+    <dgm:cxn modelId="{1D9CCC39-2ABC-422A-9269-8EE215FFFF16}" type="presParOf" srcId="{9F0248C6-F798-4B3A-93E7-7346218D2EF1}" destId="{6FD35A05-BE18-4A86-81D2-C06E8007A138}" srcOrd="1" destOrd="0" presId="urn:microsoft.com/office/officeart/2005/8/layout/orgChart1"/>
+    <dgm:cxn modelId="{26209F3B-9050-4EA4-8399-65A315DEA10C}" type="presParOf" srcId="{9F0248C6-F798-4B3A-93E7-7346218D2EF1}" destId="{6EA075F6-A48A-4898-90E3-3E8277F42547}" srcOrd="2" destOrd="0" presId="urn:microsoft.com/office/officeart/2005/8/layout/orgChart1"/>
+    <dgm:cxn modelId="{6B01FADD-F5DC-484E-A0D7-3F66237025D1}" type="presParOf" srcId="{CEED1070-E24C-4D8E-9366-7893B6F67D6A}" destId="{69F35E21-B99B-489C-BD84-2C252A21C4A4}" srcOrd="4" destOrd="0" presId="urn:microsoft.com/office/officeart/2005/8/layout/orgChart1"/>
+    <dgm:cxn modelId="{FFF8C99E-00C6-4C1F-8AD6-B4328C974BF1}" type="presParOf" srcId="{CEED1070-E24C-4D8E-9366-7893B6F67D6A}" destId="{E86F8FE6-CEC9-43F3-95A0-1D7C69462EB3}" srcOrd="5" destOrd="0" presId="urn:microsoft.com/office/officeart/2005/8/layout/orgChart1"/>
+    <dgm:cxn modelId="{3040C60D-1E8E-458C-A827-230EF5B77176}" type="presParOf" srcId="{E86F8FE6-CEC9-43F3-95A0-1D7C69462EB3}" destId="{76AF6E9C-39BB-4527-8FD1-8CC8E5944A63}" srcOrd="0" destOrd="0" presId="urn:microsoft.com/office/officeart/2005/8/layout/orgChart1"/>
+    <dgm:cxn modelId="{DFD76BD1-8C78-4007-AD5E-618F8505ECBA}" type="presParOf" srcId="{76AF6E9C-39BB-4527-8FD1-8CC8E5944A63}" destId="{5D4F0589-F521-4BE1-8E0E-FFB406AD9DF0}" srcOrd="0" destOrd="0" presId="urn:microsoft.com/office/officeart/2005/8/layout/orgChart1"/>
+    <dgm:cxn modelId="{59B23B77-5E2E-48A1-A14F-A2FE9A752FB8}" type="presParOf" srcId="{76AF6E9C-39BB-4527-8FD1-8CC8E5944A63}" destId="{8691D930-0089-4A46-83AF-97E583635286}" srcOrd="1" destOrd="0" presId="urn:microsoft.com/office/officeart/2005/8/layout/orgChart1"/>
+    <dgm:cxn modelId="{49E4B9F4-77BB-461E-94DF-F3B50BD41F28}" type="presParOf" srcId="{E86F8FE6-CEC9-43F3-95A0-1D7C69462EB3}" destId="{FA0EBDDB-1884-4236-B0CD-5EE7EB3A5DC2}" srcOrd="1" destOrd="0" presId="urn:microsoft.com/office/officeart/2005/8/layout/orgChart1"/>
+    <dgm:cxn modelId="{66ED6A7B-9568-46D4-9BDD-9A2E836DE7B4}" type="presParOf" srcId="{E86F8FE6-CEC9-43F3-95A0-1D7C69462EB3}" destId="{D949CC79-5F19-45DF-9053-1CB876B07796}" srcOrd="2" destOrd="0" presId="urn:microsoft.com/office/officeart/2005/8/layout/orgChart1"/>
+    <dgm:cxn modelId="{C2C08CB1-486D-46E9-8638-DF4679C04181}" type="presParOf" srcId="{65AADDB8-965F-4FBB-B753-427BD2CEF05A}" destId="{BC48736E-211F-4FEA-AE15-CEFACB7F7F9B}" srcOrd="2" destOrd="0" presId="urn:microsoft.com/office/officeart/2005/8/layout/orgChart1"/>
+    <dgm:cxn modelId="{EA21850C-4EC7-4D3C-8028-9A9810F425F9}" type="presParOf" srcId="{5FB323F3-85A9-4579-A999-C27E7D1AFB77}" destId="{4F75FDDA-8CB3-4F9E-8349-2ED6F0A3A3FF}" srcOrd="2" destOrd="0" presId="urn:microsoft.com/office/officeart/2005/8/layout/orgChart1"/>
+    <dgm:cxn modelId="{EBAF91A0-0096-4E45-A568-97FACAA7C639}" type="presParOf" srcId="{5FB323F3-85A9-4579-A999-C27E7D1AFB77}" destId="{48432CE1-CFF9-4A3A-B15C-702FC9124817}" srcOrd="3" destOrd="0" presId="urn:microsoft.com/office/officeart/2005/8/layout/orgChart1"/>
+    <dgm:cxn modelId="{B78DCC7D-3594-44DD-9671-F2EBCB638F7C}" type="presParOf" srcId="{48432CE1-CFF9-4A3A-B15C-702FC9124817}" destId="{685CDE7F-A4C6-4753-90A3-5C39B1A69990}" srcOrd="0" destOrd="0" presId="urn:microsoft.com/office/officeart/2005/8/layout/orgChart1"/>
+    <dgm:cxn modelId="{253AB72C-DDB0-405E-B3A7-EAEAC37551C6}" type="presParOf" srcId="{685CDE7F-A4C6-4753-90A3-5C39B1A69990}" destId="{47E337B9-34AB-4DA8-9DEA-8970E1753E10}" srcOrd="0" destOrd="0" presId="urn:microsoft.com/office/officeart/2005/8/layout/orgChart1"/>
+    <dgm:cxn modelId="{68252404-82C3-4CD9-82BB-D6B1BA8BFB5C}" type="presParOf" srcId="{685CDE7F-A4C6-4753-90A3-5C39B1A69990}" destId="{273E4611-7049-4CA9-81E4-99FAA2063F98}" srcOrd="1" destOrd="0" presId="urn:microsoft.com/office/officeart/2005/8/layout/orgChart1"/>
+    <dgm:cxn modelId="{988A8B3B-EEB3-4F4A-942D-B20838219F8B}" type="presParOf" srcId="{48432CE1-CFF9-4A3A-B15C-702FC9124817}" destId="{29D8DC05-B429-4F7F-BE32-65220FACA272}" srcOrd="1" destOrd="0" presId="urn:microsoft.com/office/officeart/2005/8/layout/orgChart1"/>
+    <dgm:cxn modelId="{2F9482CD-C5B4-40A6-B18F-E977800CE9B5}" type="presParOf" srcId="{29D8DC05-B429-4F7F-BE32-65220FACA272}" destId="{107428E8-51C5-4804-AB58-813ACED7104D}" srcOrd="0" destOrd="0" presId="urn:microsoft.com/office/officeart/2005/8/layout/orgChart1"/>
+    <dgm:cxn modelId="{3723FB6B-B774-4F31-9BB8-C299599CE98F}" type="presParOf" srcId="{29D8DC05-B429-4F7F-BE32-65220FACA272}" destId="{082A2BE3-BFBB-433E-8BFD-F454DA7D6AF0}" srcOrd="1" destOrd="0" presId="urn:microsoft.com/office/officeart/2005/8/layout/orgChart1"/>
+    <dgm:cxn modelId="{6CEE9608-CDB2-4C76-B815-4D055B77261E}" type="presParOf" srcId="{082A2BE3-BFBB-433E-8BFD-F454DA7D6AF0}" destId="{79195383-E4C1-4A1E-9F8F-5C68F39B8DE2}" srcOrd="0" destOrd="0" presId="urn:microsoft.com/office/officeart/2005/8/layout/orgChart1"/>
+    <dgm:cxn modelId="{11E2D7C5-E1EF-4798-B45E-F8AA92D2A424}" type="presParOf" srcId="{79195383-E4C1-4A1E-9F8F-5C68F39B8DE2}" destId="{881217BF-BC0C-46EB-91A3-DA6C783F0B65}" srcOrd="0" destOrd="0" presId="urn:microsoft.com/office/officeart/2005/8/layout/orgChart1"/>
+    <dgm:cxn modelId="{5F7F6425-8A66-4581-9117-D2C3D2A5E275}" type="presParOf" srcId="{79195383-E4C1-4A1E-9F8F-5C68F39B8DE2}" destId="{0E836155-D56D-4F57-B1AE-203C4632B0A5}" srcOrd="1" destOrd="0" presId="urn:microsoft.com/office/officeart/2005/8/layout/orgChart1"/>
+    <dgm:cxn modelId="{81AD8D9D-5982-43ED-9BF0-F891C35068DA}" type="presParOf" srcId="{082A2BE3-BFBB-433E-8BFD-F454DA7D6AF0}" destId="{EF4D1454-CB18-4E33-8891-EC7048DC1CDE}" srcOrd="1" destOrd="0" presId="urn:microsoft.com/office/officeart/2005/8/layout/orgChart1"/>
+    <dgm:cxn modelId="{9D8DF2CD-FD83-454E-8A61-7D6F0A3EA93C}" type="presParOf" srcId="{082A2BE3-BFBB-433E-8BFD-F454DA7D6AF0}" destId="{730F0F39-BEF6-40DD-9F33-6BB922BA8102}" srcOrd="2" destOrd="0" presId="urn:microsoft.com/office/officeart/2005/8/layout/orgChart1"/>
+    <dgm:cxn modelId="{01924A21-4648-417F-983A-A7FC52B168C6}" type="presParOf" srcId="{29D8DC05-B429-4F7F-BE32-65220FACA272}" destId="{62129340-13E5-451D-A417-099CD09166E9}" srcOrd="2" destOrd="0" presId="urn:microsoft.com/office/officeart/2005/8/layout/orgChart1"/>
+    <dgm:cxn modelId="{7D1ED4A6-9D3F-458E-BC92-B6F9040D14FF}" type="presParOf" srcId="{29D8DC05-B429-4F7F-BE32-65220FACA272}" destId="{55D51D3B-67D3-4315-BF08-8C5A6B88BF50}" srcOrd="3" destOrd="0" presId="urn:microsoft.com/office/officeart/2005/8/layout/orgChart1"/>
+    <dgm:cxn modelId="{22960B61-AA9D-437B-8547-ED6A12553E1C}" type="presParOf" srcId="{55D51D3B-67D3-4315-BF08-8C5A6B88BF50}" destId="{FEE00375-A2E4-4D4E-9857-39F1692CD4B8}" srcOrd="0" destOrd="0" presId="urn:microsoft.com/office/officeart/2005/8/layout/orgChart1"/>
+    <dgm:cxn modelId="{49499778-43C0-49AD-B310-15EA84B63322}" type="presParOf" srcId="{FEE00375-A2E4-4D4E-9857-39F1692CD4B8}" destId="{43702A76-0CE6-4F22-902E-9B0A0D198BAC}" srcOrd="0" destOrd="0" presId="urn:microsoft.com/office/officeart/2005/8/layout/orgChart1"/>
+    <dgm:cxn modelId="{E685B1C5-991B-4250-A397-B0402D2110F8}" type="presParOf" srcId="{FEE00375-A2E4-4D4E-9857-39F1692CD4B8}" destId="{E325F55B-8826-4F96-93DE-2AEAA963F9EB}" srcOrd="1" destOrd="0" presId="urn:microsoft.com/office/officeart/2005/8/layout/orgChart1"/>
+    <dgm:cxn modelId="{5971E1F1-6FAE-4288-A5FC-02790C06A263}" type="presParOf" srcId="{55D51D3B-67D3-4315-BF08-8C5A6B88BF50}" destId="{DF0FA349-55EC-4168-8A07-6DA1241A0155}" srcOrd="1" destOrd="0" presId="urn:microsoft.com/office/officeart/2005/8/layout/orgChart1"/>
+    <dgm:cxn modelId="{BD66C073-8B4D-4B35-9D95-7881621C21C2}" type="presParOf" srcId="{55D51D3B-67D3-4315-BF08-8C5A6B88BF50}" destId="{9FD2E466-79E9-4791-A926-0D897F00C1B1}" srcOrd="2" destOrd="0" presId="urn:microsoft.com/office/officeart/2005/8/layout/orgChart1"/>
+    <dgm:cxn modelId="{DA5D5B97-9336-4D35-A6D4-72F9AE1557B2}" type="presParOf" srcId="{29D8DC05-B429-4F7F-BE32-65220FACA272}" destId="{5B7018AB-F0A6-48A3-A42F-CAD5DFA7AF5F}" srcOrd="4" destOrd="0" presId="urn:microsoft.com/office/officeart/2005/8/layout/orgChart1"/>
+    <dgm:cxn modelId="{682E8632-A919-46D3-B933-F85C7DAAC9E7}" type="presParOf" srcId="{29D8DC05-B429-4F7F-BE32-65220FACA272}" destId="{7396C923-C20A-490F-8DE7-AB09A31E29FB}" srcOrd="5" destOrd="0" presId="urn:microsoft.com/office/officeart/2005/8/layout/orgChart1"/>
+    <dgm:cxn modelId="{446CD39E-CE63-481C-BE35-09E1F392B1D9}" type="presParOf" srcId="{7396C923-C20A-490F-8DE7-AB09A31E29FB}" destId="{07B69A65-295D-47E5-916F-03ECAB718A8D}" srcOrd="0" destOrd="0" presId="urn:microsoft.com/office/officeart/2005/8/layout/orgChart1"/>
+    <dgm:cxn modelId="{BC92FDC2-05FE-499B-820E-F60E83983F99}" type="presParOf" srcId="{07B69A65-295D-47E5-916F-03ECAB718A8D}" destId="{5BC874EF-07FD-4B0C-8FC1-521D4DC111C3}" srcOrd="0" destOrd="0" presId="urn:microsoft.com/office/officeart/2005/8/layout/orgChart1"/>
+    <dgm:cxn modelId="{68482AC8-E457-4B4C-B7E0-B80FCA474C84}" type="presParOf" srcId="{07B69A65-295D-47E5-916F-03ECAB718A8D}" destId="{367319E2-D1E2-4D15-914E-98CD3A39506C}" srcOrd="1" destOrd="0" presId="urn:microsoft.com/office/officeart/2005/8/layout/orgChart1"/>
+    <dgm:cxn modelId="{4A67427E-84E2-4FDA-A4F8-B14DDBCD0F54}" type="presParOf" srcId="{7396C923-C20A-490F-8DE7-AB09A31E29FB}" destId="{5E11FBF4-164A-44DD-850C-B5A09A2768E4}" srcOrd="1" destOrd="0" presId="urn:microsoft.com/office/officeart/2005/8/layout/orgChart1"/>
+    <dgm:cxn modelId="{3B968F69-2601-40B5-B1EE-C71C0E34D620}" type="presParOf" srcId="{7396C923-C20A-490F-8DE7-AB09A31E29FB}" destId="{89E795DC-C032-4973-B45C-85D58F35A1F2}" srcOrd="2" destOrd="0" presId="urn:microsoft.com/office/officeart/2005/8/layout/orgChart1"/>
+    <dgm:cxn modelId="{F081AB5D-B04E-4B1F-AD0D-62FD0BC60349}" type="presParOf" srcId="{48432CE1-CFF9-4A3A-B15C-702FC9124817}" destId="{E67B674D-5E29-484F-B18C-8D5E57C6BFEC}" srcOrd="2" destOrd="0" presId="urn:microsoft.com/office/officeart/2005/8/layout/orgChart1"/>
+    <dgm:cxn modelId="{E81EBBF0-D722-46C6-9028-ADD67F7E1235}" type="presParOf" srcId="{5FB323F3-85A9-4579-A999-C27E7D1AFB77}" destId="{77F64CFC-3FBE-43FB-914F-177D58622BCF}" srcOrd="4" destOrd="0" presId="urn:microsoft.com/office/officeart/2005/8/layout/orgChart1"/>
+    <dgm:cxn modelId="{EDB6E6FA-2432-46FD-B402-CA5BCD01C2F7}" type="presParOf" srcId="{5FB323F3-85A9-4579-A999-C27E7D1AFB77}" destId="{0843CB49-CC2C-4D83-9303-8613C4A2A673}" srcOrd="5" destOrd="0" presId="urn:microsoft.com/office/officeart/2005/8/layout/orgChart1"/>
+    <dgm:cxn modelId="{125C699A-F6CD-40B0-A178-D558DBE77345}" type="presParOf" srcId="{0843CB49-CC2C-4D83-9303-8613C4A2A673}" destId="{E0A74D47-9328-4A8F-9082-7962FC408105}" srcOrd="0" destOrd="0" presId="urn:microsoft.com/office/officeart/2005/8/layout/orgChart1"/>
+    <dgm:cxn modelId="{D1305CD9-5D57-4285-9047-45B679DD506C}" type="presParOf" srcId="{E0A74D47-9328-4A8F-9082-7962FC408105}" destId="{BFA3D286-5E17-43FA-A3DD-AC0E04E6B484}" srcOrd="0" destOrd="0" presId="urn:microsoft.com/office/officeart/2005/8/layout/orgChart1"/>
+    <dgm:cxn modelId="{17DD54B6-C234-4E42-B182-2C9258DC84B8}" type="presParOf" srcId="{E0A74D47-9328-4A8F-9082-7962FC408105}" destId="{50D012F2-B422-471B-99EB-5E31BD328DB0}" srcOrd="1" destOrd="0" presId="urn:microsoft.com/office/officeart/2005/8/layout/orgChart1"/>
+    <dgm:cxn modelId="{062EFAD8-49C8-42D6-8E9A-AB32B08B7B8E}" type="presParOf" srcId="{0843CB49-CC2C-4D83-9303-8613C4A2A673}" destId="{D8BF5C6A-591B-4449-ACB5-9C81327A2A01}" srcOrd="1" destOrd="0" presId="urn:microsoft.com/office/officeart/2005/8/layout/orgChart1"/>
+    <dgm:cxn modelId="{EA00788F-1E1D-4F67-A364-7A1E1EEBEB68}" type="presParOf" srcId="{D8BF5C6A-591B-4449-ACB5-9C81327A2A01}" destId="{E773960A-233D-4910-BF8D-097DC6872415}" srcOrd="0" destOrd="0" presId="urn:microsoft.com/office/officeart/2005/8/layout/orgChart1"/>
+    <dgm:cxn modelId="{EB5F92E4-C864-4E1A-A072-71CBDA363B22}" type="presParOf" srcId="{D8BF5C6A-591B-4449-ACB5-9C81327A2A01}" destId="{9307F0E7-08AA-47FA-ACAC-08B2FCB5DD63}" srcOrd="1" destOrd="0" presId="urn:microsoft.com/office/officeart/2005/8/layout/orgChart1"/>
+    <dgm:cxn modelId="{05E21B4A-8552-48AF-928C-DBC31B6E86E9}" type="presParOf" srcId="{9307F0E7-08AA-47FA-ACAC-08B2FCB5DD63}" destId="{56CCF2C8-7F42-4A0C-84E4-28AAADF479E7}" srcOrd="0" destOrd="0" presId="urn:microsoft.com/office/officeart/2005/8/layout/orgChart1"/>
+    <dgm:cxn modelId="{FBF5ECBF-7E32-4C65-B607-B84B00C965E3}" type="presParOf" srcId="{56CCF2C8-7F42-4A0C-84E4-28AAADF479E7}" destId="{8AC8A675-5A35-4E7B-B17B-050352D98955}" srcOrd="0" destOrd="0" presId="urn:microsoft.com/office/officeart/2005/8/layout/orgChart1"/>
+    <dgm:cxn modelId="{876DC5A6-A230-49CB-8767-EF01F6EF0A78}" type="presParOf" srcId="{56CCF2C8-7F42-4A0C-84E4-28AAADF479E7}" destId="{E3303E46-1D71-49ED-A257-F193F699C2A9}" srcOrd="1" destOrd="0" presId="urn:microsoft.com/office/officeart/2005/8/layout/orgChart1"/>
+    <dgm:cxn modelId="{76001908-F463-4B66-AAE0-229A74486A2A}" type="presParOf" srcId="{9307F0E7-08AA-47FA-ACAC-08B2FCB5DD63}" destId="{149F7756-779C-45EF-A1D7-14D4C4F758AF}" srcOrd="1" destOrd="0" presId="urn:microsoft.com/office/officeart/2005/8/layout/orgChart1"/>
+    <dgm:cxn modelId="{92D95CA7-EEB5-405B-A460-26EA5F7A4A92}" type="presParOf" srcId="{9307F0E7-08AA-47FA-ACAC-08B2FCB5DD63}" destId="{B021CE46-1745-48A7-8D86-E2B4CB19AC80}" srcOrd="2" destOrd="0" presId="urn:microsoft.com/office/officeart/2005/8/layout/orgChart1"/>
+    <dgm:cxn modelId="{3522D9D3-A9BF-4984-AFBC-B78A27962BE8}" type="presParOf" srcId="{D8BF5C6A-591B-4449-ACB5-9C81327A2A01}" destId="{3C9654C3-C018-4683-A56E-3872AF9F9A01}" srcOrd="2" destOrd="0" presId="urn:microsoft.com/office/officeart/2005/8/layout/orgChart1"/>
+    <dgm:cxn modelId="{A9D5F89E-8AC9-4931-87D5-F377CACF85A2}" type="presParOf" srcId="{D8BF5C6A-591B-4449-ACB5-9C81327A2A01}" destId="{EBE5FE11-C8D1-46A6-9D11-2284D98B636A}" srcOrd="3" destOrd="0" presId="urn:microsoft.com/office/officeart/2005/8/layout/orgChart1"/>
+    <dgm:cxn modelId="{78A46B0C-5771-4441-BE6E-DCE13819868E}" type="presParOf" srcId="{EBE5FE11-C8D1-46A6-9D11-2284D98B636A}" destId="{BE2AAFF9-833B-413E-A704-FDB2653FFD6F}" srcOrd="0" destOrd="0" presId="urn:microsoft.com/office/officeart/2005/8/layout/orgChart1"/>
+    <dgm:cxn modelId="{4CE95644-D40F-48B7-B535-4A3BE38DA5A2}" type="presParOf" srcId="{BE2AAFF9-833B-413E-A704-FDB2653FFD6F}" destId="{BA1860D3-91F0-4350-A7A8-3EA572D80BDD}" srcOrd="0" destOrd="0" presId="urn:microsoft.com/office/officeart/2005/8/layout/orgChart1"/>
+    <dgm:cxn modelId="{AE4E4E4C-9C5E-44EF-9E2D-698B89B17C23}" type="presParOf" srcId="{BE2AAFF9-833B-413E-A704-FDB2653FFD6F}" destId="{9026E906-4917-4896-B7DC-7C72511920C2}" srcOrd="1" destOrd="0" presId="urn:microsoft.com/office/officeart/2005/8/layout/orgChart1"/>
+    <dgm:cxn modelId="{410D2159-CC35-4C63-8CFD-A70F7E19A8F2}" type="presParOf" srcId="{EBE5FE11-C8D1-46A6-9D11-2284D98B636A}" destId="{94FBFEF4-15A7-4E05-B7F3-C98F20EC6E0D}" srcOrd="1" destOrd="0" presId="urn:microsoft.com/office/officeart/2005/8/layout/orgChart1"/>
+    <dgm:cxn modelId="{64A98508-C037-4A60-BC5A-306913C314B0}" type="presParOf" srcId="{EBE5FE11-C8D1-46A6-9D11-2284D98B636A}" destId="{37B9E1E2-4812-4D6D-BE07-C7155A9755EE}" srcOrd="2" destOrd="0" presId="urn:microsoft.com/office/officeart/2005/8/layout/orgChart1"/>
+    <dgm:cxn modelId="{A5EA8189-E9ED-4687-8F43-4E73D411A8C8}" type="presParOf" srcId="{D8BF5C6A-591B-4449-ACB5-9C81327A2A01}" destId="{C408FD46-9AFD-458A-8359-97740723A1D1}" srcOrd="4" destOrd="0" presId="urn:microsoft.com/office/officeart/2005/8/layout/orgChart1"/>
+    <dgm:cxn modelId="{6906335E-1313-459A-8C88-E8352BF31246}" type="presParOf" srcId="{D8BF5C6A-591B-4449-ACB5-9C81327A2A01}" destId="{5F873DFA-09EB-410C-B345-8FA4DA1C60B6}" srcOrd="5" destOrd="0" presId="urn:microsoft.com/office/officeart/2005/8/layout/orgChart1"/>
+    <dgm:cxn modelId="{F9E956D4-F6E7-4175-B145-3EC076D1B160}" type="presParOf" srcId="{5F873DFA-09EB-410C-B345-8FA4DA1C60B6}" destId="{B3F58DE1-B230-4434-8150-257F04DE652F}" srcOrd="0" destOrd="0" presId="urn:microsoft.com/office/officeart/2005/8/layout/orgChart1"/>
+    <dgm:cxn modelId="{5243957A-4892-4DDA-8C48-F2B2B00281ED}" type="presParOf" srcId="{B3F58DE1-B230-4434-8150-257F04DE652F}" destId="{9330ACFB-854E-4FF5-824B-06AEDB52201D}" srcOrd="0" destOrd="0" presId="urn:microsoft.com/office/officeart/2005/8/layout/orgChart1"/>
+    <dgm:cxn modelId="{3F1A53A0-116D-4831-A077-6417B5B2B268}" type="presParOf" srcId="{B3F58DE1-B230-4434-8150-257F04DE652F}" destId="{A1A84712-EBBD-4A0D-9283-26A7E8CBCA0C}" srcOrd="1" destOrd="0" presId="urn:microsoft.com/office/officeart/2005/8/layout/orgChart1"/>
+    <dgm:cxn modelId="{34D54ED0-ECF8-4A7B-B16F-1F9A50E1ECDC}" type="presParOf" srcId="{5F873DFA-09EB-410C-B345-8FA4DA1C60B6}" destId="{058C538E-00C6-4C01-B5EB-97F2C01673C2}" srcOrd="1" destOrd="0" presId="urn:microsoft.com/office/officeart/2005/8/layout/orgChart1"/>
+    <dgm:cxn modelId="{A3DBA172-9DD0-4880-A55A-BE03CE6B7F39}" type="presParOf" srcId="{5F873DFA-09EB-410C-B345-8FA4DA1C60B6}" destId="{4C9548C9-4CBD-4C0E-96C8-5D992297BE6F}" srcOrd="2" destOrd="0" presId="urn:microsoft.com/office/officeart/2005/8/layout/orgChart1"/>
+    <dgm:cxn modelId="{53544F24-AFA5-44E0-B621-904B7FD24175}" type="presParOf" srcId="{0843CB49-CC2C-4D83-9303-8613C4A2A673}" destId="{D3462428-5324-44EA-A8CB-3293E5089CA5}" srcOrd="2" destOrd="0" presId="urn:microsoft.com/office/officeart/2005/8/layout/orgChart1"/>
+    <dgm:cxn modelId="{C79BD898-B114-4BAA-BE99-19774E08ACD1}" type="presParOf" srcId="{5FB323F3-85A9-4579-A999-C27E7D1AFB77}" destId="{AD3309F5-89B6-44F9-8C5D-39211E53D26C}" srcOrd="6" destOrd="0" presId="urn:microsoft.com/office/officeart/2005/8/layout/orgChart1"/>
+    <dgm:cxn modelId="{087B2978-48F3-40CE-942A-76C96D718D94}" type="presParOf" srcId="{5FB323F3-85A9-4579-A999-C27E7D1AFB77}" destId="{B6F25023-B4B6-49D8-A60C-4D23F845A7ED}" srcOrd="7" destOrd="0" presId="urn:microsoft.com/office/officeart/2005/8/layout/orgChart1"/>
+    <dgm:cxn modelId="{451BCAB6-C0FC-4571-8D09-DC8F9351A625}" type="presParOf" srcId="{B6F25023-B4B6-49D8-A60C-4D23F845A7ED}" destId="{B74FBFDE-B155-4B02-B6C5-FA0B494103DF}" srcOrd="0" destOrd="0" presId="urn:microsoft.com/office/officeart/2005/8/layout/orgChart1"/>
+    <dgm:cxn modelId="{909A5EF8-B871-441A-A760-8F2AB766F0DA}" type="presParOf" srcId="{B74FBFDE-B155-4B02-B6C5-FA0B494103DF}" destId="{3FBBFA7E-A7DA-4ABB-A77A-DE8CAD3EFF90}" srcOrd="0" destOrd="0" presId="urn:microsoft.com/office/officeart/2005/8/layout/orgChart1"/>
+    <dgm:cxn modelId="{0039C2C4-192F-4200-84E7-E9C148119DBF}" type="presParOf" srcId="{B74FBFDE-B155-4B02-B6C5-FA0B494103DF}" destId="{D59BCC45-4363-475F-A2BE-15560C1C6CC4}" srcOrd="1" destOrd="0" presId="urn:microsoft.com/office/officeart/2005/8/layout/orgChart1"/>
+    <dgm:cxn modelId="{42E84425-CA9C-455C-BCA7-A89148B201EC}" type="presParOf" srcId="{B6F25023-B4B6-49D8-A60C-4D23F845A7ED}" destId="{55C5C4B4-DC1C-4A68-A21E-891EAFCD9DE8}" srcOrd="1" destOrd="0" presId="urn:microsoft.com/office/officeart/2005/8/layout/orgChart1"/>
+    <dgm:cxn modelId="{3DF2857C-16D0-4064-88EE-3FF9E82336A5}" type="presParOf" srcId="{55C5C4B4-DC1C-4A68-A21E-891EAFCD9DE8}" destId="{4954F3E0-627C-4EFE-86CA-0BA698157A7A}" srcOrd="0" destOrd="0" presId="urn:microsoft.com/office/officeart/2005/8/layout/orgChart1"/>
+    <dgm:cxn modelId="{3044D9FD-C38E-48A1-956F-609661085125}" type="presParOf" srcId="{55C5C4B4-DC1C-4A68-A21E-891EAFCD9DE8}" destId="{9A6094A6-F075-4901-ACA8-22EC9AF3E3AD}" srcOrd="1" destOrd="0" presId="urn:microsoft.com/office/officeart/2005/8/layout/orgChart1"/>
+    <dgm:cxn modelId="{0B8F2960-EAC7-4DF5-AE66-116046B2D560}" type="presParOf" srcId="{9A6094A6-F075-4901-ACA8-22EC9AF3E3AD}" destId="{480604DC-D076-45D2-9880-90A4A376F611}" srcOrd="0" destOrd="0" presId="urn:microsoft.com/office/officeart/2005/8/layout/orgChart1"/>
+    <dgm:cxn modelId="{A417F47E-58FC-4BC6-9BB6-94E0F107CD4B}" type="presParOf" srcId="{480604DC-D076-45D2-9880-90A4A376F611}" destId="{7DA366F8-FEF9-470C-8AA8-F0AA20FF9532}" srcOrd="0" destOrd="0" presId="urn:microsoft.com/office/officeart/2005/8/layout/orgChart1"/>
+    <dgm:cxn modelId="{26E5954A-661E-4C2E-A7D7-3E731FB9F673}" type="presParOf" srcId="{480604DC-D076-45D2-9880-90A4A376F611}" destId="{E7E1B221-3C97-41E2-A3A2-4CCF7DD7F4ED}" srcOrd="1" destOrd="0" presId="urn:microsoft.com/office/officeart/2005/8/layout/orgChart1"/>
+    <dgm:cxn modelId="{21BA7215-056C-40C6-86A8-1A4F58CC18D0}" type="presParOf" srcId="{9A6094A6-F075-4901-ACA8-22EC9AF3E3AD}" destId="{B4A09950-61DB-4433-81C5-87DF88BE2DA5}" srcOrd="1" destOrd="0" presId="urn:microsoft.com/office/officeart/2005/8/layout/orgChart1"/>
+    <dgm:cxn modelId="{7FB3006D-B2E8-45FF-9CBB-FB6410F5FEA8}" type="presParOf" srcId="{9A6094A6-F075-4901-ACA8-22EC9AF3E3AD}" destId="{20F2CB46-3206-4F29-A9D4-84B04FFA019E}" srcOrd="2" destOrd="0" presId="urn:microsoft.com/office/officeart/2005/8/layout/orgChart1"/>
+    <dgm:cxn modelId="{32A8249C-8C3E-403C-B868-778DBF660407}" type="presParOf" srcId="{55C5C4B4-DC1C-4A68-A21E-891EAFCD9DE8}" destId="{618F0EDF-E3B3-409D-B44B-4729B4B7688E}" srcOrd="2" destOrd="0" presId="urn:microsoft.com/office/officeart/2005/8/layout/orgChart1"/>
+    <dgm:cxn modelId="{33D6D1D6-AEC0-457F-BDC3-9E438058FCA1}" type="presParOf" srcId="{55C5C4B4-DC1C-4A68-A21E-891EAFCD9DE8}" destId="{E1241C3D-8FCD-47C1-A115-04794BE9A060}" srcOrd="3" destOrd="0" presId="urn:microsoft.com/office/officeart/2005/8/layout/orgChart1"/>
+    <dgm:cxn modelId="{988F4EF4-0835-4F77-B53A-7EFF8BC560EC}" type="presParOf" srcId="{E1241C3D-8FCD-47C1-A115-04794BE9A060}" destId="{830877C3-F7FE-4F9A-BFCC-EAEDC029FA69}" srcOrd="0" destOrd="0" presId="urn:microsoft.com/office/officeart/2005/8/layout/orgChart1"/>
+    <dgm:cxn modelId="{6E9AD149-7C94-49B6-B4FE-7460EE49D39A}" type="presParOf" srcId="{830877C3-F7FE-4F9A-BFCC-EAEDC029FA69}" destId="{3FE4C3BB-6EE2-4EA3-9ED4-F4322830B2E7}" srcOrd="0" destOrd="0" presId="urn:microsoft.com/office/officeart/2005/8/layout/orgChart1"/>
+    <dgm:cxn modelId="{ABA4DCC7-22C2-43A6-BF80-A1C44DD024F3}" type="presParOf" srcId="{830877C3-F7FE-4F9A-BFCC-EAEDC029FA69}" destId="{F7D32464-421F-4EC4-BAA9-97A64A85BB0B}" srcOrd="1" destOrd="0" presId="urn:microsoft.com/office/officeart/2005/8/layout/orgChart1"/>
+    <dgm:cxn modelId="{D7A57B07-A20D-4B6C-B07D-7C289C15E873}" type="presParOf" srcId="{E1241C3D-8FCD-47C1-A115-04794BE9A060}" destId="{6E793907-4742-4552-BD16-AF27A1BE17E9}" srcOrd="1" destOrd="0" presId="urn:microsoft.com/office/officeart/2005/8/layout/orgChart1"/>
+    <dgm:cxn modelId="{5EF7A9C0-4745-479F-BF45-89F40BC94A26}" type="presParOf" srcId="{E1241C3D-8FCD-47C1-A115-04794BE9A060}" destId="{6CA91A15-4E7A-4750-9846-8721DD3027A8}" srcOrd="2" destOrd="0" presId="urn:microsoft.com/office/officeart/2005/8/layout/orgChart1"/>
+    <dgm:cxn modelId="{4FFEEF5A-03EE-47E1-A12F-2F2ACB0D5014}" type="presParOf" srcId="{B6F25023-B4B6-49D8-A60C-4D23F845A7ED}" destId="{FDAACBCF-C5FB-4F79-8535-DED4F6F9C812}" srcOrd="2" destOrd="0" presId="urn:microsoft.com/office/officeart/2005/8/layout/orgChart1"/>
+    <dgm:cxn modelId="{07A00688-4FCE-42ED-8065-7E661769BD35}" type="presParOf" srcId="{5FB323F3-85A9-4579-A999-C27E7D1AFB77}" destId="{9AC51314-FD15-41DF-B6E4-B7E477F20298}" srcOrd="8" destOrd="0" presId="urn:microsoft.com/office/officeart/2005/8/layout/orgChart1"/>
+    <dgm:cxn modelId="{0B117BD8-7715-4CAF-98FC-7CA9C216A22C}" type="presParOf" srcId="{5FB323F3-85A9-4579-A999-C27E7D1AFB77}" destId="{A77AA240-4F4B-4681-85DE-24FD27881AF2}" srcOrd="9" destOrd="0" presId="urn:microsoft.com/office/officeart/2005/8/layout/orgChart1"/>
+    <dgm:cxn modelId="{9DC7E985-F87A-4AF5-A4D9-28A8C724AE5B}" type="presParOf" srcId="{A77AA240-4F4B-4681-85DE-24FD27881AF2}" destId="{EF4E74DE-95AB-41F3-962B-830B6F34629C}" srcOrd="0" destOrd="0" presId="urn:microsoft.com/office/officeart/2005/8/layout/orgChart1"/>
+    <dgm:cxn modelId="{BB7CEF57-4EDE-49F0-9EEE-1A620AE9CF17}" type="presParOf" srcId="{EF4E74DE-95AB-41F3-962B-830B6F34629C}" destId="{B951445A-C3F6-410C-84A0-482ECAC6A1C2}" srcOrd="0" destOrd="0" presId="urn:microsoft.com/office/officeart/2005/8/layout/orgChart1"/>
+    <dgm:cxn modelId="{B556A342-EEBE-4F24-BBC6-67A9266EACA9}" type="presParOf" srcId="{EF4E74DE-95AB-41F3-962B-830B6F34629C}" destId="{6FE168D2-C893-44D0-A2AB-B7C7B16BEAB8}" srcOrd="1" destOrd="0" presId="urn:microsoft.com/office/officeart/2005/8/layout/orgChart1"/>
+    <dgm:cxn modelId="{000D14CD-1148-41EE-8CBB-F1272D8C8C6C}" type="presParOf" srcId="{A77AA240-4F4B-4681-85DE-24FD27881AF2}" destId="{DFCD23D2-75E6-4815-A456-3CE5F085B2DB}" srcOrd="1" destOrd="0" presId="urn:microsoft.com/office/officeart/2005/8/layout/orgChart1"/>
+    <dgm:cxn modelId="{76F50000-9ADF-4507-99A9-FC722907B7AF}" type="presParOf" srcId="{DFCD23D2-75E6-4815-A456-3CE5F085B2DB}" destId="{A977874C-7385-4263-9DEA-20E514820611}" srcOrd="0" destOrd="0" presId="urn:microsoft.com/office/officeart/2005/8/layout/orgChart1"/>
+    <dgm:cxn modelId="{EB48BA16-4830-4443-8152-91D2D86A43EF}" type="presParOf" srcId="{DFCD23D2-75E6-4815-A456-3CE5F085B2DB}" destId="{86645FC2-824D-496B-B997-AE1093857481}" srcOrd="1" destOrd="0" presId="urn:microsoft.com/office/officeart/2005/8/layout/orgChart1"/>
+    <dgm:cxn modelId="{738AB3C7-D8D9-45C0-9F0A-6F98A1DABAA2}" type="presParOf" srcId="{86645FC2-824D-496B-B997-AE1093857481}" destId="{EBC2E49E-3BA4-45E4-AD5F-1EAF8EC0F2BB}" srcOrd="0" destOrd="0" presId="urn:microsoft.com/office/officeart/2005/8/layout/orgChart1"/>
+    <dgm:cxn modelId="{C57AB21C-067E-4FBC-A9B9-497406DDD039}" type="presParOf" srcId="{EBC2E49E-3BA4-45E4-AD5F-1EAF8EC0F2BB}" destId="{EC7A0E2C-1679-4A27-B7B7-80D5FD8409C7}" srcOrd="0" destOrd="0" presId="urn:microsoft.com/office/officeart/2005/8/layout/orgChart1"/>
+    <dgm:cxn modelId="{5B153C1C-C810-4266-82DF-5E9BEF559151}" type="presParOf" srcId="{EBC2E49E-3BA4-45E4-AD5F-1EAF8EC0F2BB}" destId="{F569BCAC-B9CC-4B3E-AF8F-6C7AFB576898}" srcOrd="1" destOrd="0" presId="urn:microsoft.com/office/officeart/2005/8/layout/orgChart1"/>
+    <dgm:cxn modelId="{C2B2B299-6A9B-446A-BA0E-79C75085ABCA}" type="presParOf" srcId="{86645FC2-824D-496B-B997-AE1093857481}" destId="{0BD834A2-44D1-4BEE-A339-7EB9BB2220D1}" srcOrd="1" destOrd="0" presId="urn:microsoft.com/office/officeart/2005/8/layout/orgChart1"/>
+    <dgm:cxn modelId="{782C677B-A429-49A5-9751-A0E791DECFC8}" type="presParOf" srcId="{86645FC2-824D-496B-B997-AE1093857481}" destId="{7B1A2762-667B-4DAA-8486-2D52D4F819AA}" srcOrd="2" destOrd="0" presId="urn:microsoft.com/office/officeart/2005/8/layout/orgChart1"/>
+    <dgm:cxn modelId="{C2B91275-B600-416E-82DC-DCCD8CD1869B}" type="presParOf" srcId="{DFCD23D2-75E6-4815-A456-3CE5F085B2DB}" destId="{3286002B-1EC9-4297-88EC-4AE8145ECC24}" srcOrd="2" destOrd="0" presId="urn:microsoft.com/office/officeart/2005/8/layout/orgChart1"/>
+    <dgm:cxn modelId="{58D4CFEC-B8C3-4DF1-B045-BA7DB0044EB2}" type="presParOf" srcId="{DFCD23D2-75E6-4815-A456-3CE5F085B2DB}" destId="{81A1F010-A3F4-4799-BA23-3AD760D60051}" srcOrd="3" destOrd="0" presId="urn:microsoft.com/office/officeart/2005/8/layout/orgChart1"/>
+    <dgm:cxn modelId="{11AE99F5-84EA-4B6F-AB19-D4DEED0ED06D}" type="presParOf" srcId="{81A1F010-A3F4-4799-BA23-3AD760D60051}" destId="{076CDEC4-0480-4BC1-B5A0-B96E2F5C6631}" srcOrd="0" destOrd="0" presId="urn:microsoft.com/office/officeart/2005/8/layout/orgChart1"/>
+    <dgm:cxn modelId="{C1751EAD-F9BE-480E-B84F-9596F21E1D4A}" type="presParOf" srcId="{076CDEC4-0480-4BC1-B5A0-B96E2F5C6631}" destId="{8FF12D2F-1500-4935-94F2-346F4AC0627F}" srcOrd="0" destOrd="0" presId="urn:microsoft.com/office/officeart/2005/8/layout/orgChart1"/>
+    <dgm:cxn modelId="{13924544-BABC-478B-AA0A-15B673E4F5D0}" type="presParOf" srcId="{076CDEC4-0480-4BC1-B5A0-B96E2F5C6631}" destId="{8CEB56FF-C949-4A13-84D4-A338E2CE99EC}" srcOrd="1" destOrd="0" presId="urn:microsoft.com/office/officeart/2005/8/layout/orgChart1"/>
+    <dgm:cxn modelId="{A92890D2-BD64-4B98-80B0-D6D63A5B5FFA}" type="presParOf" srcId="{81A1F010-A3F4-4799-BA23-3AD760D60051}" destId="{F5D01DE8-1446-406C-8A90-C093AD700397}" srcOrd="1" destOrd="0" presId="urn:microsoft.com/office/officeart/2005/8/layout/orgChart1"/>
+    <dgm:cxn modelId="{2DE4F99C-8C40-4A8A-8E57-E792E9B78C4B}" type="presParOf" srcId="{81A1F010-A3F4-4799-BA23-3AD760D60051}" destId="{F520E64A-2C73-4D87-89A7-BAD6484E3AAF}" srcOrd="2" destOrd="0" presId="urn:microsoft.com/office/officeart/2005/8/layout/orgChart1"/>
+    <dgm:cxn modelId="{C337B9AB-61A4-4C95-B194-21DBCAC112C0}" type="presParOf" srcId="{A77AA240-4F4B-4681-85DE-24FD27881AF2}" destId="{1C248D7E-B8EE-4D0E-8800-A1F5318F3DC1}" srcOrd="2" destOrd="0" presId="urn:microsoft.com/office/officeart/2005/8/layout/orgChart1"/>
+    <dgm:cxn modelId="{96D8D0E6-96A0-464F-B8CC-2A14BF652404}" type="presParOf" srcId="{5FB323F3-85A9-4579-A999-C27E7D1AFB77}" destId="{FE8C7ABB-9EBE-41F2-8DBC-90DA294D37D4}" srcOrd="10" destOrd="0" presId="urn:microsoft.com/office/officeart/2005/8/layout/orgChart1"/>
+    <dgm:cxn modelId="{87071A63-C3F3-4206-A900-61B51ACA79AB}" type="presParOf" srcId="{5FB323F3-85A9-4579-A999-C27E7D1AFB77}" destId="{A737AAE0-4FE8-4F3B-B401-5AE6A99DA8A7}" srcOrd="11" destOrd="0" presId="urn:microsoft.com/office/officeart/2005/8/layout/orgChart1"/>
+    <dgm:cxn modelId="{E632186E-FEAB-4AA8-8647-5FACF96C179F}" type="presParOf" srcId="{A737AAE0-4FE8-4F3B-B401-5AE6A99DA8A7}" destId="{40AFF027-B0BE-42BF-A4BF-F53BB86BB0B8}" srcOrd="0" destOrd="0" presId="urn:microsoft.com/office/officeart/2005/8/layout/orgChart1"/>
+    <dgm:cxn modelId="{C196D79C-1A6B-4F46-93BD-FDB1C4F689EC}" type="presParOf" srcId="{40AFF027-B0BE-42BF-A4BF-F53BB86BB0B8}" destId="{EE866DC8-D811-44E8-8C6C-25ABA5B6BB37}" srcOrd="0" destOrd="0" presId="urn:microsoft.com/office/officeart/2005/8/layout/orgChart1"/>
+    <dgm:cxn modelId="{8779CB2B-7E60-4137-8977-32B61D87B225}" type="presParOf" srcId="{40AFF027-B0BE-42BF-A4BF-F53BB86BB0B8}" destId="{EDA2661C-3087-4531-8D44-254429ED9131}" srcOrd="1" destOrd="0" presId="urn:microsoft.com/office/officeart/2005/8/layout/orgChart1"/>
+    <dgm:cxn modelId="{E22A426C-342F-4B3E-8C44-85F3E1900763}" type="presParOf" srcId="{A737AAE0-4FE8-4F3B-B401-5AE6A99DA8A7}" destId="{9A05B76A-76E6-44E4-BD06-2BD6ADC89CED}" srcOrd="1" destOrd="0" presId="urn:microsoft.com/office/officeart/2005/8/layout/orgChart1"/>
+    <dgm:cxn modelId="{23C1AAE6-6F08-47A8-BBE6-1CC7826A789D}" type="presParOf" srcId="{A737AAE0-4FE8-4F3B-B401-5AE6A99DA8A7}" destId="{6F4197DF-EEEB-4ABA-86D8-8E67794EFDD8}" srcOrd="2" destOrd="0" presId="urn:microsoft.com/office/officeart/2005/8/layout/orgChart1"/>
     <dgm:cxn modelId="{5438B7B4-DC03-4219-BD68-3AA705B2BEE7}" type="presParOf" srcId="{A2AF7EFD-BD98-40BD-B57B-E4B8A085B8FC}" destId="{B6653559-5D5F-4EAD-81AB-10FDF87C59A1}" srcOrd="2" destOrd="0" presId="urn:microsoft.com/office/officeart/2005/8/layout/orgChart1"/>
   </dgm:cxnLst>
   <dgm:bg/>
@@ -3802,7 +3777,7 @@
       <dsp:cNvGrpSpPr/>
     </dsp:nvGrpSpPr>
     <dsp:grpSpPr/>
-    <dsp:sp modelId="{7CBA58EC-D56B-4D1B-8978-16BBD9B5EA0F}">
+    <dsp:sp modelId="{FE8C7ABB-9EBE-41F2-8DBC-90DA294D37D4}">
       <dsp:nvSpPr>
         <dsp:cNvPr id="0" name=""/>
         <dsp:cNvSpPr/>
@@ -3863,65 +3838,7 @@
         <a:fontRef idx="minor"/>
       </dsp:style>
     </dsp:sp>
-    <dsp:sp modelId="{DD4B0862-35F5-4FFD-B55F-F01FD05606F6}">
-      <dsp:nvSpPr>
-        <dsp:cNvPr id="0" name=""/>
-        <dsp:cNvSpPr/>
-      </dsp:nvSpPr>
-      <dsp:spPr>
-        <a:xfrm>
-          <a:off x="6305239" y="2635137"/>
-          <a:ext cx="191368" cy="2398480"/>
-        </a:xfrm>
-        <a:custGeom>
-          <a:avLst/>
-          <a:gdLst/>
-          <a:ahLst/>
-          <a:cxnLst/>
-          <a:rect l="0" t="0" r="0" b="0"/>
-          <a:pathLst>
-            <a:path>
-              <a:moveTo>
-                <a:pt x="0" y="0"/>
-              </a:moveTo>
-              <a:lnTo>
-                <a:pt x="0" y="2398480"/>
-              </a:lnTo>
-              <a:lnTo>
-                <a:pt x="191368" y="2398480"/>
-              </a:lnTo>
-            </a:path>
-          </a:pathLst>
-        </a:custGeom>
-        <a:noFill/>
-        <a:ln w="12700" cap="flat" cmpd="sng" algn="ctr">
-          <a:solidFill>
-            <a:schemeClr val="accent3">
-              <a:hueOff val="0"/>
-              <a:satOff val="0"/>
-              <a:lumOff val="0"/>
-              <a:alphaOff val="0"/>
-            </a:schemeClr>
-          </a:solidFill>
-          <a:prstDash val="solid"/>
-          <a:miter lim="800000"/>
-        </a:ln>
-        <a:effectLst/>
-      </dsp:spPr>
-      <dsp:style>
-        <a:lnRef idx="2">
-          <a:scrgbClr r="0" g="0" b="0"/>
-        </a:lnRef>
-        <a:fillRef idx="0">
-          <a:scrgbClr r="0" g="0" b="0"/>
-        </a:fillRef>
-        <a:effectRef idx="0">
-          <a:scrgbClr r="0" g="0" b="0"/>
-        </a:effectRef>
-        <a:fontRef idx="minor"/>
-      </dsp:style>
-    </dsp:sp>
-    <dsp:sp modelId="{C668ED8F-DC91-418E-9B66-8F26F88EDBD5}">
+    <dsp:sp modelId="{3286002B-1EC9-4297-88EC-4AE8145ECC24}">
       <dsp:nvSpPr>
         <dsp:cNvPr id="0" name=""/>
         <dsp:cNvSpPr/>
@@ -3979,7 +3896,7 @@
         <a:fontRef idx="minor"/>
       </dsp:style>
     </dsp:sp>
-    <dsp:sp modelId="{03FB3CFF-1AC1-4A94-B0A2-E22BE7DD1CD6}">
+    <dsp:sp modelId="{A977874C-7385-4263-9DEA-20E514820611}">
       <dsp:nvSpPr>
         <dsp:cNvPr id="0" name=""/>
         <dsp:cNvSpPr/>
@@ -4037,7 +3954,7 @@
         <a:fontRef idx="minor"/>
       </dsp:style>
     </dsp:sp>
-    <dsp:sp modelId="{A74D5D60-D248-4C6A-8420-6929AD633CCA}">
+    <dsp:sp modelId="{9AC51314-FD15-41DF-B6E4-B7E477F20298}">
       <dsp:nvSpPr>
         <dsp:cNvPr id="0" name=""/>
         <dsp:cNvSpPr/>
@@ -4098,7 +4015,7 @@
         <a:fontRef idx="minor"/>
       </dsp:style>
     </dsp:sp>
-    <dsp:sp modelId="{786BE3A1-3D8B-431A-8109-5E4E25A0DEB3}">
+    <dsp:sp modelId="{618F0EDF-E3B3-409D-B44B-4729B4B7688E}">
       <dsp:nvSpPr>
         <dsp:cNvPr id="0" name=""/>
         <dsp:cNvSpPr/>
@@ -4156,7 +4073,7 @@
         <a:fontRef idx="minor"/>
       </dsp:style>
     </dsp:sp>
-    <dsp:sp modelId="{7107CFF1-9306-4C42-A6F8-893811FB1E9F}">
+    <dsp:sp modelId="{4954F3E0-627C-4EFE-86CA-0BA698157A7A}">
       <dsp:nvSpPr>
         <dsp:cNvPr id="0" name=""/>
         <dsp:cNvSpPr/>
@@ -4214,7 +4131,7 @@
         <a:fontRef idx="minor"/>
       </dsp:style>
     </dsp:sp>
-    <dsp:sp modelId="{276C902D-7898-44B6-AB6D-C5ED8E6194E4}">
+    <dsp:sp modelId="{AD3309F5-89B6-44F9-8C5D-39211E53D26C}">
       <dsp:nvSpPr>
         <dsp:cNvPr id="0" name=""/>
         <dsp:cNvSpPr/>
@@ -4275,7 +4192,65 @@
         <a:fontRef idx="minor"/>
       </dsp:style>
     </dsp:sp>
-    <dsp:sp modelId="{FB0DD9D4-EFE2-4990-90CF-CEE4D2DE3206}">
+    <dsp:sp modelId="{C408FD46-9AFD-458A-8359-97740723A1D1}">
+      <dsp:nvSpPr>
+        <dsp:cNvPr id="0" name=""/>
+        <dsp:cNvSpPr/>
+      </dsp:nvSpPr>
+      <dsp:spPr>
+        <a:xfrm>
+          <a:off x="3217833" y="2635137"/>
+          <a:ext cx="191368" cy="2398480"/>
+        </a:xfrm>
+        <a:custGeom>
+          <a:avLst/>
+          <a:gdLst/>
+          <a:ahLst/>
+          <a:cxnLst/>
+          <a:rect l="0" t="0" r="0" b="0"/>
+          <a:pathLst>
+            <a:path>
+              <a:moveTo>
+                <a:pt x="0" y="0"/>
+              </a:moveTo>
+              <a:lnTo>
+                <a:pt x="0" y="2398480"/>
+              </a:lnTo>
+              <a:lnTo>
+                <a:pt x="191368" y="2398480"/>
+              </a:lnTo>
+            </a:path>
+          </a:pathLst>
+        </a:custGeom>
+        <a:noFill/>
+        <a:ln w="12700" cap="flat" cmpd="sng" algn="ctr">
+          <a:solidFill>
+            <a:schemeClr val="accent3">
+              <a:hueOff val="0"/>
+              <a:satOff val="0"/>
+              <a:lumOff val="0"/>
+              <a:alphaOff val="0"/>
+            </a:schemeClr>
+          </a:solidFill>
+          <a:prstDash val="solid"/>
+          <a:miter lim="800000"/>
+        </a:ln>
+        <a:effectLst/>
+      </dsp:spPr>
+      <dsp:style>
+        <a:lnRef idx="2">
+          <a:scrgbClr r="0" g="0" b="0"/>
+        </a:lnRef>
+        <a:fillRef idx="0">
+          <a:scrgbClr r="0" g="0" b="0"/>
+        </a:fillRef>
+        <a:effectRef idx="0">
+          <a:scrgbClr r="0" g="0" b="0"/>
+        </a:effectRef>
+        <a:fontRef idx="minor"/>
+      </dsp:style>
+    </dsp:sp>
+    <dsp:sp modelId="{3C9654C3-C018-4683-A56E-3872AF9F9A01}">
       <dsp:nvSpPr>
         <dsp:cNvPr id="0" name=""/>
         <dsp:cNvSpPr/>
@@ -4333,7 +4308,7 @@
         <a:fontRef idx="minor"/>
       </dsp:style>
     </dsp:sp>
-    <dsp:sp modelId="{966A44B2-6B42-484C-99B9-833CD4C8214B}">
+    <dsp:sp modelId="{E773960A-233D-4910-BF8D-097DC6872415}">
       <dsp:nvSpPr>
         <dsp:cNvPr id="0" name=""/>
         <dsp:cNvSpPr/>
@@ -4391,7 +4366,7 @@
         <a:fontRef idx="minor"/>
       </dsp:style>
     </dsp:sp>
-    <dsp:sp modelId="{6802F093-A9ED-4974-BE45-4DBD87998B43}">
+    <dsp:sp modelId="{77F64CFC-3FBE-43FB-914F-177D58622BCF}">
       <dsp:nvSpPr>
         <dsp:cNvPr id="0" name=""/>
         <dsp:cNvSpPr/>
@@ -4452,7 +4427,7 @@
         <a:fontRef idx="minor"/>
       </dsp:style>
     </dsp:sp>
-    <dsp:sp modelId="{619A9818-4FC4-4F99-93AC-C255FC0C833D}">
+    <dsp:sp modelId="{5B7018AB-F0A6-48A3-A42F-CAD5DFA7AF5F}">
       <dsp:nvSpPr>
         <dsp:cNvPr id="0" name=""/>
         <dsp:cNvSpPr/>
@@ -4510,7 +4485,7 @@
         <a:fontRef idx="minor"/>
       </dsp:style>
     </dsp:sp>
-    <dsp:sp modelId="{A7146CF6-5ECE-4CB4-9875-8AEC2AA5A794}">
+    <dsp:sp modelId="{62129340-13E5-451D-A417-099CD09166E9}">
       <dsp:nvSpPr>
         <dsp:cNvPr id="0" name=""/>
         <dsp:cNvSpPr/>
@@ -4568,7 +4543,7 @@
         <a:fontRef idx="minor"/>
       </dsp:style>
     </dsp:sp>
-    <dsp:sp modelId="{C057E67B-941C-486A-9ABC-2DC239680BCB}">
+    <dsp:sp modelId="{107428E8-51C5-4804-AB58-813ACED7104D}">
       <dsp:nvSpPr>
         <dsp:cNvPr id="0" name=""/>
         <dsp:cNvSpPr/>
@@ -4626,7 +4601,7 @@
         <a:fontRef idx="minor"/>
       </dsp:style>
     </dsp:sp>
-    <dsp:sp modelId="{B21C7102-6FC9-416C-B8C1-B07AA5F89F54}">
+    <dsp:sp modelId="{4F75FDDA-8CB3-4F9E-8349-2ED6F0A3A3FF}">
       <dsp:nvSpPr>
         <dsp:cNvPr id="0" name=""/>
         <dsp:cNvSpPr/>
@@ -4687,7 +4662,7 @@
         <a:fontRef idx="minor"/>
       </dsp:style>
     </dsp:sp>
-    <dsp:sp modelId="{A6592390-FA93-4276-A516-23E2D8DBA968}">
+    <dsp:sp modelId="{69F35E21-B99B-489C-BD84-2C252A21C4A4}">
       <dsp:nvSpPr>
         <dsp:cNvPr id="0" name=""/>
         <dsp:cNvSpPr/>
@@ -4745,7 +4720,7 @@
         <a:fontRef idx="minor"/>
       </dsp:style>
     </dsp:sp>
-    <dsp:sp modelId="{C6129DA1-DE80-4743-9E5A-2D7E3B32184C}">
+    <dsp:sp modelId="{B4A1C460-0636-44CB-B8F4-488337A2AE09}">
       <dsp:nvSpPr>
         <dsp:cNvPr id="0" name=""/>
         <dsp:cNvSpPr/>
@@ -4803,7 +4778,7 @@
         <a:fontRef idx="minor"/>
       </dsp:style>
     </dsp:sp>
-    <dsp:sp modelId="{F5C15BB2-2E62-4F21-B723-882E41217691}">
+    <dsp:sp modelId="{D32FA34F-B293-4482-BD25-DBD104D3BF29}">
       <dsp:nvSpPr>
         <dsp:cNvPr id="0" name=""/>
         <dsp:cNvSpPr/>
@@ -4861,7 +4836,7 @@
         <a:fontRef idx="minor"/>
       </dsp:style>
     </dsp:sp>
-    <dsp:sp modelId="{3BA5A215-2E65-4BB5-A50A-541B120831DC}">
+    <dsp:sp modelId="{5FDB9E91-FDA7-4B16-AE61-4E61FC0125D0}">
       <dsp:nvSpPr>
         <dsp:cNvPr id="0" name=""/>
         <dsp:cNvSpPr/>
@@ -5006,7 +4981,7 @@
         <a:ext cx="1275787" cy="637893"/>
       </dsp:txXfrm>
     </dsp:sp>
-    <dsp:sp modelId="{77F0FCBD-4652-4738-9929-6D18F8794312}">
+    <dsp:sp modelId="{C572E95C-36E8-4029-858F-B903EDCA1B97}">
       <dsp:nvSpPr>
         <dsp:cNvPr id="0" name=""/>
         <dsp:cNvSpPr/>
@@ -5076,7 +5051,7 @@
           </a:pPr>
           <a:r>
             <a:rPr lang="ru-RU" sz="1100" kern="1200"/>
-            <a:t>1.1 Модуль загрузки шпаргалок</a:t>
+            <a:t>1.1 Развёртывание приложения на хостинге</a:t>
           </a:r>
         </a:p>
       </dsp:txBody>
@@ -5085,7 +5060,7 @@
         <a:ext cx="1275787" cy="637893"/>
       </dsp:txXfrm>
     </dsp:sp>
-    <dsp:sp modelId="{FF011887-200F-4EAE-B520-0C0DD5B7B00B}">
+    <dsp:sp modelId="{7E764D80-07D5-40B7-994F-512F156E1F8B}">
       <dsp:nvSpPr>
         <dsp:cNvPr id="0" name=""/>
         <dsp:cNvSpPr/>
@@ -5155,7 +5130,7 @@
           </a:pPr>
           <a:r>
             <a:rPr lang="ru-RU" sz="1100" kern="1200"/>
-            <a:t>1.1.1 Поддержка разных типов файлов</a:t>
+            <a:t>1.1.1 Аренда хостинга</a:t>
           </a:r>
         </a:p>
       </dsp:txBody>
@@ -5164,7 +5139,7 @@
         <a:ext cx="1275787" cy="637893"/>
       </dsp:txXfrm>
     </dsp:sp>
-    <dsp:sp modelId="{224CF8D4-6778-4DEE-9293-CE17035098E7}">
+    <dsp:sp modelId="{B4B74751-F2CC-4887-A512-6784A0C8FE6F}">
       <dsp:nvSpPr>
         <dsp:cNvPr id="0" name=""/>
         <dsp:cNvSpPr/>
@@ -5234,7 +5209,7 @@
           </a:pPr>
           <a:r>
             <a:rPr lang="ru-RU" sz="1100" kern="1200"/>
-            <a:t>1.1.2 Анонимизатор файлов</a:t>
+            <a:t>1.1.2 Конфигурация хостинга</a:t>
           </a:r>
         </a:p>
       </dsp:txBody>
@@ -5243,7 +5218,7 @@
         <a:ext cx="1275787" cy="637893"/>
       </dsp:txXfrm>
     </dsp:sp>
-    <dsp:sp modelId="{E37816A7-A816-4001-BC39-140BA2D9767F}">
+    <dsp:sp modelId="{5D4F0589-F521-4BE1-8E0E-FFB406AD9DF0}">
       <dsp:nvSpPr>
         <dsp:cNvPr id="0" name=""/>
         <dsp:cNvSpPr/>
@@ -5313,8 +5288,13 @@
           </a:pPr>
           <a:r>
             <a:rPr lang="ru-RU" sz="1100" kern="1200"/>
-            <a:t>1.1.3 Система хранения</a:t>
+            <a:t>1.1.3 Настройка </a:t>
           </a:r>
+          <a:r>
+            <a:rPr lang="en-US" sz="1100" kern="1200"/>
+            <a:t>CI/CD</a:t>
+          </a:r>
+          <a:endParaRPr lang="ru-RU" sz="1100" kern="1200"/>
         </a:p>
       </dsp:txBody>
       <dsp:txXfrm>
@@ -5322,7 +5302,7 @@
         <a:ext cx="1275787" cy="637893"/>
       </dsp:txXfrm>
     </dsp:sp>
-    <dsp:sp modelId="{422A979F-5FE8-4BEA-9F04-3F553D709FBD}">
+    <dsp:sp modelId="{47E337B9-34AB-4DA8-9DEA-8970E1753E10}">
       <dsp:nvSpPr>
         <dsp:cNvPr id="0" name=""/>
         <dsp:cNvSpPr/>
@@ -5392,7 +5372,7 @@
           </a:pPr>
           <a:r>
             <a:rPr lang="ru-RU" sz="1100" kern="1200"/>
-            <a:t>1.2 Модуль доступа к шпаргалкам</a:t>
+            <a:t>1.2 Модуль загрузки шпаргалок</a:t>
           </a:r>
         </a:p>
       </dsp:txBody>
@@ -5401,7 +5381,7 @@
         <a:ext cx="1275787" cy="637893"/>
       </dsp:txXfrm>
     </dsp:sp>
-    <dsp:sp modelId="{2DFF96E0-28D4-422F-BA74-DEF457A593A2}">
+    <dsp:sp modelId="{881217BF-BC0C-46EB-91A3-DA6C783F0B65}">
       <dsp:nvSpPr>
         <dsp:cNvPr id="0" name=""/>
         <dsp:cNvSpPr/>
@@ -5471,7 +5451,7 @@
           </a:pPr>
           <a:r>
             <a:rPr lang="ru-RU" sz="1100" kern="1200"/>
-            <a:t>1.2.1 Скачивание шпаргалки</a:t>
+            <a:t>1.2.1 Поддержка разных типов файлов</a:t>
           </a:r>
         </a:p>
       </dsp:txBody>
@@ -5480,7 +5460,7 @@
         <a:ext cx="1275787" cy="637893"/>
       </dsp:txXfrm>
     </dsp:sp>
-    <dsp:sp modelId="{11E835CB-1B90-4F15-B357-B02324126E1B}">
+    <dsp:sp modelId="{43702A76-0CE6-4F22-902E-9B0A0D198BAC}">
       <dsp:nvSpPr>
         <dsp:cNvPr id="0" name=""/>
         <dsp:cNvSpPr/>
@@ -5550,7 +5530,7 @@
           </a:pPr>
           <a:r>
             <a:rPr lang="ru-RU" sz="1100" kern="1200"/>
-            <a:t>1.2.2 Просмотр шпаргалки</a:t>
+            <a:t>1.2.2 Анонимизатор файлов</a:t>
           </a:r>
         </a:p>
       </dsp:txBody>
@@ -5559,7 +5539,7 @@
         <a:ext cx="1275787" cy="637893"/>
       </dsp:txXfrm>
     </dsp:sp>
-    <dsp:sp modelId="{952DCA44-301A-4622-9797-D2422EA9EA1F}">
+    <dsp:sp modelId="{5BC874EF-07FD-4B0C-8FC1-521D4DC111C3}">
       <dsp:nvSpPr>
         <dsp:cNvPr id="0" name=""/>
         <dsp:cNvSpPr/>
@@ -5629,7 +5609,7 @@
           </a:pPr>
           <a:r>
             <a:rPr lang="ru-RU" sz="1100" kern="1200"/>
-            <a:t>1.2.3 Система поиска шпаргалок</a:t>
+            <a:t>1.2.3 Система хранения</a:t>
           </a:r>
         </a:p>
       </dsp:txBody>
@@ -5638,7 +5618,7 @@
         <a:ext cx="1275787" cy="637893"/>
       </dsp:txXfrm>
     </dsp:sp>
-    <dsp:sp modelId="{C0AE311B-A54E-46A1-8490-6EFD5D90374E}">
+    <dsp:sp modelId="{BFA3D286-5E17-43FA-A3DD-AC0E04E6B484}">
       <dsp:nvSpPr>
         <dsp:cNvPr id="0" name=""/>
         <dsp:cNvSpPr/>
@@ -5708,7 +5688,7 @@
           </a:pPr>
           <a:r>
             <a:rPr lang="ru-RU" sz="1100" kern="1200"/>
-            <a:t>1.3 Модуль администрирования шпаргалок</a:t>
+            <a:t>1.3 Модуль доступа к шпаргалкам</a:t>
           </a:r>
         </a:p>
       </dsp:txBody>
@@ -5717,7 +5697,7 @@
         <a:ext cx="1275787" cy="637893"/>
       </dsp:txXfrm>
     </dsp:sp>
-    <dsp:sp modelId="{4EE5DD70-13A2-4957-84D0-228E702F77E8}">
+    <dsp:sp modelId="{8AC8A675-5A35-4E7B-B17B-050352D98955}">
       <dsp:nvSpPr>
         <dsp:cNvPr id="0" name=""/>
         <dsp:cNvSpPr/>
@@ -5787,7 +5767,7 @@
           </a:pPr>
           <a:r>
             <a:rPr lang="ru-RU" sz="1100" kern="1200"/>
-            <a:t>1.3.1 Группировка шпаргалок</a:t>
+            <a:t>1.3.1 Скачивание шпаргалки</a:t>
           </a:r>
         </a:p>
       </dsp:txBody>
@@ -5796,7 +5776,7 @@
         <a:ext cx="1275787" cy="637893"/>
       </dsp:txXfrm>
     </dsp:sp>
-    <dsp:sp modelId="{4DAA635E-9422-429B-A96A-79D41F89117D}">
+    <dsp:sp modelId="{BA1860D3-91F0-4350-A7A8-3EA572D80BDD}">
       <dsp:nvSpPr>
         <dsp:cNvPr id="0" name=""/>
         <dsp:cNvSpPr/>
@@ -5866,7 +5846,7 @@
           </a:pPr>
           <a:r>
             <a:rPr lang="ru-RU" sz="1100" kern="1200"/>
-            <a:t>1.3.2 Система метаданных</a:t>
+            <a:t>1.3.2 Просмотр шпаргалки</a:t>
           </a:r>
         </a:p>
       </dsp:txBody>
@@ -5875,7 +5855,86 @@
         <a:ext cx="1275787" cy="637893"/>
       </dsp:txXfrm>
     </dsp:sp>
-    <dsp:sp modelId="{A21E60CB-EA22-4C55-9395-96FECF91E4C6}">
+    <dsp:sp modelId="{9330ACFB-854E-4FF5-824B-06AEDB52201D}">
+      <dsp:nvSpPr>
+        <dsp:cNvPr id="0" name=""/>
+        <dsp:cNvSpPr/>
+      </dsp:nvSpPr>
+      <dsp:spPr>
+        <a:xfrm>
+          <a:off x="3409201" y="4714671"/>
+          <a:ext cx="1275787" cy="637893"/>
+        </a:xfrm>
+        <a:prstGeom prst="rect">
+          <a:avLst/>
+        </a:prstGeom>
+        <a:solidFill>
+          <a:schemeClr val="accent3">
+            <a:hueOff val="0"/>
+            <a:satOff val="0"/>
+            <a:lumOff val="0"/>
+            <a:alphaOff val="0"/>
+          </a:schemeClr>
+        </a:solidFill>
+        <a:ln w="12700" cap="flat" cmpd="sng" algn="ctr">
+          <a:solidFill>
+            <a:schemeClr val="lt1">
+              <a:hueOff val="0"/>
+              <a:satOff val="0"/>
+              <a:lumOff val="0"/>
+              <a:alphaOff val="0"/>
+            </a:schemeClr>
+          </a:solidFill>
+          <a:prstDash val="solid"/>
+          <a:miter lim="800000"/>
+        </a:ln>
+        <a:effectLst/>
+      </dsp:spPr>
+      <dsp:style>
+        <a:lnRef idx="2">
+          <a:scrgbClr r="0" g="0" b="0"/>
+        </a:lnRef>
+        <a:fillRef idx="1">
+          <a:scrgbClr r="0" g="0" b="0"/>
+        </a:fillRef>
+        <a:effectRef idx="0">
+          <a:scrgbClr r="0" g="0" b="0"/>
+        </a:effectRef>
+        <a:fontRef idx="minor">
+          <a:schemeClr val="lt1"/>
+        </a:fontRef>
+      </dsp:style>
+      <dsp:txBody>
+        <a:bodyPr spcFirstLastPara="0" vert="horz" wrap="square" lIns="6985" tIns="6985" rIns="6985" bIns="6985" numCol="1" spcCol="1270" anchor="ctr" anchorCtr="0">
+          <a:noAutofit/>
+        </a:bodyPr>
+        <a:lstStyle/>
+        <a:p>
+          <a:pPr marL="0" lvl="0" indent="0" algn="ctr" defTabSz="488950">
+            <a:lnSpc>
+              <a:spcPct val="90000"/>
+            </a:lnSpc>
+            <a:spcBef>
+              <a:spcPct val="0"/>
+            </a:spcBef>
+            <a:spcAft>
+              <a:spcPct val="35000"/>
+            </a:spcAft>
+            <a:buFont typeface="+mj-lt"/>
+            <a:buNone/>
+          </a:pPr>
+          <a:r>
+            <a:rPr lang="ru-RU" sz="1100" kern="1200"/>
+            <a:t>1.3.3 Система поиска шпаргалок</a:t>
+          </a:r>
+        </a:p>
+      </dsp:txBody>
+      <dsp:txXfrm>
+        <a:off x="3409201" y="4714671"/>
+        <a:ext cx="1275787" cy="637893"/>
+      </dsp:txXfrm>
+    </dsp:sp>
+    <dsp:sp modelId="{3FBBFA7E-A7DA-4ABB-A77A-DE8CAD3EFF90}">
       <dsp:nvSpPr>
         <dsp:cNvPr id="0" name=""/>
         <dsp:cNvSpPr/>
@@ -5945,7 +6004,7 @@
           </a:pPr>
           <a:r>
             <a:rPr lang="ru-RU" sz="1100" kern="1200"/>
-            <a:t>1.4 Модуль отзывов о шпаргалках</a:t>
+            <a:t>1.4 Модуль администрирования шпаргалок</a:t>
           </a:r>
         </a:p>
       </dsp:txBody>
@@ -5954,7 +6013,7 @@
         <a:ext cx="1275787" cy="637893"/>
       </dsp:txXfrm>
     </dsp:sp>
-    <dsp:sp modelId="{DF98FE56-85DB-4358-80A2-CBDD063F0164}">
+    <dsp:sp modelId="{7DA366F8-FEF9-470C-8AA8-F0AA20FF9532}">
       <dsp:nvSpPr>
         <dsp:cNvPr id="0" name=""/>
         <dsp:cNvSpPr/>
@@ -6024,7 +6083,7 @@
           </a:pPr>
           <a:r>
             <a:rPr lang="ru-RU" sz="1100" kern="1200"/>
-            <a:t>1.4.1 Анонимизация отзывов</a:t>
+            <a:t>1.4.1 Группировка шпаргалок</a:t>
           </a:r>
         </a:p>
       </dsp:txBody>
@@ -6033,7 +6092,7 @@
         <a:ext cx="1275787" cy="637893"/>
       </dsp:txXfrm>
     </dsp:sp>
-    <dsp:sp modelId="{54F59F0D-36B0-4DC2-8445-F4ACABB08940}">
+    <dsp:sp modelId="{3FE4C3BB-6EE2-4EA3-9ED4-F4322830B2E7}">
       <dsp:nvSpPr>
         <dsp:cNvPr id="0" name=""/>
         <dsp:cNvSpPr/>
@@ -6103,7 +6162,7 @@
           </a:pPr>
           <a:r>
             <a:rPr lang="ru-RU" sz="1100" kern="1200"/>
-            <a:t>1.4.2 Система хранения</a:t>
+            <a:t>1.4.2 Система метаданных</a:t>
           </a:r>
         </a:p>
       </dsp:txBody>
@@ -6112,7 +6171,7 @@
         <a:ext cx="1275787" cy="637893"/>
       </dsp:txXfrm>
     </dsp:sp>
-    <dsp:sp modelId="{17CA71A5-2C54-4DCF-9B36-EAAD744C789C}">
+    <dsp:sp modelId="{B951445A-C3F6-410C-84A0-482ECAC6A1C2}">
       <dsp:nvSpPr>
         <dsp:cNvPr id="0" name=""/>
         <dsp:cNvSpPr/>
@@ -6182,7 +6241,7 @@
           </a:pPr>
           <a:r>
             <a:rPr lang="ru-RU" sz="1100" kern="1200"/>
-            <a:t>1.5 Развёртывание приложения на хостинге</a:t>
+            <a:t>1.5 Модуль отзывов о шпаргалках</a:t>
           </a:r>
         </a:p>
       </dsp:txBody>
@@ -6191,7 +6250,7 @@
         <a:ext cx="1275787" cy="637893"/>
       </dsp:txXfrm>
     </dsp:sp>
-    <dsp:sp modelId="{B2D67CC7-2C5C-4B30-9B7B-9D967A7D7C64}">
+    <dsp:sp modelId="{EC7A0E2C-1679-4A27-B7B7-80D5FD8409C7}">
       <dsp:nvSpPr>
         <dsp:cNvPr id="0" name=""/>
         <dsp:cNvSpPr/>
@@ -6261,7 +6320,7 @@
           </a:pPr>
           <a:r>
             <a:rPr lang="ru-RU" sz="1100" kern="1200"/>
-            <a:t>1.5.1 Аренда хостинга</a:t>
+            <a:t>1.5.1 Анонимизация отзывов</a:t>
           </a:r>
         </a:p>
       </dsp:txBody>
@@ -6270,7 +6329,7 @@
         <a:ext cx="1275787" cy="637893"/>
       </dsp:txXfrm>
     </dsp:sp>
-    <dsp:sp modelId="{271E3700-3A56-4716-9AE0-B6802DB5054E}">
+    <dsp:sp modelId="{8FF12D2F-1500-4935-94F2-346F4AC0627F}">
       <dsp:nvSpPr>
         <dsp:cNvPr id="0" name=""/>
         <dsp:cNvSpPr/>
@@ -6340,7 +6399,7 @@
           </a:pPr>
           <a:r>
             <a:rPr lang="ru-RU" sz="1100" kern="1200"/>
-            <a:t>1.5.2 Конфигурация хостинга</a:t>
+            <a:t>1.5.2 Система хранения</a:t>
           </a:r>
         </a:p>
       </dsp:txBody>
@@ -6349,91 +6408,7 @@
         <a:ext cx="1275787" cy="637893"/>
       </dsp:txXfrm>
     </dsp:sp>
-    <dsp:sp modelId="{2BDA0C56-B46B-4C82-9F6F-0F4D8F3807D5}">
-      <dsp:nvSpPr>
-        <dsp:cNvPr id="0" name=""/>
-        <dsp:cNvSpPr/>
-      </dsp:nvSpPr>
-      <dsp:spPr>
-        <a:xfrm>
-          <a:off x="6496607" y="4714671"/>
-          <a:ext cx="1275787" cy="637893"/>
-        </a:xfrm>
-        <a:prstGeom prst="rect">
-          <a:avLst/>
-        </a:prstGeom>
-        <a:solidFill>
-          <a:schemeClr val="accent3">
-            <a:hueOff val="0"/>
-            <a:satOff val="0"/>
-            <a:lumOff val="0"/>
-            <a:alphaOff val="0"/>
-          </a:schemeClr>
-        </a:solidFill>
-        <a:ln w="12700" cap="flat" cmpd="sng" algn="ctr">
-          <a:solidFill>
-            <a:schemeClr val="lt1">
-              <a:hueOff val="0"/>
-              <a:satOff val="0"/>
-              <a:lumOff val="0"/>
-              <a:alphaOff val="0"/>
-            </a:schemeClr>
-          </a:solidFill>
-          <a:prstDash val="solid"/>
-          <a:miter lim="800000"/>
-        </a:ln>
-        <a:effectLst/>
-      </dsp:spPr>
-      <dsp:style>
-        <a:lnRef idx="2">
-          <a:scrgbClr r="0" g="0" b="0"/>
-        </a:lnRef>
-        <a:fillRef idx="1">
-          <a:scrgbClr r="0" g="0" b="0"/>
-        </a:fillRef>
-        <a:effectRef idx="0">
-          <a:scrgbClr r="0" g="0" b="0"/>
-        </a:effectRef>
-        <a:fontRef idx="minor">
-          <a:schemeClr val="lt1"/>
-        </a:fontRef>
-      </dsp:style>
-      <dsp:txBody>
-        <a:bodyPr spcFirstLastPara="0" vert="horz" wrap="square" lIns="6985" tIns="6985" rIns="6985" bIns="6985" numCol="1" spcCol="1270" anchor="ctr" anchorCtr="0">
-          <a:noAutofit/>
-        </a:bodyPr>
-        <a:lstStyle/>
-        <a:p>
-          <a:pPr marL="0" lvl="0" indent="0" algn="ctr" defTabSz="488950">
-            <a:lnSpc>
-              <a:spcPct val="90000"/>
-            </a:lnSpc>
-            <a:spcBef>
-              <a:spcPct val="0"/>
-            </a:spcBef>
-            <a:spcAft>
-              <a:spcPct val="35000"/>
-            </a:spcAft>
-            <a:buFont typeface="+mj-lt"/>
-            <a:buNone/>
-          </a:pPr>
-          <a:r>
-            <a:rPr lang="ru-RU" sz="1100" kern="1200"/>
-            <a:t>1.5.3 Настройка </a:t>
-          </a:r>
-          <a:r>
-            <a:rPr lang="en-US" sz="1100" kern="1200"/>
-            <a:t>CI/CD</a:t>
-          </a:r>
-          <a:endParaRPr lang="ru-RU" sz="1100" kern="1200"/>
-        </a:p>
-      </dsp:txBody>
-      <dsp:txXfrm>
-        <a:off x="6496607" y="4714671"/>
-        <a:ext cx="1275787" cy="637893"/>
-      </dsp:txXfrm>
-    </dsp:sp>
-    <dsp:sp modelId="{619B422C-BA52-4060-A6C4-DBCFC0B71B8B}">
+    <dsp:sp modelId="{EE866DC8-D811-44E8-8C6C-25ABA5B6BB37}">
       <dsp:nvSpPr>
         <dsp:cNvPr id="0" name=""/>
         <dsp:cNvSpPr/>

</xml_diff>